<commit_message>
Zusammenfassung der bachelorarbeit und aktuelle Urlaubsanträge
</commit_message>
<xml_diff>
--- a/Bachelor/Bachelorarbeit_2017_06_23.docx
+++ b/Bachelor/Bachelorarbeit_2017_06_23.docx
@@ -638,117 +638,136 @@
         <w:rPr>
           <w:rFonts w:eastAsia="Times New Roman"/>
           <w:szCs w:val="26"/>
+          <w:highlight w:val="yellow"/>
           <w:lang w:eastAsia="de-DE" w:bidi="en-US"/>
         </w:rPr>
-        <w:t xml:space="preserve">Herr </w:t>
+        <w:t>Herr (</w:t>
       </w:r>
       <w:r>
         <w:rPr>
           <w:rFonts w:eastAsia="Times New Roman"/>
           <w:szCs w:val="26"/>
+          <w:highlight w:val="yellow"/>
           <w:lang w:eastAsia="de-DE" w:bidi="en-US"/>
         </w:rPr>
-        <w:t>(</w:t>
+        <w:t>Dipl. Phys.?</w:t>
       </w:r>
       <w:r>
         <w:rPr>
           <w:rFonts w:eastAsia="Times New Roman"/>
           <w:szCs w:val="26"/>
+          <w:highlight w:val="yellow"/>
           <w:lang w:eastAsia="de-DE" w:bidi="en-US"/>
         </w:rPr>
-        <w:t>Dipl. Phys.?</w:t>
+        <w:t xml:space="preserve">) </w:t>
       </w:r>
       <w:r>
         <w:rPr>
           <w:rFonts w:eastAsia="Times New Roman"/>
           <w:szCs w:val="26"/>
-          <w:lang w:eastAsia="de-DE" w:bidi="en-US"/>
-        </w:rPr>
-        <w:t xml:space="preserve">) </w:t>
-      </w:r>
+          <w:highlight w:val="yellow"/>
+          <w:lang w:val="en-US" w:eastAsia="de-DE" w:bidi="en-US"/>
+        </w:rPr>
+        <w:t xml:space="preserve">Christian </w:t>
+      </w:r>
+      <w:proofErr w:type="spellStart"/>
       <w:r>
         <w:rPr>
           <w:rFonts w:eastAsia="Times New Roman"/>
           <w:szCs w:val="26"/>
-          <w:lang w:eastAsia="de-DE" w:bidi="en-US"/>
-        </w:rPr>
-        <w:t xml:space="preserve">Christian </w:t>
-      </w:r>
-      <w:proofErr w:type="spellStart"/>
+          <w:highlight w:val="yellow"/>
+          <w:lang w:val="en-US" w:eastAsia="de-DE" w:bidi="en-US"/>
+        </w:rPr>
+        <w:t>Bläul</w:t>
+      </w:r>
+      <w:proofErr w:type="spellEnd"/>
       <w:r>
         <w:rPr>
           <w:rFonts w:eastAsia="Times New Roman"/>
           <w:szCs w:val="26"/>
-          <w:lang w:eastAsia="de-DE" w:bidi="en-US"/>
-        </w:rPr>
-        <w:t>Bläul</w:t>
-      </w:r>
-      <w:proofErr w:type="spellEnd"/>
+          <w:highlight w:val="yellow"/>
+          <w:lang w:val="en-US" w:eastAsia="de-DE" w:bidi="en-US"/>
+        </w:rPr>
+        <w:t xml:space="preserve"> (QuoData GmbH</w:t>
+      </w:r>
+      <w:proofErr w:type="gramStart"/>
       <w:r>
         <w:rPr>
           <w:rFonts w:eastAsia="Times New Roman"/>
           <w:szCs w:val="26"/>
-          <w:lang w:eastAsia="de-DE" w:bidi="en-US"/>
-        </w:rPr>
-        <w:t xml:space="preserve"> (QuoData GmbH)</w:t>
-      </w:r>
+          <w:highlight w:val="yellow"/>
+          <w:lang w:val="en-US" w:eastAsia="de-DE" w:bidi="en-US"/>
+        </w:rPr>
+        <w:t>)</w:t>
+      </w:r>
+      <w:proofErr w:type="gramEnd"/>
       <w:r>
         <w:rPr>
           <w:rFonts w:eastAsia="Times New Roman"/>
           <w:szCs w:val="26"/>
-          <w:lang w:eastAsia="de-DE" w:bidi="en-US"/>
+          <w:highlight w:val="yellow"/>
+          <w:lang w:val="en-US" w:eastAsia="de-DE" w:bidi="en-US"/>
         </w:rPr>
         <w:br/>
+        <w:t xml:space="preserve">Herr </w:t>
       </w:r>
       <w:r>
         <w:rPr>
           <w:rFonts w:eastAsia="Times New Roman"/>
           <w:szCs w:val="26"/>
-          <w:lang w:eastAsia="de-DE" w:bidi="en-US"/>
-        </w:rPr>
-        <w:t xml:space="preserve">Herr </w:t>
-      </w:r>
+          <w:highlight w:val="yellow"/>
+          <w:lang w:val="en-US" w:eastAsia="de-DE" w:bidi="en-US"/>
+        </w:rPr>
+        <w:t>Prof. Dr.-</w:t>
+      </w:r>
+      <w:proofErr w:type="spellStart"/>
       <w:r>
         <w:rPr>
           <w:rFonts w:eastAsia="Times New Roman"/>
           <w:szCs w:val="26"/>
-          <w:lang w:eastAsia="de-DE" w:bidi="en-US"/>
-        </w:rPr>
-        <w:t xml:space="preserve">Dr. Andreas </w:t>
-      </w:r>
-      <w:proofErr w:type="spellStart"/>
+          <w:highlight w:val="yellow"/>
+          <w:lang w:val="en-US" w:eastAsia="de-DE" w:bidi="en-US"/>
+        </w:rPr>
+        <w:t>Ing</w:t>
+      </w:r>
+      <w:proofErr w:type="spellEnd"/>
       <w:r>
         <w:rPr>
           <w:rFonts w:eastAsia="Times New Roman"/>
           <w:szCs w:val="26"/>
-          <w:lang w:eastAsia="de-DE" w:bidi="en-US"/>
-        </w:rPr>
-        <w:t>Zehnsdorf</w:t>
-      </w:r>
-      <w:proofErr w:type="spellEnd"/>
+          <w:highlight w:val="yellow"/>
+          <w:lang w:val="en-US" w:eastAsia="de-DE" w:bidi="en-US"/>
+        </w:rPr>
+        <w:t xml:space="preserve">. </w:t>
+      </w:r>
       <w:r>
         <w:rPr>
           <w:rFonts w:eastAsia="Times New Roman"/>
           <w:szCs w:val="26"/>
+          <w:highlight w:val="yellow"/>
           <w:lang w:eastAsia="de-DE" w:bidi="en-US"/>
         </w:rPr>
-        <w:t xml:space="preserve"> (</w:t>
-      </w:r>
+        <w:t xml:space="preserve">Andreas </w:t>
+      </w:r>
+      <w:proofErr w:type="spellStart"/>
       <w:r>
         <w:rPr>
           <w:rFonts w:eastAsia="Times New Roman"/>
           <w:szCs w:val="26"/>
+          <w:highlight w:val="yellow"/>
           <w:lang w:eastAsia="de-DE" w:bidi="en-US"/>
         </w:rPr>
-        <w:t>Helmholtz-Zentrum für Umweltforschung</w:t>
-      </w:r>
+        <w:t>Zehnsdorf</w:t>
+      </w:r>
+      <w:proofErr w:type="spellEnd"/>
       <w:r>
         <w:rPr>
           <w:rFonts w:eastAsia="Times New Roman"/>
           <w:szCs w:val="26"/>
+          <w:highlight w:val="yellow"/>
           <w:lang w:eastAsia="de-DE" w:bidi="en-US"/>
         </w:rPr>
-        <w:t>)</w:t>
+        <w:t xml:space="preserve"> (Helmholtz-Zentrum für Umweltforschung)</w:t>
       </w:r>
       <w:r>
         <w:rPr>
@@ -788,42 +807,187 @@
       <w:bookmarkEnd w:id="2"/>
     </w:p>
     <w:p>
-      <w:pPr>
-        <w:pStyle w:val="Technical"/>
-      </w:pPr>
-      <w:r>
-        <w:t xml:space="preserve">/* </w:t>
+      <w:r>
+        <w:t xml:space="preserve">Die Lagerhaltung von Chemikalien ist ein wichtiger Faktor für die Leistungsfähigkeit von Laboren. Wartezeiten durch </w:t>
+      </w:r>
+      <w:r>
+        <w:t>fehlende Chemikalien verlangsamen Forsch</w:t>
+      </w:r>
+      <w:r>
+        <w:t xml:space="preserve">ungsprozesse, während durch fehlende Übersicht andere Chemikalien verfallen. Aus diesem Grund wurde von mehreren Anbietern spezialisierte Software entwickelt, die die Verwaltung von Chemikalien innerhalb einer Firma erleichtern sollten. Das Angebot reicht von Freeware-Webanwendungen wie </w:t>
       </w:r>
       <w:proofErr w:type="spellStart"/>
       <w:r>
-        <w:t>intentionally</w:t>
+        <w:t>Quartzy</w:t>
       </w:r>
       <w:proofErr w:type="spellEnd"/>
       <w:r>
+        <w:t xml:space="preserve"> bis hin zu hoch vernetzten Anwendungen mit spezieller Hardware wie der </w:t>
+      </w:r>
+      <w:proofErr w:type="spellStart"/>
+      <w:r>
+        <w:t>Syngo</w:t>
+      </w:r>
+      <w:proofErr w:type="spellEnd"/>
+      <w:r>
+        <w:t xml:space="preserve"> Lab </w:t>
+      </w:r>
+      <w:proofErr w:type="spellStart"/>
+      <w:r>
+        <w:t>Inventory</w:t>
+      </w:r>
+      <w:proofErr w:type="spellEnd"/>
+      <w:r>
+        <w:t xml:space="preserve"> Manager von Siemens</w:t>
+      </w:r>
+      <w:r>
+        <w:t>.</w:t>
+      </w:r>
+    </w:p>
+    <w:p>
+      <w:r>
+        <w:t xml:space="preserve">Mithilfe dieser kommerziellen Software konnten gelieferte Chemikalien in einer Datenbank gespeichert, ein Lagerort und eine Liefermenge angegeben und verbrauchte Batches wieder entfernt werden. Allerdings konnte zum Zeitpunkt dieser Arbeit keine </w:t>
+      </w:r>
+      <w:r>
+        <w:t>Software gefunden werden, die den aktuellen Restbestand von teilweise verbrauchten Chemikalienlieferungen erfasste. Mittels dieser Information könnte der Nachkauf von Chemikalien optimiert und Verzögerungen durch unzureichende Restbestände minimiert werden. Deshalb sollte im Rahmen dieser Arbeit eine Datenbank für die Verwaltung von Chemikalien</w:t>
+      </w:r>
+      <w:r>
+        <w:t xml:space="preserve"> und ein Modul für die Echtzeiterfassung von Auswaagen entwickelt und für die firmeninterne Nutzung angepasst werden. Die Grundlage für die Datenbank sollte das bestehende Chemikalienverzeichnis darstellen, ein Tabellenblatt mit den bisher relevantesten Attributen aller Chemikalienlieferungen. Es wurde eine MySQL-Datenbank realisiert und </w:t>
+      </w:r>
+      <w:r>
+        <w:t>eine einfache webbasierte Benutzeroberfläche für die Verwaltung der Datenbank geschrieben.</w:t>
+      </w:r>
+      <w:r>
+        <w:t xml:space="preserve"> Die Datenbank wurde auf einem lokalen Webserver abgelegt und für alle Rechner im Intranet erreichbar gemacht.</w:t>
+      </w:r>
+      <w:r>
+        <w:t xml:space="preserve"> Weiterhin wurde eine lokale Anwendung in C# geschrieben, die über eine serielle Verbindung mit einer Laborwaage die aktuellen Einwaagen abrufen und in der Datenbank speichern konnte.</w:t>
+      </w:r>
+      <w:r>
+        <w:t xml:space="preserve"> Ziel war es, ein verteiltes System aus einer zentralen Datenbank mit Webinterface und m</w:t>
+      </w:r>
+      <w:r>
+        <w:t>ehreren Client-Rechnern mit Anbindung an Laborwaagen zu ermöglichen.</w:t>
+      </w:r>
+    </w:p>
+    <w:p>
+      <w:r>
+        <w:t xml:space="preserve">In dieser Arbeit konnte ein </w:t>
+      </w:r>
+      <w:r>
+        <w:rPr>
+          <w:i/>
+        </w:rPr>
+        <w:t xml:space="preserve">Proof </w:t>
+      </w:r>
+      <w:proofErr w:type="spellStart"/>
+      <w:r>
+        <w:rPr>
+          <w:i/>
+        </w:rPr>
+        <w:t>of</w:t>
+      </w:r>
+      <w:proofErr w:type="spellEnd"/>
+      <w:r>
+        <w:rPr>
+          <w:i/>
+        </w:rPr>
         <w:t xml:space="preserve"> </w:t>
       </w:r>
       <w:proofErr w:type="spellStart"/>
       <w:r>
-        <w:t>left</w:t>
+        <w:rPr>
+          <w:i/>
+        </w:rPr>
+        <w:t>Concept</w:t>
       </w:r>
       <w:proofErr w:type="spellEnd"/>
       <w:r>
-        <w:t xml:space="preserve"> blank</w:t>
-      </w:r>
-      <w:r>
-        <w:t xml:space="preserve"> */</w:t>
-      </w:r>
-    </w:p>
-    <w:p>
-      <w:pPr>
-        <w:pStyle w:val="Inhaltsverzeichnisberschrift"/>
-      </w:pPr>
+        <w:rPr>
+          <w:i/>
+        </w:rPr>
+        <w:t xml:space="preserve"> </w:t>
+      </w:r>
+      <w:r>
+        <w:t xml:space="preserve">für das Projekt erbracht werden. </w:t>
+      </w:r>
+      <w:r>
+        <w:t xml:space="preserve">Es wurde gezeigt, dass die Echtzeiterfassung und Speicherung von Einwaagen </w:t>
+      </w:r>
+      <w:r>
+        <w:t xml:space="preserve">der Laborwaage KERN </w:t>
+      </w:r>
+      <w:r>
+        <w:t>ABJ120-4M</w:t>
+      </w:r>
+      <w:r>
+        <w:t xml:space="preserve"> </w:t>
+      </w:r>
+      <w:r>
+        <w:t xml:space="preserve">möglich ist </w:t>
+      </w:r>
+      <w:r>
+        <w:t>und</w:t>
+      </w:r>
+      <w:r>
+        <w:t xml:space="preserve"> daraus Restmengen des </w:t>
+      </w:r>
+      <w:r>
+        <w:lastRenderedPageBreak/>
+        <w:t>Chemikalienbes</w:t>
+      </w:r>
+      <w:r>
+        <w:t>tandes ermittelt werden können.</w:t>
+      </w:r>
+      <w:r>
+        <w:t xml:space="preserve"> Die Verwaltung der Chemikalien mithilfe der Datenbank wurde unter realitätsnahen Bedingungen getestet und bereits in den Arbeitsfluss der Laboranten der QuoData GmbH integriert. </w:t>
+      </w:r>
+      <w:r>
+        <w:t xml:space="preserve">Das bestehende Tabellenverzeichnis der Chemikalienlieferungen konnte mithilfe eines Import-Moduls in die Datenbank übernommen werden. Es wurden weiterhin </w:t>
+      </w:r>
+      <w:r>
+        <w:t>Funktionen für den Export der Datenbank und regelmäßige Sicherungskopien des Webservers implementiert, um die Sicherheit der Daten zu gewährleisten.</w:t>
+      </w:r>
+    </w:p>
+    <w:p>
+      <w:r>
+        <w:t xml:space="preserve">Bei der Entwicklung der lokalen Anwendung für die Verbindung zu den Waagen konnte aufgrund der unterschiedlichen Kommunikationsprotokolle verschiedener </w:t>
+      </w:r>
+      <w:proofErr w:type="spellStart"/>
+      <w:r>
+        <w:t>Waagenmodelle</w:t>
+      </w:r>
+      <w:proofErr w:type="spellEnd"/>
+      <w:r>
+        <w:t xml:space="preserve"> keine allgemeingültige Schnittstellenkonfiguration festgelegt werden. Dementsprechend war die entwickelte Software ausschließlich mit der </w:t>
+      </w:r>
+      <w:r>
+        <w:t>Laborwaage KERN ABJ120-4M</w:t>
+      </w:r>
+      <w:r>
+        <w:t xml:space="preserve"> kompatibel. </w:t>
+      </w:r>
+      <w:r>
+        <w:t xml:space="preserve">Mit dieser Waage konnten das Auslesen der Einwaagen und das Eintragen in die Datenbank erfolgreich getestet werden. Perspektivisch sollten die Kommunikationsparameter verschiedener </w:t>
+      </w:r>
+      <w:proofErr w:type="spellStart"/>
+      <w:r>
+        <w:t>Waagenmodelle</w:t>
+      </w:r>
+      <w:proofErr w:type="spellEnd"/>
+      <w:r>
+        <w:t xml:space="preserve"> ebenfalls in der Datenbank gespeichert werden, um einen schnellen Wechsel der Modelle zu ermöglichen.</w:t>
+      </w:r>
+      <w:bookmarkStart w:id="3" w:name="_GoBack"/>
+      <w:bookmarkEnd w:id="3"/>
+    </w:p>
+    <w:p>
       <w:r>
         <w:br w:type="page"/>
       </w:r>
     </w:p>
-    <w:bookmarkStart w:id="3" w:name="_Toc485995533" w:displacedByCustomXml="next"/>
     <w:bookmarkStart w:id="4" w:name="_Toc318367886" w:displacedByCustomXml="next"/>
+    <w:bookmarkStart w:id="5" w:name="_Toc485995533" w:displacedByCustomXml="next"/>
     <w:sdt>
       <w:sdtPr>
         <w:rPr>
@@ -852,8 +1016,8 @@
           <w:r>
             <w:t>Inhaltsverzeichnis</w:t>
           </w:r>
+          <w:bookmarkEnd w:id="5"/>
           <w:bookmarkEnd w:id="4"/>
-          <w:bookmarkEnd w:id="3"/>
         </w:p>
         <w:sdt>
           <w:sdtPr>
@@ -3616,9 +3780,9 @@
       <w:pPr>
         <w:pStyle w:val="berschrift1"/>
       </w:pPr>
-      <w:bookmarkStart w:id="5" w:name="_Ref318365954"/>
-      <w:bookmarkStart w:id="6" w:name="_Toc318367888"/>
-      <w:bookmarkStart w:id="7" w:name="_Toc485995534"/>
+      <w:bookmarkStart w:id="6" w:name="_Ref318365954"/>
+      <w:bookmarkStart w:id="7" w:name="_Toc318367888"/>
+      <w:bookmarkStart w:id="8" w:name="_Toc485995534"/>
       <w:r>
         <w:lastRenderedPageBreak/>
         <w:t>Abbildungsverzeichn</w:t>
@@ -3629,9 +3793,9 @@
       <w:r>
         <w:t>s</w:t>
       </w:r>
-      <w:bookmarkEnd w:id="5"/>
       <w:bookmarkEnd w:id="6"/>
       <w:bookmarkEnd w:id="7"/>
+      <w:bookmarkEnd w:id="8"/>
     </w:p>
     <w:p>
       <w:pPr>
@@ -5267,14 +5431,14 @@
       <w:pPr>
         <w:pStyle w:val="berschrift1"/>
       </w:pPr>
-      <w:bookmarkStart w:id="8" w:name="_Toc318367889"/>
-      <w:bookmarkStart w:id="9" w:name="_Toc485995535"/>
+      <w:bookmarkStart w:id="9" w:name="_Toc318367889"/>
+      <w:bookmarkStart w:id="10" w:name="_Toc485995535"/>
       <w:r>
         <w:lastRenderedPageBreak/>
         <w:t>Abkürzungsverzeichnis</w:t>
       </w:r>
-      <w:bookmarkEnd w:id="8"/>
       <w:bookmarkEnd w:id="9"/>
+      <w:bookmarkEnd w:id="10"/>
     </w:p>
     <w:tbl>
       <w:tblPr>
@@ -6179,12 +6343,12 @@
       <w:pPr>
         <w:pStyle w:val="berschrift1"/>
       </w:pPr>
-      <w:bookmarkStart w:id="10" w:name="_Toc485995536"/>
+      <w:bookmarkStart w:id="11" w:name="_Toc485995536"/>
       <w:r>
         <w:lastRenderedPageBreak/>
         <w:t>1 Einleitung</w:t>
       </w:r>
-      <w:bookmarkEnd w:id="10"/>
+      <w:bookmarkEnd w:id="11"/>
     </w:p>
     <w:p>
       <w:r>
@@ -6441,22 +6605,22 @@
       <w:pPr>
         <w:pStyle w:val="berschrift1"/>
       </w:pPr>
-      <w:bookmarkStart w:id="11" w:name="_Toc485995537"/>
+      <w:bookmarkStart w:id="12" w:name="_Toc485995537"/>
       <w:r>
         <w:lastRenderedPageBreak/>
         <w:t>2. Theoretische Grundlagen</w:t>
       </w:r>
-      <w:bookmarkEnd w:id="11"/>
+      <w:bookmarkEnd w:id="12"/>
     </w:p>
     <w:p>
       <w:pPr>
         <w:pStyle w:val="berschrift2"/>
       </w:pPr>
-      <w:bookmarkStart w:id="12" w:name="_Toc485995538"/>
+      <w:bookmarkStart w:id="13" w:name="_Toc485995538"/>
       <w:r>
         <w:t>2.1 Serielle Kommunikation</w:t>
       </w:r>
-      <w:bookmarkEnd w:id="12"/>
+      <w:bookmarkEnd w:id="13"/>
     </w:p>
     <w:p>
       <w:r>
@@ -6726,37 +6890,24 @@
         <w:pStyle w:val="Beschriftung"/>
         <w:ind w:left="708" w:hanging="708"/>
       </w:pPr>
-      <w:bookmarkStart w:id="13" w:name="_Ref481582226"/>
-      <w:bookmarkStart w:id="14" w:name="_Toc485995566"/>
+      <w:bookmarkStart w:id="14" w:name="_Ref481582226"/>
+      <w:bookmarkStart w:id="15" w:name="_Toc485995566"/>
       <w:r>
         <w:t xml:space="preserve">Abbildung </w:t>
       </w:r>
-      <w:r>
-        <w:fldChar w:fldCharType="begin"/>
-      </w:r>
-      <w:r>
-        <w:instrText xml:space="preserve"> SEQ Abbildung \* ARABIC </w:instrText>
-      </w:r>
-      <w:r>
-        <w:fldChar w:fldCharType="separate"/>
-      </w:r>
-      <w:r>
-        <w:rPr>
-          <w:noProof/>
-        </w:rPr>
-        <w:t>1</w:t>
-      </w:r>
-      <w:r>
-        <w:rPr>
-          <w:noProof/>
-        </w:rPr>
-        <w:fldChar w:fldCharType="end"/>
-      </w:r>
-      <w:bookmarkEnd w:id="13"/>
+      <w:fldSimple w:instr=" SEQ Abbildung \* ARABIC ">
+        <w:r>
+          <w:rPr>
+            <w:noProof/>
+          </w:rPr>
+          <w:t>1</w:t>
+        </w:r>
+      </w:fldSimple>
+      <w:bookmarkEnd w:id="14"/>
       <w:r>
         <w:t>: Spannungsverhalten von bipolar NRZ-codierten binären Werten</w:t>
       </w:r>
-      <w:bookmarkEnd w:id="14"/>
+      <w:bookmarkEnd w:id="15"/>
     </w:p>
     <w:p>
       <w:r>
@@ -6975,33 +7126,20 @@
       <w:pPr>
         <w:pStyle w:val="Beschriftung"/>
       </w:pPr>
-      <w:bookmarkStart w:id="15" w:name="_Ref481581713"/>
-      <w:bookmarkStart w:id="16" w:name="_Toc485995567"/>
+      <w:bookmarkStart w:id="16" w:name="_Ref481581713"/>
+      <w:bookmarkStart w:id="17" w:name="_Toc485995567"/>
       <w:r>
         <w:t xml:space="preserve">Abbildung </w:t>
       </w:r>
-      <w:r>
-        <w:fldChar w:fldCharType="begin"/>
-      </w:r>
-      <w:r>
-        <w:instrText xml:space="preserve"> SEQ Abbildung \* ARABIC </w:instrText>
-      </w:r>
-      <w:r>
-        <w:fldChar w:fldCharType="separate"/>
-      </w:r>
-      <w:r>
-        <w:rPr>
-          <w:noProof/>
-        </w:rPr>
-        <w:t>2</w:t>
-      </w:r>
-      <w:r>
-        <w:rPr>
-          <w:noProof/>
-        </w:rPr>
-        <w:fldChar w:fldCharType="end"/>
-      </w:r>
-      <w:bookmarkEnd w:id="15"/>
+      <w:fldSimple w:instr=" SEQ Abbildung \* ARABIC ">
+        <w:r>
+          <w:rPr>
+            <w:noProof/>
+          </w:rPr>
+          <w:t>2</w:t>
+        </w:r>
+      </w:fldSimple>
+      <w:bookmarkEnd w:id="16"/>
       <w:r>
         <w:t>: Prinzip der asymmetrischen (a) und symmetrischen (b) Verbindung als Anwendung in der Tontechnik [</w:t>
       </w:r>
@@ -7011,7 +7149,7 @@
       <w:r>
         <w:t>]</w:t>
       </w:r>
-      <w:bookmarkEnd w:id="16"/>
+      <w:bookmarkEnd w:id="17"/>
     </w:p>
     <w:p>
       <w:r>
@@ -7056,7 +7194,7 @@
           <w:szCs w:val="26"/>
         </w:rPr>
       </w:pPr>
-      <w:bookmarkStart w:id="17" w:name="_Toc485995539"/>
+      <w:bookmarkStart w:id="18" w:name="_Toc485995539"/>
       <w:r>
         <w:br w:type="page"/>
       </w:r>
@@ -7069,7 +7207,7 @@
         <w:lastRenderedPageBreak/>
         <w:t>2.2 RS-232</w:t>
       </w:r>
-      <w:bookmarkEnd w:id="17"/>
+      <w:bookmarkEnd w:id="18"/>
     </w:p>
     <w:p>
       <w:pPr>
@@ -7321,33 +7459,20 @@
       <w:pPr>
         <w:pStyle w:val="Beschriftung"/>
       </w:pPr>
-      <w:bookmarkStart w:id="18" w:name="_Ref481742204"/>
-      <w:bookmarkStart w:id="19" w:name="_Toc485995568"/>
+      <w:bookmarkStart w:id="19" w:name="_Ref481742204"/>
+      <w:bookmarkStart w:id="20" w:name="_Toc485995568"/>
       <w:r>
         <w:t xml:space="preserve">Abbildung </w:t>
       </w:r>
-      <w:r>
-        <w:fldChar w:fldCharType="begin"/>
-      </w:r>
-      <w:r>
-        <w:instrText xml:space="preserve"> SEQ Abbildung \* ARABIC </w:instrText>
-      </w:r>
-      <w:r>
-        <w:fldChar w:fldCharType="separate"/>
-      </w:r>
-      <w:r>
-        <w:rPr>
-          <w:noProof/>
-        </w:rPr>
-        <w:t>3</w:t>
-      </w:r>
-      <w:r>
-        <w:rPr>
-          <w:noProof/>
-        </w:rPr>
-        <w:fldChar w:fldCharType="end"/>
-      </w:r>
-      <w:bookmarkEnd w:id="18"/>
+      <w:fldSimple w:instr=" SEQ Abbildung \* ARABIC ">
+        <w:r>
+          <w:rPr>
+            <w:noProof/>
+          </w:rPr>
+          <w:t>3</w:t>
+        </w:r>
+      </w:fldSimple>
+      <w:bookmarkEnd w:id="19"/>
       <w:r>
         <w:t xml:space="preserve">: </w:t>
       </w:r>
@@ -7365,7 +7490,7 @@
       <w:r>
         <w:t>]</w:t>
       </w:r>
-      <w:bookmarkEnd w:id="19"/>
+      <w:bookmarkEnd w:id="20"/>
     </w:p>
     <w:p>
       <w:r>
@@ -7498,63 +7623,50 @@
       <w:pPr>
         <w:pStyle w:val="Beschriftung"/>
       </w:pPr>
-      <w:bookmarkStart w:id="20" w:name="_Ref481748031"/>
-      <w:bookmarkStart w:id="21" w:name="_Toc485995569"/>
+      <w:bookmarkStart w:id="21" w:name="_Ref481748031"/>
+      <w:bookmarkStart w:id="22" w:name="_Toc485995569"/>
       <w:r>
         <w:t xml:space="preserve">Abbildung </w:t>
       </w:r>
+      <w:fldSimple w:instr=" SEQ Abbildung \* ARABIC ">
+        <w:r>
+          <w:rPr>
+            <w:noProof/>
+          </w:rPr>
+          <w:t>4</w:t>
+        </w:r>
+      </w:fldSimple>
+      <w:bookmarkEnd w:id="21"/>
+      <w:r>
+        <w:t>: Rahmenbildung nach RS-232 mit 8 Datenbits und einem Stoppbit [Frenzel Handbook]</w:t>
+      </w:r>
+      <w:bookmarkEnd w:id="22"/>
+    </w:p>
+    <w:p>
+      <w:r>
+        <w:t xml:space="preserve">Um den, bei der NRZ-Codierung auftretenden, Verlust des Datentaktes durch lange Folgen gleicher Signale zu verhindern, werden die Bits bei diesem Standard in definierte Rahmen verteilt. Jeder Rahmen beginnt dabei, wie in </w:t>
+      </w:r>
       <w:r>
         <w:fldChar w:fldCharType="begin"/>
       </w:r>
       <w:r>
-        <w:instrText xml:space="preserve"> SEQ Abbildung \* ARABIC </w:instrText>
+        <w:instrText xml:space="preserve"> REF _Ref481748031 \h </w:instrText>
       </w:r>
       <w:r>
         <w:fldChar w:fldCharType="separate"/>
       </w:r>
       <w:r>
+        <w:t xml:space="preserve">Abbildung </w:t>
+      </w:r>
+      <w:r>
         <w:rPr>
           <w:noProof/>
         </w:rPr>
         <w:t>4</w:t>
       </w:r>
       <w:r>
-        <w:rPr>
-          <w:noProof/>
-        </w:rPr>
         <w:fldChar w:fldCharType="end"/>
       </w:r>
-      <w:bookmarkEnd w:id="20"/>
-      <w:r>
-        <w:t>: Rahmenbildung nach RS-232 mit 8 Datenbits und einem Stoppbit [Frenzel Handbook]</w:t>
-      </w:r>
-      <w:bookmarkEnd w:id="21"/>
-    </w:p>
-    <w:p>
-      <w:r>
-        <w:t xml:space="preserve">Um den, bei der NRZ-Codierung auftretenden, Verlust des Datentaktes durch lange Folgen gleicher Signale zu verhindern, werden die Bits bei diesem Standard in definierte Rahmen verteilt. Jeder Rahmen beginnt dabei, wie in </w:t>
-      </w:r>
-      <w:r>
-        <w:fldChar w:fldCharType="begin"/>
-      </w:r>
-      <w:r>
-        <w:instrText xml:space="preserve"> REF _Ref481748031 \h </w:instrText>
-      </w:r>
-      <w:r>
-        <w:fldChar w:fldCharType="separate"/>
-      </w:r>
-      <w:r>
-        <w:t xml:space="preserve">Abbildung </w:t>
-      </w:r>
-      <w:r>
-        <w:rPr>
-          <w:noProof/>
-        </w:rPr>
-        <w:t>4</w:t>
-      </w:r>
-      <w:r>
-        <w:fldChar w:fldCharType="end"/>
-      </w:r>
       <w:r>
         <w:t xml:space="preserve"> gezeigt, mit einem Start-Bit, gefolgt von 5 bis 8 Datenbits und maximal 2 Stoppbits. Optional kann ein Paritätsbit mitgeführt werden, um die Integrität der übertragenen Datenbits zu überprüfen. Jedes Signal, als Repräsentant eines Bits, wird dabei für eine festgelegte Dauer gesendet. Die Dauer des Signals hängt von der Baudrate der Verbindung ab. Dieser Wert gibt die maximale Anzahl von Signaländerungen pro Sekunde an und ist damit direkt proportional zur Übertragungsrate. Je höher die Baudrate, desto kürzer ist die Dauer jedes Bits. Die Baudrate, die Anzahl der Daten- und Stoppbits, das verwendete Handshakeprotokoll sowie die Art des optionalen Paritätsbits sind Parameter, die bei Computer und Peripheriegerät übereinstimmen müssen, um eine Kommunikation zu ermöglichen, und beeinflussen die Übertragungsgeschwindigkeit der Verbindung. </w:t>
       </w:r>
@@ -7578,11 +7690,11 @@
       <w:pPr>
         <w:pStyle w:val="berschrift2"/>
       </w:pPr>
-      <w:bookmarkStart w:id="22" w:name="_Toc485995540"/>
+      <w:bookmarkStart w:id="23" w:name="_Toc485995540"/>
       <w:r>
         <w:t>2.3 Datenbanken</w:t>
       </w:r>
-      <w:bookmarkEnd w:id="22"/>
+      <w:bookmarkEnd w:id="23"/>
     </w:p>
     <w:p>
       <w:r>
@@ -7766,38 +7878,25 @@
       <w:pPr>
         <w:pStyle w:val="Beschriftung"/>
       </w:pPr>
-      <w:bookmarkStart w:id="23" w:name="_Toc485995570"/>
+      <w:bookmarkStart w:id="24" w:name="_Toc485995570"/>
       <w:r>
         <w:t xml:space="preserve">Abbildung </w:t>
       </w:r>
-      <w:r>
-        <w:fldChar w:fldCharType="begin"/>
-      </w:r>
-      <w:r>
-        <w:instrText xml:space="preserve"> SEQ Abbildung \* ARABIC </w:instrText>
-      </w:r>
-      <w:r>
-        <w:fldChar w:fldCharType="separate"/>
-      </w:r>
-      <w:r>
-        <w:rPr>
-          <w:noProof/>
-        </w:rPr>
-        <w:t>5</w:t>
-      </w:r>
-      <w:r>
-        <w:rPr>
-          <w:noProof/>
-        </w:rPr>
-        <w:fldChar w:fldCharType="end"/>
-      </w:r>
+      <w:fldSimple w:instr=" SEQ Abbildung \* ARABIC ">
+        <w:r>
+          <w:rPr>
+            <w:noProof/>
+          </w:rPr>
+          <w:t>5</w:t>
+        </w:r>
+      </w:fldSimple>
       <w:r>
         <w:t xml:space="preserve">: </w:t>
       </w:r>
       <w:r>
         <w:t>Beispielhafter Aufbau einer Tabelle als Teil einer relationalen Datenbank</w:t>
       </w:r>
-      <w:bookmarkEnd w:id="23"/>
+      <w:bookmarkEnd w:id="24"/>
     </w:p>
     <w:p>
       <w:r>
@@ -7904,33 +8003,20 @@
       <w:pPr>
         <w:pStyle w:val="Beschriftung"/>
       </w:pPr>
-      <w:bookmarkStart w:id="24" w:name="_Ref482264809"/>
-      <w:bookmarkStart w:id="25" w:name="_Toc485995571"/>
+      <w:bookmarkStart w:id="25" w:name="_Ref482264809"/>
+      <w:bookmarkStart w:id="26" w:name="_Toc485995571"/>
       <w:r>
         <w:t xml:space="preserve">Abbildung </w:t>
       </w:r>
-      <w:r>
-        <w:fldChar w:fldCharType="begin"/>
-      </w:r>
-      <w:r>
-        <w:instrText xml:space="preserve"> SEQ Abbildung \* ARABIC </w:instrText>
-      </w:r>
-      <w:r>
-        <w:fldChar w:fldCharType="separate"/>
-      </w:r>
-      <w:r>
-        <w:rPr>
-          <w:noProof/>
-        </w:rPr>
-        <w:t>6</w:t>
-      </w:r>
-      <w:r>
-        <w:rPr>
-          <w:noProof/>
-        </w:rPr>
-        <w:fldChar w:fldCharType="end"/>
-      </w:r>
-      <w:bookmarkEnd w:id="24"/>
+      <w:fldSimple w:instr=" SEQ Abbildung \* ARABIC ">
+        <w:r>
+          <w:rPr>
+            <w:noProof/>
+          </w:rPr>
+          <w:t>6</w:t>
+        </w:r>
+      </w:fldSimple>
+      <w:bookmarkEnd w:id="25"/>
       <w:r>
         <w:t xml:space="preserve">: </w:t>
       </w:r>
@@ -7949,7 +8035,7 @@
       <w:r>
         <w:t>key</w:t>
       </w:r>
-      <w:bookmarkEnd w:id="25"/>
+      <w:bookmarkEnd w:id="26"/>
       <w:proofErr w:type="spellEnd"/>
     </w:p>
     <w:p>
@@ -8244,7 +8330,7 @@
           <w:szCs w:val="26"/>
         </w:rPr>
       </w:pPr>
-      <w:bookmarkStart w:id="26" w:name="_Toc485995541"/>
+      <w:bookmarkStart w:id="27" w:name="_Toc485995541"/>
       <w:r>
         <w:br w:type="page"/>
       </w:r>
@@ -8261,7 +8347,7 @@
       <w:r>
         <w:t>Softwarestacks</w:t>
       </w:r>
-      <w:bookmarkEnd w:id="26"/>
+      <w:bookmarkEnd w:id="27"/>
       <w:proofErr w:type="spellEnd"/>
     </w:p>
     <w:p>
@@ -8301,11 +8387,11 @@
       <w:pPr>
         <w:pStyle w:val="berschrift3"/>
       </w:pPr>
-      <w:bookmarkStart w:id="27" w:name="_Toc485995542"/>
+      <w:bookmarkStart w:id="28" w:name="_Toc485995542"/>
       <w:r>
         <w:t>2.4.1 Webservices</w:t>
       </w:r>
-      <w:bookmarkEnd w:id="27"/>
+      <w:bookmarkEnd w:id="28"/>
     </w:p>
     <w:p>
       <w:r>
@@ -8429,33 +8515,20 @@
       <w:pPr>
         <w:pStyle w:val="Beschriftung"/>
       </w:pPr>
-      <w:bookmarkStart w:id="28" w:name="_Ref482863849"/>
-      <w:bookmarkStart w:id="29" w:name="_Toc485995572"/>
+      <w:bookmarkStart w:id="29" w:name="_Ref482863849"/>
+      <w:bookmarkStart w:id="30" w:name="_Toc485995572"/>
       <w:r>
         <w:t xml:space="preserve">Abbildung </w:t>
       </w:r>
-      <w:r>
-        <w:fldChar w:fldCharType="begin"/>
-      </w:r>
-      <w:r>
-        <w:instrText xml:space="preserve"> SEQ Abbildung \* ARABIC </w:instrText>
-      </w:r>
-      <w:r>
-        <w:fldChar w:fldCharType="separate"/>
-      </w:r>
-      <w:r>
-        <w:rPr>
-          <w:noProof/>
-        </w:rPr>
-        <w:t>7</w:t>
-      </w:r>
-      <w:r>
-        <w:rPr>
-          <w:noProof/>
-        </w:rPr>
-        <w:fldChar w:fldCharType="end"/>
-      </w:r>
-      <w:bookmarkEnd w:id="28"/>
+      <w:fldSimple w:instr=" SEQ Abbildung \* ARABIC ">
+        <w:r>
+          <w:rPr>
+            <w:noProof/>
+          </w:rPr>
+          <w:t>7</w:t>
+        </w:r>
+      </w:fldSimple>
+      <w:bookmarkEnd w:id="29"/>
       <w:r>
         <w:t>: Aufbau des LAMP-Pakets (</w:t>
       </w:r>
@@ -8465,7 +8538,7 @@
       <w:r>
         <w:t>)</w:t>
       </w:r>
-      <w:bookmarkEnd w:id="29"/>
+      <w:bookmarkEnd w:id="30"/>
     </w:p>
     <w:p>
       <w:r>
@@ -8616,40 +8689,27 @@
       <w:pPr>
         <w:pStyle w:val="Beschriftung"/>
       </w:pPr>
-      <w:bookmarkStart w:id="30" w:name="_Ref482866560"/>
-      <w:bookmarkStart w:id="31" w:name="_Toc485995573"/>
+      <w:bookmarkStart w:id="31" w:name="_Ref482866560"/>
+      <w:bookmarkStart w:id="32" w:name="_Toc485995573"/>
       <w:r>
         <w:t xml:space="preserve">Abbildung </w:t>
       </w:r>
-      <w:r>
-        <w:fldChar w:fldCharType="begin"/>
-      </w:r>
-      <w:r>
-        <w:instrText xml:space="preserve"> SEQ Abbildung \* ARABIC </w:instrText>
-      </w:r>
-      <w:r>
-        <w:fldChar w:fldCharType="separate"/>
-      </w:r>
-      <w:r>
-        <w:rPr>
-          <w:noProof/>
-        </w:rPr>
-        <w:t>8</w:t>
-      </w:r>
-      <w:r>
-        <w:rPr>
-          <w:noProof/>
-        </w:rPr>
-        <w:fldChar w:fldCharType="end"/>
-      </w:r>
-      <w:bookmarkEnd w:id="30"/>
+      <w:fldSimple w:instr=" SEQ Abbildung \* ARABIC ">
+        <w:r>
+          <w:rPr>
+            <w:noProof/>
+          </w:rPr>
+          <w:t>8</w:t>
+        </w:r>
+      </w:fldSimple>
+      <w:bookmarkEnd w:id="31"/>
       <w:r>
         <w:t>: Dynamische Erstellung von Inhalten mit PHP (</w:t>
       </w:r>
       <w:r>
         <w:t>https://de.wikipedia.org/wiki/LAMP_(Softwarepaket)#/media/File:PHP_funktionsweise.svg)</w:t>
       </w:r>
-      <w:bookmarkEnd w:id="31"/>
+      <w:bookmarkEnd w:id="32"/>
     </w:p>
     <w:p>
       <w:r>
@@ -8672,11 +8732,11 @@
       <w:pPr>
         <w:pStyle w:val="berschrift3"/>
       </w:pPr>
-      <w:bookmarkStart w:id="32" w:name="_Toc485995543"/>
+      <w:bookmarkStart w:id="33" w:name="_Toc485995543"/>
       <w:r>
         <w:t>2.4.2 C#</w:t>
       </w:r>
-      <w:bookmarkEnd w:id="32"/>
+      <w:bookmarkEnd w:id="33"/>
     </w:p>
     <w:p>
       <w:r>
@@ -8742,7 +8802,7 @@
           <w:szCs w:val="28"/>
         </w:rPr>
       </w:pPr>
-      <w:bookmarkStart w:id="33" w:name="_Toc485995544"/>
+      <w:bookmarkStart w:id="34" w:name="_Toc485995544"/>
       <w:r>
         <w:br w:type="page"/>
       </w:r>
@@ -8755,27 +8815,27 @@
         <w:lastRenderedPageBreak/>
         <w:t>3 Konzeption</w:t>
       </w:r>
-      <w:bookmarkEnd w:id="33"/>
+      <w:bookmarkEnd w:id="34"/>
     </w:p>
     <w:p>
       <w:pPr>
         <w:pStyle w:val="berschrift2"/>
       </w:pPr>
-      <w:bookmarkStart w:id="34" w:name="_Toc485995545"/>
+      <w:bookmarkStart w:id="35" w:name="_Toc485995545"/>
       <w:r>
         <w:t>3.1 Serverseitig</w:t>
       </w:r>
-      <w:bookmarkEnd w:id="34"/>
+      <w:bookmarkEnd w:id="35"/>
     </w:p>
     <w:p>
       <w:pPr>
         <w:pStyle w:val="berschrift3"/>
       </w:pPr>
-      <w:bookmarkStart w:id="35" w:name="_Toc485995546"/>
+      <w:bookmarkStart w:id="36" w:name="_Toc485995546"/>
       <w:r>
         <w:t>3.1.1 Datenbank- und Speicherstruktur</w:t>
       </w:r>
-      <w:bookmarkEnd w:id="35"/>
+      <w:bookmarkEnd w:id="36"/>
     </w:p>
     <w:p>
       <w:r>
@@ -9086,37 +9146,24 @@
       <w:pPr>
         <w:pStyle w:val="Beschriftung"/>
       </w:pPr>
-      <w:bookmarkStart w:id="36" w:name="_Ref482882933"/>
-      <w:bookmarkStart w:id="37" w:name="_Toc485995574"/>
+      <w:bookmarkStart w:id="37" w:name="_Ref482882933"/>
+      <w:bookmarkStart w:id="38" w:name="_Toc485995574"/>
       <w:r>
         <w:t xml:space="preserve">Abbildung </w:t>
       </w:r>
-      <w:r>
-        <w:fldChar w:fldCharType="begin"/>
-      </w:r>
-      <w:r>
-        <w:instrText xml:space="preserve"> SEQ Abbildung \* ARABIC </w:instrText>
-      </w:r>
-      <w:r>
-        <w:fldChar w:fldCharType="separate"/>
-      </w:r>
-      <w:r>
-        <w:rPr>
-          <w:noProof/>
-        </w:rPr>
-        <w:t>9</w:t>
-      </w:r>
-      <w:r>
-        <w:rPr>
-          <w:noProof/>
-        </w:rPr>
-        <w:fldChar w:fldCharType="end"/>
-      </w:r>
-      <w:bookmarkEnd w:id="36"/>
+      <w:fldSimple w:instr=" SEQ Abbildung \* ARABIC ">
+        <w:r>
+          <w:rPr>
+            <w:noProof/>
+          </w:rPr>
+          <w:t>9</w:t>
+        </w:r>
+      </w:fldSimple>
+      <w:bookmarkEnd w:id="37"/>
       <w:r>
         <w:t>: Konzeptionelle Datenbankstruktur mit Attributen und zugehörigen Datentypen</w:t>
       </w:r>
-      <w:bookmarkEnd w:id="37"/>
+      <w:bookmarkEnd w:id="38"/>
     </w:p>
     <w:p>
       <w:r>
@@ -9225,7 +9272,7 @@
           <w:sz w:val="28"/>
         </w:rPr>
       </w:pPr>
-      <w:bookmarkStart w:id="38" w:name="_Toc485995547"/>
+      <w:bookmarkStart w:id="39" w:name="_Toc485995547"/>
       <w:r>
         <w:br w:type="page"/>
       </w:r>
@@ -9238,7 +9285,7 @@
         <w:lastRenderedPageBreak/>
         <w:t>3.1.2 Webinterface</w:t>
       </w:r>
-      <w:bookmarkEnd w:id="38"/>
+      <w:bookmarkEnd w:id="39"/>
     </w:p>
     <w:p>
       <w:r>
@@ -9464,11 +9511,11 @@
       <w:pPr>
         <w:pStyle w:val="berschrift3"/>
       </w:pPr>
-      <w:bookmarkStart w:id="39" w:name="_Toc485995548"/>
+      <w:bookmarkStart w:id="40" w:name="_Toc485995548"/>
       <w:r>
         <w:t>3.1.3 Zugangsbeschränkung und Rechteverwaltung</w:t>
       </w:r>
-      <w:bookmarkEnd w:id="39"/>
+      <w:bookmarkEnd w:id="40"/>
     </w:p>
     <w:p>
       <w:r>
@@ -9496,7 +9543,7 @@
           <w:szCs w:val="26"/>
         </w:rPr>
       </w:pPr>
-      <w:bookmarkStart w:id="40" w:name="_Toc485995549"/>
+      <w:bookmarkStart w:id="41" w:name="_Toc485995549"/>
       <w:r>
         <w:br w:type="page"/>
       </w:r>
@@ -9509,17 +9556,17 @@
         <w:lastRenderedPageBreak/>
         <w:t>3.2 Clientseitig</w:t>
       </w:r>
-      <w:bookmarkEnd w:id="40"/>
+      <w:bookmarkEnd w:id="41"/>
     </w:p>
     <w:p>
       <w:pPr>
         <w:pStyle w:val="berschrift3"/>
       </w:pPr>
-      <w:bookmarkStart w:id="41" w:name="_Toc485995550"/>
+      <w:bookmarkStart w:id="42" w:name="_Toc485995550"/>
       <w:r>
         <w:t>3.2.1 Benutzeroberfläche</w:t>
       </w:r>
-      <w:bookmarkEnd w:id="41"/>
+      <w:bookmarkEnd w:id="42"/>
     </w:p>
     <w:p>
       <w:r>
@@ -9672,11 +9719,11 @@
       <w:pPr>
         <w:pStyle w:val="berschrift3"/>
       </w:pPr>
-      <w:bookmarkStart w:id="42" w:name="_Toc485995551"/>
+      <w:bookmarkStart w:id="43" w:name="_Toc485995551"/>
       <w:r>
         <w:t>3.2.2 Serielle Schnittstelle zur Waage</w:t>
       </w:r>
-      <w:bookmarkEnd w:id="42"/>
+      <w:bookmarkEnd w:id="43"/>
     </w:p>
     <w:p>
       <w:r>
@@ -9698,11 +9745,11 @@
       <w:pPr>
         <w:pStyle w:val="berschrift3"/>
       </w:pPr>
-      <w:bookmarkStart w:id="43" w:name="_Toc485995552"/>
+      <w:bookmarkStart w:id="44" w:name="_Toc485995552"/>
       <w:r>
         <w:t>3.2.3 Datenbankschnittstelle</w:t>
       </w:r>
-      <w:bookmarkEnd w:id="43"/>
+      <w:bookmarkEnd w:id="44"/>
     </w:p>
     <w:p>
       <w:r>
@@ -9722,12 +9769,12 @@
       <w:pPr>
         <w:pStyle w:val="berschrift1"/>
       </w:pPr>
-      <w:bookmarkStart w:id="44" w:name="_Toc485995553"/>
+      <w:bookmarkStart w:id="45" w:name="_Toc485995553"/>
       <w:r>
         <w:lastRenderedPageBreak/>
         <w:t>4 Geräte und Software</w:t>
       </w:r>
-      <w:bookmarkEnd w:id="44"/>
+      <w:bookmarkEnd w:id="45"/>
     </w:p>
     <w:p>
       <w:r>
@@ -9739,35 +9786,22 @@
         <w:pStyle w:val="Beschriftung"/>
         <w:keepNext/>
       </w:pPr>
-      <w:bookmarkStart w:id="45" w:name="_Toc485995596"/>
+      <w:bookmarkStart w:id="46" w:name="_Toc485995596"/>
       <w:r>
         <w:t xml:space="preserve">Tabelle </w:t>
       </w:r>
-      <w:r>
-        <w:fldChar w:fldCharType="begin"/>
-      </w:r>
-      <w:r>
-        <w:instrText xml:space="preserve"> SEQ Tabelle \* ARABIC </w:instrText>
-      </w:r>
-      <w:r>
-        <w:fldChar w:fldCharType="separate"/>
-      </w:r>
-      <w:r>
-        <w:rPr>
-          <w:noProof/>
-        </w:rPr>
-        <w:t>1</w:t>
-      </w:r>
-      <w:r>
-        <w:rPr>
-          <w:noProof/>
-        </w:rPr>
-        <w:fldChar w:fldCharType="end"/>
-      </w:r>
+      <w:fldSimple w:instr=" SEQ Tabelle \* ARABIC ">
+        <w:r>
+          <w:rPr>
+            <w:noProof/>
+          </w:rPr>
+          <w:t>1</w:t>
+        </w:r>
+      </w:fldSimple>
       <w:r>
         <w:t>: Liste der verwendeten Entwicklungsumgebungen</w:t>
       </w:r>
-      <w:bookmarkEnd w:id="45"/>
+      <w:bookmarkEnd w:id="46"/>
     </w:p>
     <w:tbl>
       <w:tblPr>
@@ -9942,35 +9976,22 @@
         <w:pStyle w:val="Beschriftung"/>
         <w:keepNext/>
       </w:pPr>
-      <w:bookmarkStart w:id="46" w:name="_Toc485995597"/>
+      <w:bookmarkStart w:id="47" w:name="_Toc485995597"/>
       <w:r>
         <w:t xml:space="preserve">Tabelle </w:t>
       </w:r>
-      <w:r>
-        <w:fldChar w:fldCharType="begin"/>
-      </w:r>
-      <w:r>
-        <w:instrText xml:space="preserve"> SEQ Tabelle \* ARABIC </w:instrText>
-      </w:r>
-      <w:r>
-        <w:fldChar w:fldCharType="separate"/>
-      </w:r>
-      <w:r>
-        <w:rPr>
-          <w:noProof/>
-        </w:rPr>
-        <w:t>2</w:t>
-      </w:r>
-      <w:r>
-        <w:rPr>
-          <w:noProof/>
-        </w:rPr>
-        <w:fldChar w:fldCharType="end"/>
-      </w:r>
+      <w:fldSimple w:instr=" SEQ Tabelle \* ARABIC ">
+        <w:r>
+          <w:rPr>
+            <w:noProof/>
+          </w:rPr>
+          <w:t>2</w:t>
+        </w:r>
+      </w:fldSimple>
       <w:r>
         <w:t>: Liste der verwendeten Softwarepakete und Programmierwerkzeuge</w:t>
       </w:r>
-      <w:bookmarkEnd w:id="46"/>
+      <w:bookmarkEnd w:id="47"/>
     </w:p>
     <w:tbl>
       <w:tblPr>
@@ -10262,7 +10283,7 @@
           <w:szCs w:val="28"/>
         </w:rPr>
       </w:pPr>
-      <w:bookmarkStart w:id="47" w:name="_Toc485995554"/>
+      <w:bookmarkStart w:id="48" w:name="_Toc485995554"/>
       <w:r>
         <w:br w:type="page"/>
       </w:r>
@@ -10275,27 +10296,27 @@
         <w:lastRenderedPageBreak/>
         <w:t>5 Implementation</w:t>
       </w:r>
-      <w:bookmarkEnd w:id="47"/>
+      <w:bookmarkEnd w:id="48"/>
     </w:p>
     <w:p>
       <w:pPr>
         <w:pStyle w:val="berschrift2"/>
       </w:pPr>
-      <w:bookmarkStart w:id="48" w:name="_Toc485995555"/>
+      <w:bookmarkStart w:id="49" w:name="_Toc485995555"/>
       <w:r>
         <w:t>5.1 Serverseitig</w:t>
       </w:r>
-      <w:bookmarkEnd w:id="48"/>
+      <w:bookmarkEnd w:id="49"/>
     </w:p>
     <w:p>
       <w:pPr>
         <w:pStyle w:val="berschrift3"/>
       </w:pPr>
-      <w:bookmarkStart w:id="49" w:name="_Toc485995556"/>
+      <w:bookmarkStart w:id="50" w:name="_Toc485995556"/>
       <w:r>
         <w:t>5.1.1 Datenbank- und Speicherstruktur</w:t>
       </w:r>
-      <w:bookmarkEnd w:id="49"/>
+      <w:bookmarkEnd w:id="50"/>
     </w:p>
     <w:p>
       <w:r>
@@ -10407,37 +10428,24 @@
       <w:pPr>
         <w:pStyle w:val="Beschriftung"/>
       </w:pPr>
-      <w:bookmarkStart w:id="50" w:name="_Ref484093904"/>
-      <w:bookmarkStart w:id="51" w:name="_Toc485995575"/>
+      <w:bookmarkStart w:id="51" w:name="_Ref484093904"/>
+      <w:bookmarkStart w:id="52" w:name="_Toc485995575"/>
       <w:r>
         <w:t xml:space="preserve">Abbildung </w:t>
       </w:r>
-      <w:r>
-        <w:fldChar w:fldCharType="begin"/>
-      </w:r>
-      <w:r>
-        <w:instrText xml:space="preserve"> SEQ Abbildung \* ARABIC </w:instrText>
-      </w:r>
-      <w:r>
-        <w:fldChar w:fldCharType="separate"/>
-      </w:r>
-      <w:r>
-        <w:rPr>
-          <w:noProof/>
-        </w:rPr>
-        <w:t>10</w:t>
-      </w:r>
-      <w:r>
-        <w:rPr>
-          <w:noProof/>
-        </w:rPr>
-        <w:fldChar w:fldCharType="end"/>
-      </w:r>
-      <w:bookmarkEnd w:id="50"/>
+      <w:fldSimple w:instr=" SEQ Abbildung \* ARABIC ">
+        <w:r>
+          <w:rPr>
+            <w:noProof/>
+          </w:rPr>
+          <w:t>10</w:t>
+        </w:r>
+      </w:fldSimple>
+      <w:bookmarkEnd w:id="51"/>
       <w:r>
         <w:t>: Implementierte Datenbankstruktur des Chemikalienverzeichnisses mit Attributen und zugehörigen Datentypen</w:t>
       </w:r>
-      <w:bookmarkEnd w:id="51"/>
+      <w:bookmarkEnd w:id="52"/>
     </w:p>
     <w:p>
       <w:r>
@@ -10688,11 +10696,11 @@
       <w:pPr>
         <w:pStyle w:val="berschrift3"/>
       </w:pPr>
-      <w:bookmarkStart w:id="52" w:name="_Toc485995557"/>
+      <w:bookmarkStart w:id="53" w:name="_Toc485995557"/>
       <w:r>
         <w:t>5.1.2 Webinterface</w:t>
       </w:r>
-      <w:bookmarkEnd w:id="52"/>
+      <w:bookmarkEnd w:id="53"/>
     </w:p>
     <w:p>
       <w:r>
@@ -10878,37 +10886,24 @@
       <w:pPr>
         <w:pStyle w:val="Beschriftung"/>
       </w:pPr>
-      <w:bookmarkStart w:id="53" w:name="_Ref484166229"/>
-      <w:bookmarkStart w:id="54" w:name="_Toc485995576"/>
+      <w:bookmarkStart w:id="54" w:name="_Ref484166229"/>
+      <w:bookmarkStart w:id="55" w:name="_Toc485995576"/>
       <w:r>
         <w:t xml:space="preserve">Abbildung </w:t>
       </w:r>
-      <w:r>
-        <w:fldChar w:fldCharType="begin"/>
-      </w:r>
-      <w:r>
-        <w:instrText xml:space="preserve"> SEQ Abbildung \* ARABIC </w:instrText>
-      </w:r>
-      <w:r>
-        <w:fldChar w:fldCharType="separate"/>
-      </w:r>
-      <w:r>
-        <w:rPr>
-          <w:noProof/>
-        </w:rPr>
-        <w:t>11</w:t>
-      </w:r>
-      <w:r>
-        <w:rPr>
-          <w:noProof/>
-        </w:rPr>
-        <w:fldChar w:fldCharType="end"/>
-      </w:r>
-      <w:bookmarkEnd w:id="53"/>
+      <w:fldSimple w:instr=" SEQ Abbildung \* ARABIC ">
+        <w:r>
+          <w:rPr>
+            <w:noProof/>
+          </w:rPr>
+          <w:t>11</w:t>
+        </w:r>
+      </w:fldSimple>
+      <w:bookmarkEnd w:id="54"/>
       <w:r>
         <w:t>: Ausschnitt der Übersichtsseite für die gefilterte Anzeige von Chemikalienlieferungen</w:t>
       </w:r>
-      <w:bookmarkEnd w:id="54"/>
+      <w:bookmarkEnd w:id="55"/>
     </w:p>
     <w:p>
       <w:r>
@@ -11195,37 +11190,24 @@
       <w:pPr>
         <w:pStyle w:val="Beschriftung"/>
       </w:pPr>
-      <w:bookmarkStart w:id="55" w:name="_Ref485902807"/>
-      <w:bookmarkStart w:id="56" w:name="_Toc485995577"/>
+      <w:bookmarkStart w:id="56" w:name="_Ref485902807"/>
+      <w:bookmarkStart w:id="57" w:name="_Toc485995577"/>
       <w:r>
         <w:t xml:space="preserve">Abbildung </w:t>
       </w:r>
-      <w:r>
-        <w:fldChar w:fldCharType="begin"/>
-      </w:r>
-      <w:r>
-        <w:instrText xml:space="preserve"> SEQ Abbildung \* ARABIC </w:instrText>
-      </w:r>
-      <w:r>
-        <w:fldChar w:fldCharType="separate"/>
-      </w:r>
-      <w:r>
-        <w:rPr>
-          <w:noProof/>
-        </w:rPr>
-        <w:t>12</w:t>
-      </w:r>
-      <w:r>
-        <w:rPr>
-          <w:noProof/>
-        </w:rPr>
-        <w:fldChar w:fldCharType="end"/>
-      </w:r>
-      <w:bookmarkEnd w:id="55"/>
+      <w:fldSimple w:instr=" SEQ Abbildung \* ARABIC ">
+        <w:r>
+          <w:rPr>
+            <w:noProof/>
+          </w:rPr>
+          <w:t>12</w:t>
+        </w:r>
+      </w:fldSimple>
+      <w:bookmarkEnd w:id="56"/>
       <w:r>
         <w:t>: Detailansicht einer beispielhaften Lieferung</w:t>
       </w:r>
-      <w:bookmarkEnd w:id="56"/>
+      <w:bookmarkEnd w:id="57"/>
     </w:p>
     <w:p>
       <w:r>
@@ -11352,33 +11334,20 @@
       <w:pPr>
         <w:pStyle w:val="Beschriftung"/>
       </w:pPr>
-      <w:bookmarkStart w:id="57" w:name="_Ref485388012"/>
-      <w:bookmarkStart w:id="58" w:name="_Toc485995578"/>
+      <w:bookmarkStart w:id="58" w:name="_Ref485388012"/>
+      <w:bookmarkStart w:id="59" w:name="_Toc485995578"/>
       <w:r>
         <w:t xml:space="preserve">Abbildung </w:t>
       </w:r>
-      <w:r>
-        <w:fldChar w:fldCharType="begin"/>
-      </w:r>
-      <w:r>
-        <w:instrText xml:space="preserve"> SEQ Abbildung \* ARABIC </w:instrText>
-      </w:r>
-      <w:r>
-        <w:fldChar w:fldCharType="separate"/>
-      </w:r>
-      <w:r>
-        <w:rPr>
-          <w:noProof/>
-        </w:rPr>
-        <w:t>13</w:t>
-      </w:r>
-      <w:r>
-        <w:rPr>
-          <w:noProof/>
-        </w:rPr>
-        <w:fldChar w:fldCharType="end"/>
-      </w:r>
-      <w:bookmarkEnd w:id="57"/>
+      <w:fldSimple w:instr=" SEQ Abbildung \* ARABIC ">
+        <w:r>
+          <w:rPr>
+            <w:noProof/>
+          </w:rPr>
+          <w:t>13</w:t>
+        </w:r>
+      </w:fldSimple>
+      <w:bookmarkEnd w:id="58"/>
       <w:r>
         <w:t xml:space="preserve">: Struktur der </w:t>
       </w:r>
@@ -11388,7 +11357,7 @@
       <w:r>
         <w:t xml:space="preserve"> zum Einfügen und Bearbeiten von Lieferungen</w:t>
       </w:r>
-      <w:bookmarkEnd w:id="58"/>
+      <w:bookmarkEnd w:id="59"/>
     </w:p>
     <w:p>
       <w:r>
@@ -11837,33 +11806,20 @@
       <w:pPr>
         <w:pStyle w:val="Beschriftung"/>
       </w:pPr>
-      <w:bookmarkStart w:id="59" w:name="_Ref485391500"/>
-      <w:bookmarkStart w:id="60" w:name="_Toc485995579"/>
+      <w:bookmarkStart w:id="60" w:name="_Ref485391500"/>
+      <w:bookmarkStart w:id="61" w:name="_Toc485995579"/>
       <w:r>
         <w:t xml:space="preserve">Abbildung </w:t>
       </w:r>
-      <w:r>
-        <w:fldChar w:fldCharType="begin"/>
-      </w:r>
-      <w:r>
-        <w:instrText xml:space="preserve"> SEQ Abbildung \* ARABIC </w:instrText>
-      </w:r>
-      <w:r>
-        <w:fldChar w:fldCharType="separate"/>
-      </w:r>
-      <w:r>
-        <w:rPr>
-          <w:noProof/>
-        </w:rPr>
-        <w:t>14</w:t>
-      </w:r>
-      <w:r>
-        <w:rPr>
-          <w:noProof/>
-        </w:rPr>
-        <w:fldChar w:fldCharType="end"/>
-      </w:r>
-      <w:bookmarkEnd w:id="59"/>
+      <w:fldSimple w:instr=" SEQ Abbildung \* ARABIC ">
+        <w:r>
+          <w:rPr>
+            <w:noProof/>
+          </w:rPr>
+          <w:t>14</w:t>
+        </w:r>
+      </w:fldSimple>
+      <w:bookmarkEnd w:id="60"/>
       <w:r>
         <w:t xml:space="preserve">: </w:t>
       </w:r>
@@ -11873,7 +11829,7 @@
       <w:r>
         <w:t>äche zum Eintragen neuer Chemikalien</w:t>
       </w:r>
-      <w:bookmarkEnd w:id="60"/>
+      <w:bookmarkEnd w:id="61"/>
     </w:p>
     <w:p>
       <w:r>
@@ -12094,11 +12050,11 @@
       <w:pPr>
         <w:pStyle w:val="berschrift3"/>
       </w:pPr>
-      <w:bookmarkStart w:id="61" w:name="_Toc485995558"/>
+      <w:bookmarkStart w:id="62" w:name="_Toc485995558"/>
       <w:r>
         <w:t>5.1.3 Rezepte definieren und verwalten</w:t>
       </w:r>
-      <w:bookmarkEnd w:id="61"/>
+      <w:bookmarkEnd w:id="62"/>
     </w:p>
     <w:p>
       <w:r>
@@ -12215,37 +12171,24 @@
       <w:pPr>
         <w:pStyle w:val="Beschriftung"/>
       </w:pPr>
-      <w:bookmarkStart w:id="62" w:name="_Ref485723087"/>
-      <w:bookmarkStart w:id="63" w:name="_Toc485995580"/>
+      <w:bookmarkStart w:id="63" w:name="_Ref485723087"/>
+      <w:bookmarkStart w:id="64" w:name="_Toc485995580"/>
       <w:r>
         <w:t xml:space="preserve">Abbildung </w:t>
       </w:r>
-      <w:r>
-        <w:fldChar w:fldCharType="begin"/>
-      </w:r>
-      <w:r>
-        <w:instrText xml:space="preserve"> SEQ Abbildung \* ARABIC </w:instrText>
-      </w:r>
-      <w:r>
-        <w:fldChar w:fldCharType="separate"/>
-      </w:r>
-      <w:r>
-        <w:rPr>
-          <w:noProof/>
-        </w:rPr>
-        <w:t>15</w:t>
-      </w:r>
-      <w:r>
-        <w:rPr>
-          <w:noProof/>
-        </w:rPr>
-        <w:fldChar w:fldCharType="end"/>
-      </w:r>
-      <w:bookmarkEnd w:id="62"/>
+      <w:fldSimple w:instr=" SEQ Abbildung \* ARABIC ">
+        <w:r>
+          <w:rPr>
+            <w:noProof/>
+          </w:rPr>
+          <w:t>15</w:t>
+        </w:r>
+      </w:fldSimple>
+      <w:bookmarkEnd w:id="63"/>
       <w:r>
         <w:t>: Nutzeroberfläche für die Verwaltung von Rezepten im Webinterface</w:t>
       </w:r>
-      <w:bookmarkEnd w:id="63"/>
+      <w:bookmarkEnd w:id="64"/>
     </w:p>
     <w:p>
       <w:r>
@@ -12362,37 +12305,24 @@
       <w:pPr>
         <w:pStyle w:val="Beschriftung"/>
       </w:pPr>
-      <w:bookmarkStart w:id="64" w:name="_Toc485995581"/>
       <w:bookmarkStart w:id="65" w:name="_Ref485996149"/>
+      <w:bookmarkStart w:id="66" w:name="_Toc485995581"/>
       <w:r>
         <w:t xml:space="preserve">Abbildung </w:t>
       </w:r>
-      <w:r>
-        <w:fldChar w:fldCharType="begin"/>
-      </w:r>
-      <w:r>
-        <w:instrText xml:space="preserve"> SEQ Abbildung \* ARABIC </w:instrText>
-      </w:r>
-      <w:r>
-        <w:fldChar w:fldCharType="separate"/>
-      </w:r>
-      <w:r>
-        <w:rPr>
-          <w:noProof/>
-        </w:rPr>
-        <w:t>16</w:t>
-      </w:r>
-      <w:r>
-        <w:rPr>
-          <w:noProof/>
-        </w:rPr>
-        <w:fldChar w:fldCharType="end"/>
-      </w:r>
+      <w:fldSimple w:instr=" SEQ Abbildung \* ARABIC ">
+        <w:r>
+          <w:rPr>
+            <w:noProof/>
+          </w:rPr>
+          <w:t>16</w:t>
+        </w:r>
+      </w:fldSimple>
       <w:bookmarkEnd w:id="65"/>
       <w:r>
         <w:t>: Formular für das Eintragen eines Rezeptes mit 5 Komponenten, teilweise gefüllt mit Beispielwerten</w:t>
       </w:r>
-      <w:bookmarkEnd w:id="64"/>
+      <w:bookmarkEnd w:id="66"/>
     </w:p>
     <w:p>
       <w:r>
@@ -12415,11 +12345,11 @@
       <w:pPr>
         <w:pStyle w:val="berschrift3"/>
       </w:pPr>
-      <w:bookmarkStart w:id="66" w:name="_Toc485995559"/>
+      <w:bookmarkStart w:id="67" w:name="_Toc485995559"/>
       <w:r>
         <w:t>5.1.4 Administrativer Bereich und Erweiterungen</w:t>
       </w:r>
-      <w:bookmarkEnd w:id="66"/>
+      <w:bookmarkEnd w:id="67"/>
     </w:p>
     <w:p>
       <w:r>
@@ -12661,21 +12591,21 @@
       <w:pPr>
         <w:pStyle w:val="berschrift2"/>
       </w:pPr>
-      <w:bookmarkStart w:id="67" w:name="_Toc485995560"/>
+      <w:bookmarkStart w:id="68" w:name="_Toc485995560"/>
       <w:r>
         <w:t>5.2 Clientseitig</w:t>
       </w:r>
-      <w:bookmarkEnd w:id="67"/>
+      <w:bookmarkEnd w:id="68"/>
     </w:p>
     <w:p>
       <w:pPr>
         <w:pStyle w:val="berschrift3"/>
       </w:pPr>
-      <w:bookmarkStart w:id="68" w:name="_Toc485995561"/>
+      <w:bookmarkStart w:id="69" w:name="_Toc485995561"/>
       <w:r>
         <w:t>5.2.1 Benutzeroberfläche</w:t>
       </w:r>
-      <w:bookmarkEnd w:id="68"/>
+      <w:bookmarkEnd w:id="69"/>
     </w:p>
     <w:p>
       <w:r>
@@ -12771,37 +12701,24 @@
       <w:pPr>
         <w:pStyle w:val="Beschriftung"/>
       </w:pPr>
-      <w:bookmarkStart w:id="69" w:name="_Ref485824478"/>
-      <w:bookmarkStart w:id="70" w:name="_Toc485995582"/>
+      <w:bookmarkStart w:id="70" w:name="_Ref485824478"/>
+      <w:bookmarkStart w:id="71" w:name="_Toc485995582"/>
       <w:r>
         <w:t xml:space="preserve">Abbildung </w:t>
       </w:r>
-      <w:r>
-        <w:fldChar w:fldCharType="begin"/>
-      </w:r>
-      <w:r>
-        <w:instrText xml:space="preserve"> SEQ Abbildung \* ARABIC </w:instrText>
-      </w:r>
-      <w:r>
-        <w:fldChar w:fldCharType="separate"/>
-      </w:r>
-      <w:r>
-        <w:rPr>
-          <w:noProof/>
-        </w:rPr>
-        <w:t>17</w:t>
-      </w:r>
-      <w:r>
-        <w:rPr>
-          <w:noProof/>
-        </w:rPr>
-        <w:fldChar w:fldCharType="end"/>
-      </w:r>
-      <w:bookmarkEnd w:id="69"/>
+      <w:fldSimple w:instr=" SEQ Abbildung \* ARABIC ">
+        <w:r>
+          <w:rPr>
+            <w:noProof/>
+          </w:rPr>
+          <w:t>17</w:t>
+        </w:r>
+      </w:fldSimple>
+      <w:bookmarkEnd w:id="70"/>
       <w:r>
         <w:t>: Initiale Oberfläche der clientseitigen Software</w:t>
       </w:r>
-      <w:bookmarkEnd w:id="70"/>
+      <w:bookmarkEnd w:id="71"/>
     </w:p>
     <w:p>
       <w:r>
@@ -12951,37 +12868,24 @@
       <w:pPr>
         <w:pStyle w:val="Beschriftung"/>
       </w:pPr>
-      <w:bookmarkStart w:id="71" w:name="_Ref485826573"/>
-      <w:bookmarkStart w:id="72" w:name="_Toc485995583"/>
+      <w:bookmarkStart w:id="72" w:name="_Ref485826573"/>
+      <w:bookmarkStart w:id="73" w:name="_Toc485995583"/>
       <w:r>
         <w:t xml:space="preserve">Abbildung </w:t>
       </w:r>
-      <w:r>
-        <w:fldChar w:fldCharType="begin"/>
-      </w:r>
-      <w:r>
-        <w:instrText xml:space="preserve"> SEQ Abbildung \* ARABIC </w:instrText>
-      </w:r>
-      <w:r>
-        <w:fldChar w:fldCharType="separate"/>
-      </w:r>
-      <w:r>
-        <w:rPr>
-          <w:noProof/>
-        </w:rPr>
-        <w:t>18</w:t>
-      </w:r>
-      <w:r>
-        <w:rPr>
-          <w:noProof/>
-        </w:rPr>
-        <w:fldChar w:fldCharType="end"/>
-      </w:r>
-      <w:bookmarkEnd w:id="71"/>
+      <w:fldSimple w:instr=" SEQ Abbildung \* ARABIC ">
+        <w:r>
+          <w:rPr>
+            <w:noProof/>
+          </w:rPr>
+          <w:t>18</w:t>
+        </w:r>
+      </w:fldSimple>
+      <w:bookmarkEnd w:id="72"/>
       <w:r>
         <w:t>: Ausschnitt der graphischen Nutzeroberfläche nach Auswahl eines Rezeptes</w:t>
       </w:r>
-      <w:bookmarkEnd w:id="72"/>
+      <w:bookmarkEnd w:id="73"/>
     </w:p>
     <w:p>
       <w:r>
@@ -13171,11 +13075,11 @@
       <w:pPr>
         <w:pStyle w:val="berschrift3"/>
       </w:pPr>
-      <w:bookmarkStart w:id="73" w:name="_Toc485995562"/>
+      <w:bookmarkStart w:id="74" w:name="_Toc485995562"/>
       <w:r>
         <w:t>5.2.2 Serielle Schnittstelle</w:t>
       </w:r>
-      <w:bookmarkEnd w:id="73"/>
+      <w:bookmarkEnd w:id="74"/>
     </w:p>
     <w:p>
       <w:r>
@@ -13278,37 +13182,24 @@
       <w:pPr>
         <w:pStyle w:val="Beschriftung"/>
       </w:pPr>
-      <w:bookmarkStart w:id="74" w:name="_Ref485886674"/>
-      <w:bookmarkStart w:id="75" w:name="_Toc485995584"/>
+      <w:bookmarkStart w:id="75" w:name="_Ref485886674"/>
+      <w:bookmarkStart w:id="76" w:name="_Toc485995584"/>
       <w:r>
         <w:t xml:space="preserve">Abbildung </w:t>
       </w:r>
-      <w:r>
-        <w:fldChar w:fldCharType="begin"/>
-      </w:r>
-      <w:r>
-        <w:instrText xml:space="preserve"> SEQ Abbildung \* ARABIC </w:instrText>
-      </w:r>
-      <w:r>
-        <w:fldChar w:fldCharType="separate"/>
-      </w:r>
-      <w:r>
-        <w:rPr>
-          <w:noProof/>
-        </w:rPr>
-        <w:t>19</w:t>
-      </w:r>
-      <w:r>
-        <w:rPr>
-          <w:noProof/>
-        </w:rPr>
-        <w:fldChar w:fldCharType="end"/>
-      </w:r>
-      <w:bookmarkEnd w:id="74"/>
+      <w:fldSimple w:instr=" SEQ Abbildung \* ARABIC ">
+        <w:r>
+          <w:rPr>
+            <w:noProof/>
+          </w:rPr>
+          <w:t>19</w:t>
+        </w:r>
+      </w:fldSimple>
+      <w:bookmarkEnd w:id="75"/>
       <w:r>
         <w:t>: Oberfläche zur Konfiguration der seriellen Schnittstelle in der clientseitigen Software</w:t>
       </w:r>
-      <w:bookmarkEnd w:id="75"/>
+      <w:bookmarkEnd w:id="76"/>
     </w:p>
     <w:p>
       <w:r>
@@ -13380,11 +13271,11 @@
       <w:pPr>
         <w:pStyle w:val="berschrift3"/>
       </w:pPr>
-      <w:bookmarkStart w:id="76" w:name="_Toc485995563"/>
+      <w:bookmarkStart w:id="77" w:name="_Toc485995563"/>
       <w:r>
         <w:t>5.2.3 Datenbankverbindung</w:t>
       </w:r>
-      <w:bookmarkEnd w:id="76"/>
+      <w:bookmarkEnd w:id="77"/>
     </w:p>
     <w:p>
       <w:r>
@@ -13504,37 +13395,24 @@
       <w:pPr>
         <w:pStyle w:val="Beschriftung"/>
       </w:pPr>
-      <w:bookmarkStart w:id="77" w:name="_Ref485889924"/>
-      <w:bookmarkStart w:id="78" w:name="_Toc485995585"/>
+      <w:bookmarkStart w:id="78" w:name="_Ref485889924"/>
+      <w:bookmarkStart w:id="79" w:name="_Toc485995585"/>
       <w:r>
         <w:t xml:space="preserve">Abbildung </w:t>
       </w:r>
-      <w:r>
-        <w:fldChar w:fldCharType="begin"/>
-      </w:r>
-      <w:r>
-        <w:instrText xml:space="preserve"> SEQ Abbildung \* ARABIC </w:instrText>
-      </w:r>
-      <w:r>
-        <w:fldChar w:fldCharType="separate"/>
-      </w:r>
-      <w:r>
-        <w:rPr>
-          <w:noProof/>
-        </w:rPr>
-        <w:t>20</w:t>
-      </w:r>
-      <w:r>
-        <w:rPr>
-          <w:noProof/>
-        </w:rPr>
-        <w:fldChar w:fldCharType="end"/>
-      </w:r>
-      <w:bookmarkEnd w:id="77"/>
+      <w:fldSimple w:instr=" SEQ Abbildung \* ARABIC ">
+        <w:r>
+          <w:rPr>
+            <w:noProof/>
+          </w:rPr>
+          <w:t>20</w:t>
+        </w:r>
+      </w:fldSimple>
+      <w:bookmarkEnd w:id="78"/>
       <w:r>
         <w:t>: Oberfläche zur Konfiguration der Datenbankverbindung in der clientseitigen Software</w:t>
       </w:r>
-      <w:bookmarkEnd w:id="78"/>
+      <w:bookmarkEnd w:id="79"/>
     </w:p>
     <w:p>
       <w:r>
@@ -13679,12 +13557,12 @@
       <w:pPr>
         <w:pStyle w:val="berschrift1"/>
       </w:pPr>
-      <w:bookmarkStart w:id="79" w:name="_Toc485995564"/>
+      <w:bookmarkStart w:id="80" w:name="_Toc485995564"/>
       <w:r>
         <w:lastRenderedPageBreak/>
         <w:t>6 Produktionsumgebung</w:t>
       </w:r>
-      <w:bookmarkEnd w:id="79"/>
+      <w:bookmarkEnd w:id="80"/>
     </w:p>
     <w:p>
       <w:r>
@@ -14063,14 +13941,14 @@
       <w:pPr>
         <w:pStyle w:val="berschrift1"/>
       </w:pPr>
-      <w:bookmarkStart w:id="80" w:name="_Toc318367895"/>
-      <w:bookmarkStart w:id="81" w:name="_Toc485995565"/>
+      <w:bookmarkStart w:id="81" w:name="_Toc318367895"/>
+      <w:bookmarkStart w:id="82" w:name="_Toc485995565"/>
       <w:r>
         <w:lastRenderedPageBreak/>
         <w:t>Literaturverzeichnis</w:t>
       </w:r>
-      <w:bookmarkEnd w:id="80"/>
       <w:bookmarkEnd w:id="81"/>
+      <w:bookmarkEnd w:id="82"/>
     </w:p>
     <w:tbl>
       <w:tblPr>
@@ -15394,12 +15272,7 @@
         <w:jc w:val="center"/>
       </w:pPr>
       <w:r>
-        <w:t>gegebenen Quellen und Hilf</w:t>
-      </w:r>
-      <w:bookmarkStart w:id="82" w:name="_GoBack"/>
-      <w:bookmarkEnd w:id="82"/>
-      <w:r>
-        <w:t>smittel benutzt.</w:t>
+        <w:t>gegebenen Quellen und Hilfsmittel benutzt.</w:t>
       </w:r>
     </w:p>
     <w:p>
@@ -15542,7 +15415,7 @@
         <w:rPr>
           <w:noProof/>
         </w:rPr>
-        <w:t>Abkürzungsverzeichnis</w:t>
+        <w:t>Inhaltsverzeichnis</w:t>
       </w:r>
     </w:fldSimple>
     <w:r>
@@ -15565,7 +15438,7 @@
       <w:rPr>
         <w:noProof/>
       </w:rPr>
-      <w:t>VI</w:t>
+      <w:t>III</w:t>
     </w:r>
     <w:r>
       <w:fldChar w:fldCharType="end"/>
@@ -15588,7 +15461,7 @@
         <w:rPr>
           <w:noProof/>
         </w:rPr>
-        <w:t>Literaturverzeichnis</w:t>
+        <w:t>4 Geräte und Software</w:t>
       </w:r>
     </w:fldSimple>
     <w:r>
@@ -15611,7 +15484,7 @@
       <w:rPr>
         <w:noProof/>
       </w:rPr>
-      <w:t>51</w:t>
+      <w:t>32</w:t>
     </w:r>
     <w:r>
       <w:fldChar w:fldCharType="end"/>
@@ -15652,7 +15525,7 @@
       <w:rPr>
         <w:noProof/>
       </w:rPr>
-      <w:t>52</w:t>
+      <w:t>53</w:t>
     </w:r>
     <w:r>
       <w:fldChar w:fldCharType="end"/>
@@ -21969,7 +21842,7 @@
 </file>
 
 <file path=customXml/itemProps1.xml><?xml version="1.0" encoding="utf-8"?>
-<ds:datastoreItem xmlns:ds="http://schemas.openxmlformats.org/officeDocument/2006/customXml" ds:itemID="{7F345EF0-D29C-49A6-8BAF-C6212A02F53E}">
+<ds:datastoreItem xmlns:ds="http://schemas.openxmlformats.org/officeDocument/2006/customXml" ds:itemID="{B7A009C5-54C3-4518-A1F2-8B1F26E339E5}">
   <ds:schemaRefs>
     <ds:schemaRef ds:uri="http://schemas.openxmlformats.org/officeDocument/2006/bibliography"/>
   </ds:schemaRefs>

</xml_diff>

<commit_message>
Christians Korrektuern für Version 1.0
</commit_message>
<xml_diff>
--- a/Bachelor/Bachelorarbeit_2017_06_23.docx
+++ b/Bachelor/Bachelorarbeit_2017_06_23.docx
@@ -838,10 +838,7 @@
       </w:r>
       <w:proofErr w:type="spellEnd"/>
       <w:r>
-        <w:t xml:space="preserve"> Manager von Siemens</w:t>
-      </w:r>
-      <w:r>
-        <w:t>.</w:t>
+        <w:t xml:space="preserve"> Manager von Siemens.</w:t>
       </w:r>
     </w:p>
     <w:p>
@@ -915,13 +912,7 @@
         <w:t xml:space="preserve">Es wurde gezeigt, dass die Echtzeiterfassung und Speicherung von Einwaagen </w:t>
       </w:r>
       <w:r>
-        <w:t xml:space="preserve">der Laborwaage KERN </w:t>
-      </w:r>
-      <w:r>
-        <w:t>ABJ120-4M</w:t>
-      </w:r>
-      <w:r>
-        <w:t xml:space="preserve"> </w:t>
+        <w:t xml:space="preserve">der Laborwaage KERN ABJ120-4M </w:t>
       </w:r>
       <w:r>
         <w:t xml:space="preserve">möglich ist </w:t>
@@ -959,13 +950,7 @@
       </w:r>
       <w:proofErr w:type="spellEnd"/>
       <w:r>
-        <w:t xml:space="preserve"> keine allgemeingültige Schnittstellenkonfiguration festgelegt werden. Dementsprechend war die entwickelte Software ausschließlich mit der </w:t>
-      </w:r>
-      <w:r>
-        <w:t>Laborwaage KERN ABJ120-4M</w:t>
-      </w:r>
-      <w:r>
-        <w:t xml:space="preserve"> kompatibel. </w:t>
+        <w:t xml:space="preserve"> keine allgemeingültige Schnittstellenkonfiguration festgelegt werden. Dementsprechend war die entwickelte Software ausschließlich mit der Laborwaage KERN ABJ120-4M kompatibel. </w:t>
       </w:r>
       <w:r>
         <w:t xml:space="preserve">Mit dieser Waage konnten das Auslesen der Einwaagen und das Eintragen in die Datenbank erfolgreich getestet werden. Perspektivisch sollten die Kommunikationsparameter verschiedener </w:t>
@@ -978,16 +963,14 @@
       <w:r>
         <w:t xml:space="preserve"> ebenfalls in der Datenbank gespeichert werden, um einen schnellen Wechsel der Modelle zu ermöglichen.</w:t>
       </w:r>
-      <w:bookmarkStart w:id="3" w:name="_GoBack"/>
-      <w:bookmarkEnd w:id="3"/>
     </w:p>
     <w:p>
       <w:r>
         <w:br w:type="page"/>
       </w:r>
     </w:p>
+    <w:bookmarkStart w:id="3" w:name="_Toc485995533" w:displacedByCustomXml="next"/>
     <w:bookmarkStart w:id="4" w:name="_Toc318367886" w:displacedByCustomXml="next"/>
-    <w:bookmarkStart w:id="5" w:name="_Toc485995533" w:displacedByCustomXml="next"/>
     <w:sdt>
       <w:sdtPr>
         <w:rPr>
@@ -1016,8 +999,8 @@
           <w:r>
             <w:t>Inhaltsverzeichnis</w:t>
           </w:r>
-          <w:bookmarkEnd w:id="5"/>
           <w:bookmarkEnd w:id="4"/>
+          <w:bookmarkEnd w:id="3"/>
         </w:p>
         <w:sdt>
           <w:sdtPr>
@@ -3780,9 +3763,9 @@
       <w:pPr>
         <w:pStyle w:val="berschrift1"/>
       </w:pPr>
-      <w:bookmarkStart w:id="6" w:name="_Ref318365954"/>
-      <w:bookmarkStart w:id="7" w:name="_Toc318367888"/>
-      <w:bookmarkStart w:id="8" w:name="_Toc485995534"/>
+      <w:bookmarkStart w:id="5" w:name="_Ref318365954"/>
+      <w:bookmarkStart w:id="6" w:name="_Toc318367888"/>
+      <w:bookmarkStart w:id="7" w:name="_Toc485995534"/>
       <w:r>
         <w:lastRenderedPageBreak/>
         <w:t>Abbildungsverzeichn</w:t>
@@ -3793,9 +3776,9 @@
       <w:r>
         <w:t>s</w:t>
       </w:r>
+      <w:bookmarkEnd w:id="5"/>
       <w:bookmarkEnd w:id="6"/>
       <w:bookmarkEnd w:id="7"/>
-      <w:bookmarkEnd w:id="8"/>
     </w:p>
     <w:p>
       <w:pPr>
@@ -5431,14 +5414,14 @@
       <w:pPr>
         <w:pStyle w:val="berschrift1"/>
       </w:pPr>
-      <w:bookmarkStart w:id="9" w:name="_Toc318367889"/>
-      <w:bookmarkStart w:id="10" w:name="_Toc485995535"/>
+      <w:bookmarkStart w:id="8" w:name="_Toc318367889"/>
+      <w:bookmarkStart w:id="9" w:name="_Toc485995535"/>
       <w:r>
         <w:lastRenderedPageBreak/>
         <w:t>Abkürzungsverzeichnis</w:t>
       </w:r>
+      <w:bookmarkEnd w:id="8"/>
       <w:bookmarkEnd w:id="9"/>
-      <w:bookmarkEnd w:id="10"/>
     </w:p>
     <w:tbl>
       <w:tblPr>
@@ -6343,12 +6326,12 @@
       <w:pPr>
         <w:pStyle w:val="berschrift1"/>
       </w:pPr>
-      <w:bookmarkStart w:id="11" w:name="_Toc485995536"/>
+      <w:bookmarkStart w:id="10" w:name="_Toc485995536"/>
       <w:r>
         <w:lastRenderedPageBreak/>
         <w:t>1 Einleitung</w:t>
       </w:r>
-      <w:bookmarkEnd w:id="11"/>
+      <w:bookmarkEnd w:id="10"/>
     </w:p>
     <w:p>
       <w:r>
@@ -6605,22 +6588,22 @@
       <w:pPr>
         <w:pStyle w:val="berschrift1"/>
       </w:pPr>
-      <w:bookmarkStart w:id="12" w:name="_Toc485995537"/>
+      <w:bookmarkStart w:id="11" w:name="_Toc485995537"/>
       <w:r>
         <w:lastRenderedPageBreak/>
         <w:t>2. Theoretische Grundlagen</w:t>
       </w:r>
+      <w:bookmarkEnd w:id="11"/>
+    </w:p>
+    <w:p>
+      <w:pPr>
+        <w:pStyle w:val="berschrift2"/>
+      </w:pPr>
+      <w:bookmarkStart w:id="12" w:name="_Toc485995538"/>
+      <w:r>
+        <w:t>2.1 Serielle Kommunikation</w:t>
+      </w:r>
       <w:bookmarkEnd w:id="12"/>
-    </w:p>
-    <w:p>
-      <w:pPr>
-        <w:pStyle w:val="berschrift2"/>
-      </w:pPr>
-      <w:bookmarkStart w:id="13" w:name="_Toc485995538"/>
-      <w:r>
-        <w:t>2.1 Serielle Kommunikation</w:t>
-      </w:r>
-      <w:bookmarkEnd w:id="13"/>
     </w:p>
     <w:p>
       <w:r>
@@ -6890,24 +6873,37 @@
         <w:pStyle w:val="Beschriftung"/>
         <w:ind w:left="708" w:hanging="708"/>
       </w:pPr>
-      <w:bookmarkStart w:id="14" w:name="_Ref481582226"/>
-      <w:bookmarkStart w:id="15" w:name="_Toc485995566"/>
+      <w:bookmarkStart w:id="13" w:name="_Ref481582226"/>
+      <w:bookmarkStart w:id="14" w:name="_Toc485995566"/>
       <w:r>
         <w:t xml:space="preserve">Abbildung </w:t>
       </w:r>
-      <w:fldSimple w:instr=" SEQ Abbildung \* ARABIC ">
-        <w:r>
-          <w:rPr>
-            <w:noProof/>
-          </w:rPr>
-          <w:t>1</w:t>
-        </w:r>
-      </w:fldSimple>
+      <w:r>
+        <w:fldChar w:fldCharType="begin"/>
+      </w:r>
+      <w:r>
+        <w:instrText xml:space="preserve"> SEQ Abbildung \* ARABIC </w:instrText>
+      </w:r>
+      <w:r>
+        <w:fldChar w:fldCharType="separate"/>
+      </w:r>
+      <w:r>
+        <w:rPr>
+          <w:noProof/>
+        </w:rPr>
+        <w:t>1</w:t>
+      </w:r>
+      <w:r>
+        <w:rPr>
+          <w:noProof/>
+        </w:rPr>
+        <w:fldChar w:fldCharType="end"/>
+      </w:r>
+      <w:bookmarkEnd w:id="13"/>
+      <w:r>
+        <w:t>: Spannungsverhalten von bipolar NRZ-codierten binären Werten</w:t>
+      </w:r>
       <w:bookmarkEnd w:id="14"/>
-      <w:r>
-        <w:t>: Spannungsverhalten von bipolar NRZ-codierten binären Werten</w:t>
-      </w:r>
-      <w:bookmarkEnd w:id="15"/>
     </w:p>
     <w:p>
       <w:r>
@@ -7126,30 +7122,43 @@
       <w:pPr>
         <w:pStyle w:val="Beschriftung"/>
       </w:pPr>
-      <w:bookmarkStart w:id="16" w:name="_Ref481581713"/>
-      <w:bookmarkStart w:id="17" w:name="_Toc485995567"/>
+      <w:bookmarkStart w:id="15" w:name="_Ref481581713"/>
+      <w:bookmarkStart w:id="16" w:name="_Toc485995567"/>
       <w:r>
         <w:t xml:space="preserve">Abbildung </w:t>
       </w:r>
-      <w:fldSimple w:instr=" SEQ Abbildung \* ARABIC ">
-        <w:r>
-          <w:rPr>
-            <w:noProof/>
-          </w:rPr>
-          <w:t>2</w:t>
-        </w:r>
-      </w:fldSimple>
+      <w:r>
+        <w:fldChar w:fldCharType="begin"/>
+      </w:r>
+      <w:r>
+        <w:instrText xml:space="preserve"> SEQ Abbildung \* ARABIC </w:instrText>
+      </w:r>
+      <w:r>
+        <w:fldChar w:fldCharType="separate"/>
+      </w:r>
+      <w:r>
+        <w:rPr>
+          <w:noProof/>
+        </w:rPr>
+        <w:t>2</w:t>
+      </w:r>
+      <w:r>
+        <w:rPr>
+          <w:noProof/>
+        </w:rPr>
+        <w:fldChar w:fldCharType="end"/>
+      </w:r>
+      <w:bookmarkEnd w:id="15"/>
+      <w:r>
+        <w:t>: Prinzip der asymmetrischen (a) und symmetrischen (b) Verbindung als Anwendung in der Tontechnik [</w:t>
+      </w:r>
+      <w:r>
+        <w:t>http://hbernstaedt.de/Test/Asm_Asm.jpg</w:t>
+      </w:r>
+      <w:r>
+        <w:t>]</w:t>
+      </w:r>
       <w:bookmarkEnd w:id="16"/>
-      <w:r>
-        <w:t>: Prinzip der asymmetrischen (a) und symmetrischen (b) Verbindung als Anwendung in der Tontechnik [</w:t>
-      </w:r>
-      <w:r>
-        <w:t>http://hbernstaedt.de/Test/Asm_Asm.jpg</w:t>
-      </w:r>
-      <w:r>
-        <w:t>]</w:t>
-      </w:r>
-      <w:bookmarkEnd w:id="17"/>
     </w:p>
     <w:p>
       <w:r>
@@ -7194,7 +7203,7 @@
           <w:szCs w:val="26"/>
         </w:rPr>
       </w:pPr>
-      <w:bookmarkStart w:id="18" w:name="_Toc485995539"/>
+      <w:bookmarkStart w:id="17" w:name="_Toc485995539"/>
       <w:r>
         <w:br w:type="page"/>
       </w:r>
@@ -7207,7 +7216,7 @@
         <w:lastRenderedPageBreak/>
         <w:t>2.2 RS-232</w:t>
       </w:r>
-      <w:bookmarkEnd w:id="18"/>
+      <w:bookmarkEnd w:id="17"/>
     </w:p>
     <w:p>
       <w:pPr>
@@ -7459,38 +7468,51 @@
       <w:pPr>
         <w:pStyle w:val="Beschriftung"/>
       </w:pPr>
-      <w:bookmarkStart w:id="19" w:name="_Ref481742204"/>
-      <w:bookmarkStart w:id="20" w:name="_Toc485995568"/>
+      <w:bookmarkStart w:id="18" w:name="_Ref481742204"/>
+      <w:bookmarkStart w:id="19" w:name="_Toc485995568"/>
       <w:r>
         <w:t xml:space="preserve">Abbildung </w:t>
       </w:r>
-      <w:fldSimple w:instr=" SEQ Abbildung \* ARABIC ">
-        <w:r>
-          <w:rPr>
-            <w:noProof/>
-          </w:rPr>
-          <w:t>3</w:t>
-        </w:r>
-      </w:fldSimple>
+      <w:r>
+        <w:fldChar w:fldCharType="begin"/>
+      </w:r>
+      <w:r>
+        <w:instrText xml:space="preserve"> SEQ Abbildung \* ARABIC </w:instrText>
+      </w:r>
+      <w:r>
+        <w:fldChar w:fldCharType="separate"/>
+      </w:r>
+      <w:r>
+        <w:rPr>
+          <w:noProof/>
+        </w:rPr>
+        <w:t>3</w:t>
+      </w:r>
+      <w:r>
+        <w:rPr>
+          <w:noProof/>
+        </w:rPr>
+        <w:fldChar w:fldCharType="end"/>
+      </w:r>
+      <w:bookmarkEnd w:id="18"/>
+      <w:r>
+        <w:t xml:space="preserve">: </w:t>
+      </w:r>
+      <w:proofErr w:type="spellStart"/>
+      <w:r>
+        <w:t>Pinbelegung</w:t>
+      </w:r>
+      <w:proofErr w:type="spellEnd"/>
+      <w:r>
+        <w:t xml:space="preserve"> des 9-poligen D-Sub-Steckers [</w:t>
+      </w:r>
+      <w:r>
+        <w:t>https://www.db9-pinout.com/db9-pinout/db9-pinout.gif</w:t>
+      </w:r>
+      <w:r>
+        <w:t>]</w:t>
+      </w:r>
       <w:bookmarkEnd w:id="19"/>
-      <w:r>
-        <w:t xml:space="preserve">: </w:t>
-      </w:r>
-      <w:proofErr w:type="spellStart"/>
-      <w:r>
-        <w:t>Pinbelegung</w:t>
-      </w:r>
-      <w:proofErr w:type="spellEnd"/>
-      <w:r>
-        <w:t xml:space="preserve"> des 9-poligen D-Sub-Steckers [</w:t>
-      </w:r>
-      <w:r>
-        <w:t>https://www.db9-pinout.com/db9-pinout/db9-pinout.gif</w:t>
-      </w:r>
-      <w:r>
-        <w:t>]</w:t>
-      </w:r>
-      <w:bookmarkEnd w:id="20"/>
     </w:p>
     <w:p>
       <w:r>
@@ -7623,78 +7645,91 @@
       <w:pPr>
         <w:pStyle w:val="Beschriftung"/>
       </w:pPr>
-      <w:bookmarkStart w:id="21" w:name="_Ref481748031"/>
-      <w:bookmarkStart w:id="22" w:name="_Toc485995569"/>
+      <w:bookmarkStart w:id="20" w:name="_Ref481748031"/>
+      <w:bookmarkStart w:id="21" w:name="_Toc485995569"/>
       <w:r>
         <w:t xml:space="preserve">Abbildung </w:t>
       </w:r>
-      <w:fldSimple w:instr=" SEQ Abbildung \* ARABIC ">
-        <w:r>
-          <w:rPr>
-            <w:noProof/>
-          </w:rPr>
-          <w:t>4</w:t>
-        </w:r>
-      </w:fldSimple>
+      <w:r>
+        <w:fldChar w:fldCharType="begin"/>
+      </w:r>
+      <w:r>
+        <w:instrText xml:space="preserve"> SEQ Abbildung \* ARABIC </w:instrText>
+      </w:r>
+      <w:r>
+        <w:fldChar w:fldCharType="separate"/>
+      </w:r>
+      <w:r>
+        <w:rPr>
+          <w:noProof/>
+        </w:rPr>
+        <w:t>4</w:t>
+      </w:r>
+      <w:r>
+        <w:rPr>
+          <w:noProof/>
+        </w:rPr>
+        <w:fldChar w:fldCharType="end"/>
+      </w:r>
+      <w:bookmarkEnd w:id="20"/>
+      <w:r>
+        <w:t>: Rahmenbildung nach RS-232 mit 8 Datenbits und einem Stoppbit [Frenzel Handbook]</w:t>
+      </w:r>
       <w:bookmarkEnd w:id="21"/>
-      <w:r>
-        <w:t>: Rahmenbildung nach RS-232 mit 8 Datenbits und einem Stoppbit [Frenzel Handbook]</w:t>
+    </w:p>
+    <w:p>
+      <w:r>
+        <w:t xml:space="preserve">Um den, bei der NRZ-Codierung auftretenden, Verlust des Datentaktes durch lange Folgen gleicher Signale zu verhindern, werden die Bits bei diesem Standard in definierte Rahmen verteilt. Jeder Rahmen beginnt dabei, wie in </w:t>
+      </w:r>
+      <w:r>
+        <w:fldChar w:fldCharType="begin"/>
+      </w:r>
+      <w:r>
+        <w:instrText xml:space="preserve"> REF _Ref481748031 \h </w:instrText>
+      </w:r>
+      <w:r>
+        <w:fldChar w:fldCharType="separate"/>
+      </w:r>
+      <w:r>
+        <w:t xml:space="preserve">Abbildung </w:t>
+      </w:r>
+      <w:r>
+        <w:rPr>
+          <w:noProof/>
+        </w:rPr>
+        <w:t>4</w:t>
+      </w:r>
+      <w:r>
+        <w:fldChar w:fldCharType="end"/>
+      </w:r>
+      <w:r>
+        <w:t xml:space="preserve"> gezeigt, mit einem Start-Bit, gefolgt von 5 bis 8 Datenbits und maximal 2 Stoppbits. Optional kann ein Paritätsbit mitgeführt werden, um die Integrität der übertragenen Datenbits zu überprüfen. Jedes Signal, als Repräsentant eines Bits, wird dabei für eine festgelegte Dauer gesendet. Die Dauer des Signals hängt von der Baudrate der Verbindung ab. Dieser Wert gibt die maximale Anzahl von Signaländerungen pro Sekunde an und ist damit direkt proportional zur Übertragungsrate. Je höher die Baudrate, desto kürzer ist die Dauer jedes Bits. Die Baudrate, die Anzahl der Daten- und Stoppbits, das verwendete Handshakeprotokoll sowie die Art des optionalen Paritätsbits sind Parameter, die bei Computer und Peripheriegerät übereinstimmen müssen, um eine Kommunikation zu ermöglichen, und beeinflussen die Übertragungsgeschwindigkeit der Verbindung. </w:t>
+      </w:r>
+      <w:r>
+        <w:t>[</w:t>
+      </w:r>
+      <w:r>
+        <w:t>FRENZEL, 2016</w:t>
+      </w:r>
+      <w:r>
+        <w:t xml:space="preserve">, </w:t>
+      </w:r>
+      <w:r>
+        <w:t>TEXAS INSTRUMENTS, 2002</w:t>
+      </w:r>
+      <w:r>
+        <w:t>]</w:t>
+      </w:r>
+    </w:p>
+    <w:p>
+      <w:pPr>
+        <w:pStyle w:val="berschrift2"/>
+      </w:pPr>
+      <w:bookmarkStart w:id="22" w:name="_Toc485995540"/>
+      <w:r>
+        <w:t>2.3 Datenbanken</w:t>
       </w:r>
       <w:bookmarkEnd w:id="22"/>
-    </w:p>
-    <w:p>
-      <w:r>
-        <w:t xml:space="preserve">Um den, bei der NRZ-Codierung auftretenden, Verlust des Datentaktes durch lange Folgen gleicher Signale zu verhindern, werden die Bits bei diesem Standard in definierte Rahmen verteilt. Jeder Rahmen beginnt dabei, wie in </w:t>
-      </w:r>
-      <w:r>
-        <w:fldChar w:fldCharType="begin"/>
-      </w:r>
-      <w:r>
-        <w:instrText xml:space="preserve"> REF _Ref481748031 \h </w:instrText>
-      </w:r>
-      <w:r>
-        <w:fldChar w:fldCharType="separate"/>
-      </w:r>
-      <w:r>
-        <w:t xml:space="preserve">Abbildung </w:t>
-      </w:r>
-      <w:r>
-        <w:rPr>
-          <w:noProof/>
-        </w:rPr>
-        <w:t>4</w:t>
-      </w:r>
-      <w:r>
-        <w:fldChar w:fldCharType="end"/>
-      </w:r>
-      <w:r>
-        <w:t xml:space="preserve"> gezeigt, mit einem Start-Bit, gefolgt von 5 bis 8 Datenbits und maximal 2 Stoppbits. Optional kann ein Paritätsbit mitgeführt werden, um die Integrität der übertragenen Datenbits zu überprüfen. Jedes Signal, als Repräsentant eines Bits, wird dabei für eine festgelegte Dauer gesendet. Die Dauer des Signals hängt von der Baudrate der Verbindung ab. Dieser Wert gibt die maximale Anzahl von Signaländerungen pro Sekunde an und ist damit direkt proportional zur Übertragungsrate. Je höher die Baudrate, desto kürzer ist die Dauer jedes Bits. Die Baudrate, die Anzahl der Daten- und Stoppbits, das verwendete Handshakeprotokoll sowie die Art des optionalen Paritätsbits sind Parameter, die bei Computer und Peripheriegerät übereinstimmen müssen, um eine Kommunikation zu ermöglichen, und beeinflussen die Übertragungsgeschwindigkeit der Verbindung. </w:t>
-      </w:r>
-      <w:r>
-        <w:t>[</w:t>
-      </w:r>
-      <w:r>
-        <w:t>FRENZEL, 2016</w:t>
-      </w:r>
-      <w:r>
-        <w:t xml:space="preserve">, </w:t>
-      </w:r>
-      <w:r>
-        <w:t>TEXAS INSTRUMENTS, 2002</w:t>
-      </w:r>
-      <w:r>
-        <w:t>]</w:t>
-      </w:r>
-    </w:p>
-    <w:p>
-      <w:pPr>
-        <w:pStyle w:val="berschrift2"/>
-      </w:pPr>
-      <w:bookmarkStart w:id="23" w:name="_Toc485995540"/>
-      <w:r>
-        <w:t>2.3 Datenbanken</w:t>
-      </w:r>
-      <w:bookmarkEnd w:id="23"/>
     </w:p>
     <w:p>
       <w:r>
@@ -7878,25 +7913,38 @@
       <w:pPr>
         <w:pStyle w:val="Beschriftung"/>
       </w:pPr>
-      <w:bookmarkStart w:id="24" w:name="_Toc485995570"/>
+      <w:bookmarkStart w:id="23" w:name="_Toc485995570"/>
       <w:r>
         <w:t xml:space="preserve">Abbildung </w:t>
       </w:r>
-      <w:fldSimple w:instr=" SEQ Abbildung \* ARABIC ">
-        <w:r>
-          <w:rPr>
-            <w:noProof/>
-          </w:rPr>
-          <w:t>5</w:t>
-        </w:r>
-      </w:fldSimple>
+      <w:r>
+        <w:fldChar w:fldCharType="begin"/>
+      </w:r>
+      <w:r>
+        <w:instrText xml:space="preserve"> SEQ Abbildung \* ARABIC </w:instrText>
+      </w:r>
+      <w:r>
+        <w:fldChar w:fldCharType="separate"/>
+      </w:r>
+      <w:r>
+        <w:rPr>
+          <w:noProof/>
+        </w:rPr>
+        <w:t>5</w:t>
+      </w:r>
+      <w:r>
+        <w:rPr>
+          <w:noProof/>
+        </w:rPr>
+        <w:fldChar w:fldCharType="end"/>
+      </w:r>
       <w:r>
         <w:t xml:space="preserve">: </w:t>
       </w:r>
       <w:r>
         <w:t>Beispielhafter Aufbau einer Tabelle als Teil einer relationalen Datenbank</w:t>
       </w:r>
-      <w:bookmarkEnd w:id="24"/>
+      <w:bookmarkEnd w:id="23"/>
     </w:p>
     <w:p>
       <w:r>
@@ -8003,39 +8051,52 @@
       <w:pPr>
         <w:pStyle w:val="Beschriftung"/>
       </w:pPr>
-      <w:bookmarkStart w:id="25" w:name="_Ref482264809"/>
-      <w:bookmarkStart w:id="26" w:name="_Toc485995571"/>
+      <w:bookmarkStart w:id="24" w:name="_Ref482264809"/>
+      <w:bookmarkStart w:id="25" w:name="_Toc485995571"/>
       <w:r>
         <w:t xml:space="preserve">Abbildung </w:t>
       </w:r>
-      <w:fldSimple w:instr=" SEQ Abbildung \* ARABIC ">
-        <w:r>
-          <w:rPr>
-            <w:noProof/>
-          </w:rPr>
-          <w:t>6</w:t>
-        </w:r>
-      </w:fldSimple>
+      <w:r>
+        <w:fldChar w:fldCharType="begin"/>
+      </w:r>
+      <w:r>
+        <w:instrText xml:space="preserve"> SEQ Abbildung \* ARABIC </w:instrText>
+      </w:r>
+      <w:r>
+        <w:fldChar w:fldCharType="separate"/>
+      </w:r>
+      <w:r>
+        <w:rPr>
+          <w:noProof/>
+        </w:rPr>
+        <w:t>6</w:t>
+      </w:r>
+      <w:r>
+        <w:rPr>
+          <w:noProof/>
+        </w:rPr>
+        <w:fldChar w:fldCharType="end"/>
+      </w:r>
+      <w:bookmarkEnd w:id="24"/>
+      <w:r>
+        <w:t xml:space="preserve">: </w:t>
+      </w:r>
+      <w:r>
+        <w:t xml:space="preserve">Verknüpfung von zwei Tabellen über einen </w:t>
+      </w:r>
+      <w:proofErr w:type="spellStart"/>
+      <w:r>
+        <w:t>foreign</w:t>
+      </w:r>
+      <w:proofErr w:type="spellEnd"/>
+      <w:r>
+        <w:t xml:space="preserve"> </w:t>
+      </w:r>
+      <w:proofErr w:type="spellStart"/>
+      <w:r>
+        <w:t>key</w:t>
+      </w:r>
       <w:bookmarkEnd w:id="25"/>
-      <w:r>
-        <w:t xml:space="preserve">: </w:t>
-      </w:r>
-      <w:r>
-        <w:t xml:space="preserve">Verknüpfung von zwei Tabellen über einen </w:t>
-      </w:r>
-      <w:proofErr w:type="spellStart"/>
-      <w:r>
-        <w:t>foreign</w:t>
-      </w:r>
-      <w:proofErr w:type="spellEnd"/>
-      <w:r>
-        <w:t xml:space="preserve"> </w:t>
-      </w:r>
-      <w:proofErr w:type="spellStart"/>
-      <w:r>
-        <w:t>key</w:t>
-      </w:r>
-      <w:bookmarkEnd w:id="26"/>
       <w:proofErr w:type="spellEnd"/>
     </w:p>
     <w:p>
@@ -8330,7 +8391,7 @@
           <w:szCs w:val="26"/>
         </w:rPr>
       </w:pPr>
-      <w:bookmarkStart w:id="27" w:name="_Toc485995541"/>
+      <w:bookmarkStart w:id="26" w:name="_Toc485995541"/>
       <w:r>
         <w:br w:type="page"/>
       </w:r>
@@ -8347,51 +8408,51 @@
       <w:r>
         <w:t>Softwarestacks</w:t>
       </w:r>
+      <w:bookmarkEnd w:id="26"/>
+      <w:proofErr w:type="spellEnd"/>
+    </w:p>
+    <w:p>
+      <w:r>
+        <w:t xml:space="preserve">Als </w:t>
+      </w:r>
+      <w:proofErr w:type="spellStart"/>
+      <w:r>
+        <w:t>Softwarestacks</w:t>
+      </w:r>
+      <w:proofErr w:type="spellEnd"/>
+      <w:r>
+        <w:t>, oder Soft</w:t>
+      </w:r>
+      <w:r>
+        <w:t xml:space="preserve">warestapel, wird ein Satz aufeinander aufbauender Softwaresysteme bezeichnet, die zusammen eine Plattform ergeben. Für diese Stacks entwickelte Anwendungen funktionieren mit diesen Plattformen ohne zusätzliche Software. Man spricht davon, dass die Anwendungen „auf der Plattform laufen“. </w:t>
+      </w:r>
+      <w:proofErr w:type="spellStart"/>
+      <w:r>
+        <w:t>Softwarestacks</w:t>
+      </w:r>
+      <w:proofErr w:type="spellEnd"/>
+      <w:r>
+        <w:t xml:space="preserve"> werden eingesetzt, um einheitliche Umgebungen für Anwendungen zu erhalten und damit die Ausführbarkeit von Anwendungen </w:t>
+      </w:r>
+      <w:r>
+        <w:t xml:space="preserve">auf verschiedenen Geräten </w:t>
+      </w:r>
+      <w:r>
+        <w:t>zu garantieren.</w:t>
+      </w:r>
+      <w:r>
+        <w:t xml:space="preserve"> [SEIDLER, 2006]</w:t>
+      </w:r>
+    </w:p>
+    <w:p>
+      <w:pPr>
+        <w:pStyle w:val="berschrift3"/>
+      </w:pPr>
+      <w:bookmarkStart w:id="27" w:name="_Toc485995542"/>
+      <w:r>
+        <w:t>2.4.1 Webservices</w:t>
+      </w:r>
       <w:bookmarkEnd w:id="27"/>
-      <w:proofErr w:type="spellEnd"/>
-    </w:p>
-    <w:p>
-      <w:r>
-        <w:t xml:space="preserve">Als </w:t>
-      </w:r>
-      <w:proofErr w:type="spellStart"/>
-      <w:r>
-        <w:t>Softwarestacks</w:t>
-      </w:r>
-      <w:proofErr w:type="spellEnd"/>
-      <w:r>
-        <w:t>, oder Soft</w:t>
-      </w:r>
-      <w:r>
-        <w:t xml:space="preserve">warestapel, wird ein Satz aufeinander aufbauender Softwaresysteme bezeichnet, die zusammen eine Plattform ergeben. Für diese Stacks entwickelte Anwendungen funktionieren mit diesen Plattformen ohne zusätzliche Software. Man spricht davon, dass die Anwendungen „auf der Plattform laufen“. </w:t>
-      </w:r>
-      <w:proofErr w:type="spellStart"/>
-      <w:r>
-        <w:t>Softwarestacks</w:t>
-      </w:r>
-      <w:proofErr w:type="spellEnd"/>
-      <w:r>
-        <w:t xml:space="preserve"> werden eingesetzt, um einheitliche Umgebungen für Anwendungen zu erhalten und damit die Ausführbarkeit von Anwendungen </w:t>
-      </w:r>
-      <w:r>
-        <w:t xml:space="preserve">auf verschiedenen Geräten </w:t>
-      </w:r>
-      <w:r>
-        <w:t>zu garantieren.</w:t>
-      </w:r>
-      <w:r>
-        <w:t xml:space="preserve"> [SEIDLER, 2006]</w:t>
-      </w:r>
-    </w:p>
-    <w:p>
-      <w:pPr>
-        <w:pStyle w:val="berschrift3"/>
-      </w:pPr>
-      <w:bookmarkStart w:id="28" w:name="_Toc485995542"/>
-      <w:r>
-        <w:t>2.4.1 Webservices</w:t>
-      </w:r>
-      <w:bookmarkEnd w:id="28"/>
     </w:p>
     <w:p>
       <w:r>
@@ -8515,30 +8576,43 @@
       <w:pPr>
         <w:pStyle w:val="Beschriftung"/>
       </w:pPr>
-      <w:bookmarkStart w:id="29" w:name="_Ref482863849"/>
-      <w:bookmarkStart w:id="30" w:name="_Toc485995572"/>
+      <w:bookmarkStart w:id="28" w:name="_Ref482863849"/>
+      <w:bookmarkStart w:id="29" w:name="_Toc485995572"/>
       <w:r>
         <w:t xml:space="preserve">Abbildung </w:t>
       </w:r>
-      <w:fldSimple w:instr=" SEQ Abbildung \* ARABIC ">
-        <w:r>
-          <w:rPr>
-            <w:noProof/>
-          </w:rPr>
-          <w:t>7</w:t>
-        </w:r>
-      </w:fldSimple>
+      <w:r>
+        <w:fldChar w:fldCharType="begin"/>
+      </w:r>
+      <w:r>
+        <w:instrText xml:space="preserve"> SEQ Abbildung \* ARABIC </w:instrText>
+      </w:r>
+      <w:r>
+        <w:fldChar w:fldCharType="separate"/>
+      </w:r>
+      <w:r>
+        <w:rPr>
+          <w:noProof/>
+        </w:rPr>
+        <w:t>7</w:t>
+      </w:r>
+      <w:r>
+        <w:rPr>
+          <w:noProof/>
+        </w:rPr>
+        <w:fldChar w:fldCharType="end"/>
+      </w:r>
+      <w:bookmarkEnd w:id="28"/>
+      <w:r>
+        <w:t>: Aufbau des LAMP-Pakets (</w:t>
+      </w:r>
+      <w:r>
+        <w:t>https://i2.wp.com/blog.novatrend.ch/wp-content/uploads/2014/11/LAMP.png</w:t>
+      </w:r>
+      <w:r>
+        <w:t>)</w:t>
+      </w:r>
       <w:bookmarkEnd w:id="29"/>
-      <w:r>
-        <w:t>: Aufbau des LAMP-Pakets (</w:t>
-      </w:r>
-      <w:r>
-        <w:t>https://i2.wp.com/blog.novatrend.ch/wp-content/uploads/2014/11/LAMP.png</w:t>
-      </w:r>
-      <w:r>
-        <w:t>)</w:t>
-      </w:r>
-      <w:bookmarkEnd w:id="30"/>
     </w:p>
     <w:p>
       <w:r>
@@ -8689,54 +8763,67 @@
       <w:pPr>
         <w:pStyle w:val="Beschriftung"/>
       </w:pPr>
-      <w:bookmarkStart w:id="31" w:name="_Ref482866560"/>
-      <w:bookmarkStart w:id="32" w:name="_Toc485995573"/>
+      <w:bookmarkStart w:id="30" w:name="_Ref482866560"/>
+      <w:bookmarkStart w:id="31" w:name="_Toc485995573"/>
       <w:r>
         <w:t xml:space="preserve">Abbildung </w:t>
       </w:r>
-      <w:fldSimple w:instr=" SEQ Abbildung \* ARABIC ">
-        <w:r>
-          <w:rPr>
-            <w:noProof/>
-          </w:rPr>
-          <w:t>8</w:t>
-        </w:r>
-      </w:fldSimple>
+      <w:r>
+        <w:fldChar w:fldCharType="begin"/>
+      </w:r>
+      <w:r>
+        <w:instrText xml:space="preserve"> SEQ Abbildung \* ARABIC </w:instrText>
+      </w:r>
+      <w:r>
+        <w:fldChar w:fldCharType="separate"/>
+      </w:r>
+      <w:r>
+        <w:rPr>
+          <w:noProof/>
+        </w:rPr>
+        <w:t>8</w:t>
+      </w:r>
+      <w:r>
+        <w:rPr>
+          <w:noProof/>
+        </w:rPr>
+        <w:fldChar w:fldCharType="end"/>
+      </w:r>
+      <w:bookmarkEnd w:id="30"/>
+      <w:r>
+        <w:t>: Dynamische Erstellung von Inhalten mit PHP (</w:t>
+      </w:r>
+      <w:r>
+        <w:t>https://de.wikipedia.org/wiki/LAMP_(Softwarepaket)#/media/File:PHP_funktionsweise.svg)</w:t>
+      </w:r>
       <w:bookmarkEnd w:id="31"/>
-      <w:r>
-        <w:t>: Dynamische Erstellung von Inhalten mit PHP (</w:t>
-      </w:r>
-      <w:r>
-        <w:t>https://de.wikipedia.org/wiki/LAMP_(Softwarepaket)#/media/File:PHP_funktionsweise.svg)</w:t>
+    </w:p>
+    <w:p>
+      <w:r>
+        <w:t>Der Client sendet, beispielsweise mit einem Browser, eine Anfrage mit ei</w:t>
+      </w:r>
+      <w:r>
+        <w:t xml:space="preserve">ner Adresse an den Server. Der </w:t>
+      </w:r>
+      <w:r>
+        <w:t>Webserver lädt die von der Adresse identifizierte Datei aus dem Dateisystem und übergibt sie an den PHP-Interpreter. Der Interpreter führt den, in der Datei enthaltenen, Code aus und erzeugt eine dynamische Antwort, meist in Form von HTML-Code. Die erzeugte Datei wird an den Webserver zurückgegeben und über das Internet an den Client versendet. [</w:t>
+      </w:r>
+      <w:r>
+        <w:t>GILMORE, 2002</w:t>
+      </w:r>
+      <w:r>
+        <w:t>]</w:t>
+      </w:r>
+    </w:p>
+    <w:p>
+      <w:pPr>
+        <w:pStyle w:val="berschrift3"/>
+      </w:pPr>
+      <w:bookmarkStart w:id="32" w:name="_Toc485995543"/>
+      <w:r>
+        <w:t>2.4.2 C#</w:t>
       </w:r>
       <w:bookmarkEnd w:id="32"/>
-    </w:p>
-    <w:p>
-      <w:r>
-        <w:t>Der Client sendet, beispielsweise mit einem Browser, eine Anfrage mit ei</w:t>
-      </w:r>
-      <w:r>
-        <w:t xml:space="preserve">ner Adresse an den Server. Der </w:t>
-      </w:r>
-      <w:r>
-        <w:t>Webserver lädt die von der Adresse identifizierte Datei aus dem Dateisystem und übergibt sie an den PHP-Interpreter. Der Interpreter führt den, in der Datei enthaltenen, Code aus und erzeugt eine dynamische Antwort, meist in Form von HTML-Code. Die erzeugte Datei wird an den Webserver zurückgegeben und über das Internet an den Client versendet. [</w:t>
-      </w:r>
-      <w:r>
-        <w:t>GILMORE, 2002</w:t>
-      </w:r>
-      <w:r>
-        <w:t>]</w:t>
-      </w:r>
-    </w:p>
-    <w:p>
-      <w:pPr>
-        <w:pStyle w:val="berschrift3"/>
-      </w:pPr>
-      <w:bookmarkStart w:id="33" w:name="_Toc485995543"/>
-      <w:r>
-        <w:t>2.4.2 C#</w:t>
-      </w:r>
-      <w:bookmarkEnd w:id="33"/>
     </w:p>
     <w:p>
       <w:r>
@@ -8802,7 +8889,7 @@
           <w:szCs w:val="28"/>
         </w:rPr>
       </w:pPr>
-      <w:bookmarkStart w:id="34" w:name="_Toc485995544"/>
+      <w:bookmarkStart w:id="33" w:name="_Toc485995544"/>
       <w:r>
         <w:br w:type="page"/>
       </w:r>
@@ -8815,27 +8902,27 @@
         <w:lastRenderedPageBreak/>
         <w:t>3 Konzeption</w:t>
       </w:r>
+      <w:bookmarkEnd w:id="33"/>
+    </w:p>
+    <w:p>
+      <w:pPr>
+        <w:pStyle w:val="berschrift2"/>
+      </w:pPr>
+      <w:bookmarkStart w:id="34" w:name="_Toc485995545"/>
+      <w:r>
+        <w:t>3.1 Serverseitig</w:t>
+      </w:r>
       <w:bookmarkEnd w:id="34"/>
     </w:p>
     <w:p>
       <w:pPr>
-        <w:pStyle w:val="berschrift2"/>
-      </w:pPr>
-      <w:bookmarkStart w:id="35" w:name="_Toc485995545"/>
-      <w:r>
-        <w:t>3.1 Serverseitig</w:t>
+        <w:pStyle w:val="berschrift3"/>
+      </w:pPr>
+      <w:bookmarkStart w:id="35" w:name="_Toc485995546"/>
+      <w:r>
+        <w:t>3.1.1 Datenbank- und Speicherstruktur</w:t>
       </w:r>
       <w:bookmarkEnd w:id="35"/>
-    </w:p>
-    <w:p>
-      <w:pPr>
-        <w:pStyle w:val="berschrift3"/>
-      </w:pPr>
-      <w:bookmarkStart w:id="36" w:name="_Toc485995546"/>
-      <w:r>
-        <w:t>3.1.1 Datenbank- und Speicherstruktur</w:t>
-      </w:r>
-      <w:bookmarkEnd w:id="36"/>
     </w:p>
     <w:p>
       <w:r>
@@ -9146,24 +9233,37 @@
       <w:pPr>
         <w:pStyle w:val="Beschriftung"/>
       </w:pPr>
-      <w:bookmarkStart w:id="37" w:name="_Ref482882933"/>
-      <w:bookmarkStart w:id="38" w:name="_Toc485995574"/>
+      <w:bookmarkStart w:id="36" w:name="_Ref482882933"/>
+      <w:bookmarkStart w:id="37" w:name="_Toc485995574"/>
       <w:r>
         <w:t xml:space="preserve">Abbildung </w:t>
       </w:r>
-      <w:fldSimple w:instr=" SEQ Abbildung \* ARABIC ">
-        <w:r>
-          <w:rPr>
-            <w:noProof/>
-          </w:rPr>
-          <w:t>9</w:t>
-        </w:r>
-      </w:fldSimple>
+      <w:r>
+        <w:fldChar w:fldCharType="begin"/>
+      </w:r>
+      <w:r>
+        <w:instrText xml:space="preserve"> SEQ Abbildung \* ARABIC </w:instrText>
+      </w:r>
+      <w:r>
+        <w:fldChar w:fldCharType="separate"/>
+      </w:r>
+      <w:r>
+        <w:rPr>
+          <w:noProof/>
+        </w:rPr>
+        <w:t>9</w:t>
+      </w:r>
+      <w:r>
+        <w:rPr>
+          <w:noProof/>
+        </w:rPr>
+        <w:fldChar w:fldCharType="end"/>
+      </w:r>
+      <w:bookmarkEnd w:id="36"/>
+      <w:r>
+        <w:t>: Konzeptionelle Datenbankstruktur mit Attributen und zugehörigen Datentypen</w:t>
+      </w:r>
       <w:bookmarkEnd w:id="37"/>
-      <w:r>
-        <w:t>: Konzeptionelle Datenbankstruktur mit Attributen und zugehörigen Datentypen</w:t>
-      </w:r>
-      <w:bookmarkEnd w:id="38"/>
     </w:p>
     <w:p>
       <w:r>
@@ -9272,7 +9372,7 @@
           <w:sz w:val="28"/>
         </w:rPr>
       </w:pPr>
-      <w:bookmarkStart w:id="39" w:name="_Toc485995547"/>
+      <w:bookmarkStart w:id="38" w:name="_Toc485995547"/>
       <w:r>
         <w:br w:type="page"/>
       </w:r>
@@ -9285,7 +9385,7 @@
         <w:lastRenderedPageBreak/>
         <w:t>3.1.2 Webinterface</w:t>
       </w:r>
-      <w:bookmarkEnd w:id="39"/>
+      <w:bookmarkEnd w:id="38"/>
     </w:p>
     <w:p>
       <w:r>
@@ -9511,11 +9611,11 @@
       <w:pPr>
         <w:pStyle w:val="berschrift3"/>
       </w:pPr>
-      <w:bookmarkStart w:id="40" w:name="_Toc485995548"/>
+      <w:bookmarkStart w:id="39" w:name="_Toc485995548"/>
       <w:r>
         <w:t>3.1.3 Zugangsbeschränkung und Rechteverwaltung</w:t>
       </w:r>
-      <w:bookmarkEnd w:id="40"/>
+      <w:bookmarkEnd w:id="39"/>
     </w:p>
     <w:p>
       <w:r>
@@ -9543,7 +9643,7 @@
           <w:szCs w:val="26"/>
         </w:rPr>
       </w:pPr>
-      <w:bookmarkStart w:id="41" w:name="_Toc485995549"/>
+      <w:bookmarkStart w:id="40" w:name="_Toc485995549"/>
       <w:r>
         <w:br w:type="page"/>
       </w:r>
@@ -9556,17 +9656,17 @@
         <w:lastRenderedPageBreak/>
         <w:t>3.2 Clientseitig</w:t>
       </w:r>
+      <w:bookmarkEnd w:id="40"/>
+    </w:p>
+    <w:p>
+      <w:pPr>
+        <w:pStyle w:val="berschrift3"/>
+      </w:pPr>
+      <w:bookmarkStart w:id="41" w:name="_Toc485995550"/>
+      <w:r>
+        <w:t>3.2.1 Benutzeroberfläche</w:t>
+      </w:r>
       <w:bookmarkEnd w:id="41"/>
-    </w:p>
-    <w:p>
-      <w:pPr>
-        <w:pStyle w:val="berschrift3"/>
-      </w:pPr>
-      <w:bookmarkStart w:id="42" w:name="_Toc485995550"/>
-      <w:r>
-        <w:t>3.2.1 Benutzeroberfläche</w:t>
-      </w:r>
-      <w:bookmarkEnd w:id="42"/>
     </w:p>
     <w:p>
       <w:r>
@@ -9719,40 +9819,40 @@
       <w:pPr>
         <w:pStyle w:val="berschrift3"/>
       </w:pPr>
-      <w:bookmarkStart w:id="43" w:name="_Toc485995551"/>
+      <w:bookmarkStart w:id="42" w:name="_Toc485995551"/>
       <w:r>
         <w:t>3.2.2 Serielle Schnittstelle zur Waage</w:t>
       </w:r>
+      <w:bookmarkEnd w:id="42"/>
+    </w:p>
+    <w:p>
+      <w:r>
+        <w:t>Als Anschluss am Rechner sollte eine COM-Port, eine RS</w:t>
+      </w:r>
+      <w:r>
+        <w:t>-</w:t>
+      </w:r>
+      <w:r>
+        <w:t>232-Schnittstelle, verwendet werden. Dabei handelt es sich um einen 9-poligen seriellen Anschluss, der besonders bei Modems, aber früher auch bei Rechnern häufig integriert wurde. Es sollte zur Entwicklung der Software vorerst nur eine bestimmte Waage angeschlossen werden und eventuell später die Unterstützung verschiedener Waagen integriert werden. Für diesen Zweck sollte die Präzisionswaage KERN ABJ120-4M mit einem Computer verbunden und für die Einbindung in die Software konfiguriert werden.</w:t>
+      </w:r>
+    </w:p>
+    <w:p>
+      <w:r>
+        <w:t>Es sollte anschließend ein Modul programmiert werden, über das die Kommunikation mit der Waage realisiert werden sollte. Dieses Modul sollte einerseits in der Lage sein, beliebige Befehle an die Waage zu senden und andererseits die empfangenen Informationen verarbeiten und an die grafische Bedienfläche der Software übergeben können. Dieses Modul sollte auf den nativen Komponenten des .NET-Frameworks aufgebaut werden, um Kompatibilität mit jedem .NET-fähigen Betriebssystem zu gewährleisten.</w:t>
+      </w:r>
+    </w:p>
+    <w:p>
+      <w:pPr>
+        <w:pStyle w:val="berschrift3"/>
+      </w:pPr>
+      <w:bookmarkStart w:id="43" w:name="_Toc485995552"/>
+      <w:r>
+        <w:t>3.2.3 Datenbankschnittstelle</w:t>
+      </w:r>
       <w:bookmarkEnd w:id="43"/>
     </w:p>
     <w:p>
       <w:r>
-        <w:t>Als Anschluss am Rechner sollte eine COM-Port, eine RS</w:t>
-      </w:r>
-      <w:r>
-        <w:t>-</w:t>
-      </w:r>
-      <w:r>
-        <w:t>232-Schnittstelle, verwendet werden. Dabei handelt es sich um einen 9-poligen seriellen Anschluss, der besonders bei Modems, aber früher auch bei Rechnern häufig integriert wurde. Es sollte zur Entwicklung der Software vorerst nur eine bestimmte Waage angeschlossen werden und eventuell später die Unterstützung verschiedener Waagen integriert werden. Für diesen Zweck sollte die Präzisionswaage KERN ABJ120-4M mit einem Computer verbunden und für die Einbindung in die Software konfiguriert werden.</w:t>
-      </w:r>
-    </w:p>
-    <w:p>
-      <w:r>
-        <w:t>Es sollte anschließend ein Modul programmiert werden, über das die Kommunikation mit der Waage realisiert werden sollte. Dieses Modul sollte einerseits in der Lage sein, beliebige Befehle an die Waage zu senden und andererseits die empfangenen Informationen verarbeiten und an die grafische Bedienfläche der Software übergeben können. Dieses Modul sollte auf den nativen Komponenten des .NET-Frameworks aufgebaut werden, um Kompatibilität mit jedem .NET-fähigen Betriebssystem zu gewährleisten.</w:t>
-      </w:r>
-    </w:p>
-    <w:p>
-      <w:pPr>
-        <w:pStyle w:val="berschrift3"/>
-      </w:pPr>
-      <w:bookmarkStart w:id="44" w:name="_Toc485995552"/>
-      <w:r>
-        <w:t>3.2.3 Datenbankschnittstelle</w:t>
-      </w:r>
-      <w:bookmarkEnd w:id="44"/>
-    </w:p>
-    <w:p>
-      <w:r>
         <w:t>In dem .NET-Framework</w:t>
       </w:r>
       <w:r>
@@ -9769,12 +9869,12 @@
       <w:pPr>
         <w:pStyle w:val="berschrift1"/>
       </w:pPr>
-      <w:bookmarkStart w:id="45" w:name="_Toc485995553"/>
+      <w:bookmarkStart w:id="44" w:name="_Toc485995553"/>
       <w:r>
         <w:lastRenderedPageBreak/>
         <w:t>4 Geräte und Software</w:t>
       </w:r>
-      <w:bookmarkEnd w:id="45"/>
+      <w:bookmarkEnd w:id="44"/>
     </w:p>
     <w:p>
       <w:r>
@@ -9786,22 +9886,35 @@
         <w:pStyle w:val="Beschriftung"/>
         <w:keepNext/>
       </w:pPr>
-      <w:bookmarkStart w:id="46" w:name="_Toc485995596"/>
+      <w:bookmarkStart w:id="45" w:name="_Toc485995596"/>
       <w:r>
         <w:t xml:space="preserve">Tabelle </w:t>
       </w:r>
-      <w:fldSimple w:instr=" SEQ Tabelle \* ARABIC ">
-        <w:r>
-          <w:rPr>
-            <w:noProof/>
-          </w:rPr>
-          <w:t>1</w:t>
-        </w:r>
-      </w:fldSimple>
+      <w:r>
+        <w:fldChar w:fldCharType="begin"/>
+      </w:r>
+      <w:r>
+        <w:instrText xml:space="preserve"> SEQ Tabelle \* ARABIC </w:instrText>
+      </w:r>
+      <w:r>
+        <w:fldChar w:fldCharType="separate"/>
+      </w:r>
+      <w:r>
+        <w:rPr>
+          <w:noProof/>
+        </w:rPr>
+        <w:t>1</w:t>
+      </w:r>
+      <w:r>
+        <w:rPr>
+          <w:noProof/>
+        </w:rPr>
+        <w:fldChar w:fldCharType="end"/>
+      </w:r>
       <w:r>
         <w:t>: Liste der verwendeten Entwicklungsumgebungen</w:t>
       </w:r>
-      <w:bookmarkEnd w:id="46"/>
+      <w:bookmarkEnd w:id="45"/>
     </w:p>
     <w:tbl>
       <w:tblPr>
@@ -9976,22 +10089,35 @@
         <w:pStyle w:val="Beschriftung"/>
         <w:keepNext/>
       </w:pPr>
-      <w:bookmarkStart w:id="47" w:name="_Toc485995597"/>
+      <w:bookmarkStart w:id="46" w:name="_Toc485995597"/>
       <w:r>
         <w:t xml:space="preserve">Tabelle </w:t>
       </w:r>
-      <w:fldSimple w:instr=" SEQ Tabelle \* ARABIC ">
-        <w:r>
-          <w:rPr>
-            <w:noProof/>
-          </w:rPr>
-          <w:t>2</w:t>
-        </w:r>
-      </w:fldSimple>
+      <w:r>
+        <w:fldChar w:fldCharType="begin"/>
+      </w:r>
+      <w:r>
+        <w:instrText xml:space="preserve"> SEQ Tabelle \* ARABIC </w:instrText>
+      </w:r>
+      <w:r>
+        <w:fldChar w:fldCharType="separate"/>
+      </w:r>
+      <w:r>
+        <w:rPr>
+          <w:noProof/>
+        </w:rPr>
+        <w:t>2</w:t>
+      </w:r>
+      <w:r>
+        <w:rPr>
+          <w:noProof/>
+        </w:rPr>
+        <w:fldChar w:fldCharType="end"/>
+      </w:r>
       <w:r>
         <w:t>: Liste der verwendeten Softwarepakete und Programmierwerkzeuge</w:t>
       </w:r>
-      <w:bookmarkEnd w:id="47"/>
+      <w:bookmarkEnd w:id="46"/>
     </w:p>
     <w:tbl>
       <w:tblPr>
@@ -10283,7 +10409,7 @@
           <w:szCs w:val="28"/>
         </w:rPr>
       </w:pPr>
-      <w:bookmarkStart w:id="48" w:name="_Toc485995554"/>
+      <w:bookmarkStart w:id="47" w:name="_Toc485995554"/>
       <w:r>
         <w:br w:type="page"/>
       </w:r>
@@ -10296,27 +10422,27 @@
         <w:lastRenderedPageBreak/>
         <w:t>5 Implementation</w:t>
       </w:r>
+      <w:bookmarkEnd w:id="47"/>
+    </w:p>
+    <w:p>
+      <w:pPr>
+        <w:pStyle w:val="berschrift2"/>
+      </w:pPr>
+      <w:bookmarkStart w:id="48" w:name="_Toc485995555"/>
+      <w:r>
+        <w:t>5.1 Serverseitig</w:t>
+      </w:r>
       <w:bookmarkEnd w:id="48"/>
     </w:p>
     <w:p>
       <w:pPr>
-        <w:pStyle w:val="berschrift2"/>
-      </w:pPr>
-      <w:bookmarkStart w:id="49" w:name="_Toc485995555"/>
-      <w:r>
-        <w:t>5.1 Serverseitig</w:t>
+        <w:pStyle w:val="berschrift3"/>
+      </w:pPr>
+      <w:bookmarkStart w:id="49" w:name="_Toc485995556"/>
+      <w:r>
+        <w:t>5.1.1 Datenbank- und Speicherstruktur</w:t>
       </w:r>
       <w:bookmarkEnd w:id="49"/>
-    </w:p>
-    <w:p>
-      <w:pPr>
-        <w:pStyle w:val="berschrift3"/>
-      </w:pPr>
-      <w:bookmarkStart w:id="50" w:name="_Toc485995556"/>
-      <w:r>
-        <w:t>5.1.1 Datenbank- und Speicherstruktur</w:t>
-      </w:r>
-      <w:bookmarkEnd w:id="50"/>
     </w:p>
     <w:p>
       <w:r>
@@ -10428,24 +10554,37 @@
       <w:pPr>
         <w:pStyle w:val="Beschriftung"/>
       </w:pPr>
-      <w:bookmarkStart w:id="51" w:name="_Ref484093904"/>
-      <w:bookmarkStart w:id="52" w:name="_Toc485995575"/>
+      <w:bookmarkStart w:id="50" w:name="_Ref484093904"/>
+      <w:bookmarkStart w:id="51" w:name="_Toc485995575"/>
       <w:r>
         <w:t xml:space="preserve">Abbildung </w:t>
       </w:r>
-      <w:fldSimple w:instr=" SEQ Abbildung \* ARABIC ">
-        <w:r>
-          <w:rPr>
-            <w:noProof/>
-          </w:rPr>
-          <w:t>10</w:t>
-        </w:r>
-      </w:fldSimple>
+      <w:r>
+        <w:fldChar w:fldCharType="begin"/>
+      </w:r>
+      <w:r>
+        <w:instrText xml:space="preserve"> SEQ Abbildung \* ARABIC </w:instrText>
+      </w:r>
+      <w:r>
+        <w:fldChar w:fldCharType="separate"/>
+      </w:r>
+      <w:r>
+        <w:rPr>
+          <w:noProof/>
+        </w:rPr>
+        <w:t>10</w:t>
+      </w:r>
+      <w:r>
+        <w:rPr>
+          <w:noProof/>
+        </w:rPr>
+        <w:fldChar w:fldCharType="end"/>
+      </w:r>
+      <w:bookmarkEnd w:id="50"/>
+      <w:r>
+        <w:t>: Implementierte Datenbankstruktur des Chemikalienverzeichnisses mit Attributen und zugehörigen Datentypen</w:t>
+      </w:r>
       <w:bookmarkEnd w:id="51"/>
-      <w:r>
-        <w:t>: Implementierte Datenbankstruktur des Chemikalienverzeichnisses mit Attributen und zugehörigen Datentypen</w:t>
-      </w:r>
-      <w:bookmarkEnd w:id="52"/>
     </w:p>
     <w:p>
       <w:r>
@@ -10696,11 +10835,11 @@
       <w:pPr>
         <w:pStyle w:val="berschrift3"/>
       </w:pPr>
-      <w:bookmarkStart w:id="53" w:name="_Toc485995557"/>
+      <w:bookmarkStart w:id="52" w:name="_Toc485995557"/>
       <w:r>
         <w:t>5.1.2 Webinterface</w:t>
       </w:r>
-      <w:bookmarkEnd w:id="53"/>
+      <w:bookmarkEnd w:id="52"/>
     </w:p>
     <w:p>
       <w:r>
@@ -10886,24 +11025,37 @@
       <w:pPr>
         <w:pStyle w:val="Beschriftung"/>
       </w:pPr>
-      <w:bookmarkStart w:id="54" w:name="_Ref484166229"/>
-      <w:bookmarkStart w:id="55" w:name="_Toc485995576"/>
+      <w:bookmarkStart w:id="53" w:name="_Ref484166229"/>
+      <w:bookmarkStart w:id="54" w:name="_Toc485995576"/>
       <w:r>
         <w:t xml:space="preserve">Abbildung </w:t>
       </w:r>
-      <w:fldSimple w:instr=" SEQ Abbildung \* ARABIC ">
-        <w:r>
-          <w:rPr>
-            <w:noProof/>
-          </w:rPr>
-          <w:t>11</w:t>
-        </w:r>
-      </w:fldSimple>
+      <w:r>
+        <w:fldChar w:fldCharType="begin"/>
+      </w:r>
+      <w:r>
+        <w:instrText xml:space="preserve"> SEQ Abbildung \* ARABIC </w:instrText>
+      </w:r>
+      <w:r>
+        <w:fldChar w:fldCharType="separate"/>
+      </w:r>
+      <w:r>
+        <w:rPr>
+          <w:noProof/>
+        </w:rPr>
+        <w:t>11</w:t>
+      </w:r>
+      <w:r>
+        <w:rPr>
+          <w:noProof/>
+        </w:rPr>
+        <w:fldChar w:fldCharType="end"/>
+      </w:r>
+      <w:bookmarkEnd w:id="53"/>
+      <w:r>
+        <w:t>: Ausschnitt der Übersichtsseite für die gefilterte Anzeige von Chemikalienlieferungen</w:t>
+      </w:r>
       <w:bookmarkEnd w:id="54"/>
-      <w:r>
-        <w:t>: Ausschnitt der Übersichtsseite für die gefilterte Anzeige von Chemikalienlieferungen</w:t>
-      </w:r>
-      <w:bookmarkEnd w:id="55"/>
     </w:p>
     <w:p>
       <w:r>
@@ -11190,24 +11342,40 @@
       <w:pPr>
         <w:pStyle w:val="Beschriftung"/>
       </w:pPr>
-      <w:bookmarkStart w:id="56" w:name="_Ref485902807"/>
-      <w:bookmarkStart w:id="57" w:name="_Toc485995577"/>
+      <w:bookmarkStart w:id="55" w:name="_Ref485902807"/>
+      <w:bookmarkStart w:id="56" w:name="_Toc485995577"/>
       <w:r>
         <w:t xml:space="preserve">Abbildung </w:t>
       </w:r>
-      <w:fldSimple w:instr=" SEQ Abbildung \* ARABIC ">
-        <w:r>
-          <w:rPr>
-            <w:noProof/>
-          </w:rPr>
-          <w:t>12</w:t>
-        </w:r>
-      </w:fldSimple>
+      <w:r>
+        <w:fldChar w:fldCharType="begin"/>
+      </w:r>
+      <w:r>
+        <w:instrText xml:space="preserve"> SEQ Abbildung \* ARA</w:instrText>
+      </w:r>
+      <w:r>
+        <w:instrText xml:space="preserve">BIC </w:instrText>
+      </w:r>
+      <w:r>
+        <w:fldChar w:fldCharType="separate"/>
+      </w:r>
+      <w:r>
+        <w:rPr>
+          <w:noProof/>
+        </w:rPr>
+        <w:t>12</w:t>
+      </w:r>
+      <w:r>
+        <w:rPr>
+          <w:noProof/>
+        </w:rPr>
+        <w:fldChar w:fldCharType="end"/>
+      </w:r>
+      <w:bookmarkEnd w:id="55"/>
+      <w:r>
+        <w:t>: Detailansicht einer beispielhaften Lieferung</w:t>
+      </w:r>
       <w:bookmarkEnd w:id="56"/>
-      <w:r>
-        <w:t>: Detailansicht einer beispielhaften Lieferung</w:t>
-      </w:r>
-      <w:bookmarkEnd w:id="57"/>
     </w:p>
     <w:p>
       <w:r>
@@ -11334,30 +11502,43 @@
       <w:pPr>
         <w:pStyle w:val="Beschriftung"/>
       </w:pPr>
-      <w:bookmarkStart w:id="58" w:name="_Ref485388012"/>
-      <w:bookmarkStart w:id="59" w:name="_Toc485995578"/>
+      <w:bookmarkStart w:id="57" w:name="_Ref485388012"/>
+      <w:bookmarkStart w:id="58" w:name="_Toc485995578"/>
       <w:r>
         <w:t xml:space="preserve">Abbildung </w:t>
       </w:r>
-      <w:fldSimple w:instr=" SEQ Abbildung \* ARABIC ">
-        <w:r>
-          <w:rPr>
-            <w:noProof/>
-          </w:rPr>
-          <w:t>13</w:t>
-        </w:r>
-      </w:fldSimple>
+      <w:r>
+        <w:fldChar w:fldCharType="begin"/>
+      </w:r>
+      <w:r>
+        <w:instrText xml:space="preserve"> SEQ Abbildung \* ARABIC </w:instrText>
+      </w:r>
+      <w:r>
+        <w:fldChar w:fldCharType="separate"/>
+      </w:r>
+      <w:r>
+        <w:rPr>
+          <w:noProof/>
+        </w:rPr>
+        <w:t>13</w:t>
+      </w:r>
+      <w:r>
+        <w:rPr>
+          <w:noProof/>
+        </w:rPr>
+        <w:fldChar w:fldCharType="end"/>
+      </w:r>
+      <w:bookmarkEnd w:id="57"/>
+      <w:r>
+        <w:t xml:space="preserve">: Struktur der </w:t>
+      </w:r>
+      <w:r>
+        <w:t>Oberfläche</w:t>
+      </w:r>
+      <w:r>
+        <w:t xml:space="preserve"> zum Einfügen und Bearbeiten von Lieferungen</w:t>
+      </w:r>
       <w:bookmarkEnd w:id="58"/>
-      <w:r>
-        <w:t xml:space="preserve">: Struktur der </w:t>
-      </w:r>
-      <w:r>
-        <w:t>Oberfläche</w:t>
-      </w:r>
-      <w:r>
-        <w:t xml:space="preserve"> zum Einfügen und Bearbeiten von Lieferungen</w:t>
-      </w:r>
-      <w:bookmarkEnd w:id="59"/>
     </w:p>
     <w:p>
       <w:r>
@@ -11806,30 +11987,43 @@
       <w:pPr>
         <w:pStyle w:val="Beschriftung"/>
       </w:pPr>
-      <w:bookmarkStart w:id="60" w:name="_Ref485391500"/>
-      <w:bookmarkStart w:id="61" w:name="_Toc485995579"/>
+      <w:bookmarkStart w:id="59" w:name="_Ref485391500"/>
+      <w:bookmarkStart w:id="60" w:name="_Toc485995579"/>
       <w:r>
         <w:t xml:space="preserve">Abbildung </w:t>
       </w:r>
-      <w:fldSimple w:instr=" SEQ Abbildung \* ARABIC ">
-        <w:r>
-          <w:rPr>
-            <w:noProof/>
-          </w:rPr>
-          <w:t>14</w:t>
-        </w:r>
-      </w:fldSimple>
+      <w:r>
+        <w:fldChar w:fldCharType="begin"/>
+      </w:r>
+      <w:r>
+        <w:instrText xml:space="preserve"> SEQ Abbildung \* ARABIC </w:instrText>
+      </w:r>
+      <w:r>
+        <w:fldChar w:fldCharType="separate"/>
+      </w:r>
+      <w:r>
+        <w:rPr>
+          <w:noProof/>
+        </w:rPr>
+        <w:t>14</w:t>
+      </w:r>
+      <w:r>
+        <w:rPr>
+          <w:noProof/>
+        </w:rPr>
+        <w:fldChar w:fldCharType="end"/>
+      </w:r>
+      <w:bookmarkEnd w:id="59"/>
+      <w:r>
+        <w:t xml:space="preserve">: </w:t>
+      </w:r>
+      <w:r>
+        <w:t>Struktur der Oberfl</w:t>
+      </w:r>
+      <w:r>
+        <w:t>äche zum Eintragen neuer Chemikalien</w:t>
+      </w:r>
       <w:bookmarkEnd w:id="60"/>
-      <w:r>
-        <w:t xml:space="preserve">: </w:t>
-      </w:r>
-      <w:r>
-        <w:t>Struktur der Oberfl</w:t>
-      </w:r>
-      <w:r>
-        <w:t>äche zum Eintragen neuer Chemikalien</w:t>
-      </w:r>
-      <w:bookmarkEnd w:id="61"/>
     </w:p>
     <w:p>
       <w:r>
@@ -12050,11 +12244,11 @@
       <w:pPr>
         <w:pStyle w:val="berschrift3"/>
       </w:pPr>
-      <w:bookmarkStart w:id="62" w:name="_Toc485995558"/>
+      <w:bookmarkStart w:id="61" w:name="_Toc485995558"/>
       <w:r>
         <w:t>5.1.3 Rezepte definieren und verwalten</w:t>
       </w:r>
-      <w:bookmarkEnd w:id="62"/>
+      <w:bookmarkEnd w:id="61"/>
     </w:p>
     <w:p>
       <w:r>
@@ -12171,24 +12365,37 @@
       <w:pPr>
         <w:pStyle w:val="Beschriftung"/>
       </w:pPr>
-      <w:bookmarkStart w:id="63" w:name="_Ref485723087"/>
-      <w:bookmarkStart w:id="64" w:name="_Toc485995580"/>
+      <w:bookmarkStart w:id="62" w:name="_Ref485723087"/>
+      <w:bookmarkStart w:id="63" w:name="_Toc485995580"/>
       <w:r>
         <w:t xml:space="preserve">Abbildung </w:t>
       </w:r>
-      <w:fldSimple w:instr=" SEQ Abbildung \* ARABIC ">
-        <w:r>
-          <w:rPr>
-            <w:noProof/>
-          </w:rPr>
-          <w:t>15</w:t>
-        </w:r>
-      </w:fldSimple>
+      <w:r>
+        <w:fldChar w:fldCharType="begin"/>
+      </w:r>
+      <w:r>
+        <w:instrText xml:space="preserve"> SEQ Abbildung \* ARABIC </w:instrText>
+      </w:r>
+      <w:r>
+        <w:fldChar w:fldCharType="separate"/>
+      </w:r>
+      <w:r>
+        <w:rPr>
+          <w:noProof/>
+        </w:rPr>
+        <w:t>15</w:t>
+      </w:r>
+      <w:r>
+        <w:rPr>
+          <w:noProof/>
+        </w:rPr>
+        <w:fldChar w:fldCharType="end"/>
+      </w:r>
+      <w:bookmarkEnd w:id="62"/>
+      <w:r>
+        <w:t>: Nutzeroberfläche für die Verwaltung von Rezepten im Webinterface</w:t>
+      </w:r>
       <w:bookmarkEnd w:id="63"/>
-      <w:r>
-        <w:t>: Nutzeroberfläche für die Verwaltung von Rezepten im Webinterface</w:t>
-      </w:r>
-      <w:bookmarkEnd w:id="64"/>
     </w:p>
     <w:p>
       <w:r>
@@ -12305,24 +12512,37 @@
       <w:pPr>
         <w:pStyle w:val="Beschriftung"/>
       </w:pPr>
-      <w:bookmarkStart w:id="65" w:name="_Ref485996149"/>
-      <w:bookmarkStart w:id="66" w:name="_Toc485995581"/>
+      <w:bookmarkStart w:id="64" w:name="_Ref485996149"/>
+      <w:bookmarkStart w:id="65" w:name="_Toc485995581"/>
       <w:r>
         <w:t xml:space="preserve">Abbildung </w:t>
       </w:r>
-      <w:fldSimple w:instr=" SEQ Abbildung \* ARABIC ">
-        <w:r>
-          <w:rPr>
-            <w:noProof/>
-          </w:rPr>
-          <w:t>16</w:t>
-        </w:r>
-      </w:fldSimple>
+      <w:r>
+        <w:fldChar w:fldCharType="begin"/>
+      </w:r>
+      <w:r>
+        <w:instrText xml:space="preserve"> SEQ Abbildung \* ARABIC </w:instrText>
+      </w:r>
+      <w:r>
+        <w:fldChar w:fldCharType="separate"/>
+      </w:r>
+      <w:r>
+        <w:rPr>
+          <w:noProof/>
+        </w:rPr>
+        <w:t>16</w:t>
+      </w:r>
+      <w:r>
+        <w:rPr>
+          <w:noProof/>
+        </w:rPr>
+        <w:fldChar w:fldCharType="end"/>
+      </w:r>
+      <w:bookmarkEnd w:id="64"/>
+      <w:r>
+        <w:t>: Formular für das Eintragen eines Rezeptes mit 5 Komponenten, teilweise gefüllt mit Beispielwerten</w:t>
+      </w:r>
       <w:bookmarkEnd w:id="65"/>
-      <w:r>
-        <w:t>: Formular für das Eintragen eines Rezeptes mit 5 Komponenten, teilweise gefüllt mit Beispielwerten</w:t>
-      </w:r>
-      <w:bookmarkEnd w:id="66"/>
     </w:p>
     <w:p>
       <w:r>
@@ -12345,11 +12565,11 @@
       <w:pPr>
         <w:pStyle w:val="berschrift3"/>
       </w:pPr>
-      <w:bookmarkStart w:id="67" w:name="_Toc485995559"/>
+      <w:bookmarkStart w:id="66" w:name="_Toc485995559"/>
       <w:r>
         <w:t>5.1.4 Administrativer Bereich und Erweiterungen</w:t>
       </w:r>
-      <w:bookmarkEnd w:id="67"/>
+      <w:bookmarkEnd w:id="66"/>
     </w:p>
     <w:p>
       <w:r>
@@ -12591,21 +12811,21 @@
       <w:pPr>
         <w:pStyle w:val="berschrift2"/>
       </w:pPr>
-      <w:bookmarkStart w:id="68" w:name="_Toc485995560"/>
+      <w:bookmarkStart w:id="67" w:name="_Toc485995560"/>
       <w:r>
         <w:t>5.2 Clientseitig</w:t>
       </w:r>
+      <w:bookmarkEnd w:id="67"/>
+    </w:p>
+    <w:p>
+      <w:pPr>
+        <w:pStyle w:val="berschrift3"/>
+      </w:pPr>
+      <w:bookmarkStart w:id="68" w:name="_Toc485995561"/>
+      <w:r>
+        <w:t>5.2.1 Benutzeroberfläche</w:t>
+      </w:r>
       <w:bookmarkEnd w:id="68"/>
-    </w:p>
-    <w:p>
-      <w:pPr>
-        <w:pStyle w:val="berschrift3"/>
-      </w:pPr>
-      <w:bookmarkStart w:id="69" w:name="_Toc485995561"/>
-      <w:r>
-        <w:t>5.2.1 Benutzeroberfläche</w:t>
-      </w:r>
-      <w:bookmarkEnd w:id="69"/>
     </w:p>
     <w:p>
       <w:r>
@@ -12701,24 +12921,37 @@
       <w:pPr>
         <w:pStyle w:val="Beschriftung"/>
       </w:pPr>
-      <w:bookmarkStart w:id="70" w:name="_Ref485824478"/>
-      <w:bookmarkStart w:id="71" w:name="_Toc485995582"/>
+      <w:bookmarkStart w:id="69" w:name="_Ref485824478"/>
+      <w:bookmarkStart w:id="70" w:name="_Toc485995582"/>
       <w:r>
         <w:t xml:space="preserve">Abbildung </w:t>
       </w:r>
-      <w:fldSimple w:instr=" SEQ Abbildung \* ARABIC ">
-        <w:r>
-          <w:rPr>
-            <w:noProof/>
-          </w:rPr>
-          <w:t>17</w:t>
-        </w:r>
-      </w:fldSimple>
+      <w:r>
+        <w:fldChar w:fldCharType="begin"/>
+      </w:r>
+      <w:r>
+        <w:instrText xml:space="preserve"> SEQ Abbildung \* ARABIC </w:instrText>
+      </w:r>
+      <w:r>
+        <w:fldChar w:fldCharType="separate"/>
+      </w:r>
+      <w:r>
+        <w:rPr>
+          <w:noProof/>
+        </w:rPr>
+        <w:t>17</w:t>
+      </w:r>
+      <w:r>
+        <w:rPr>
+          <w:noProof/>
+        </w:rPr>
+        <w:fldChar w:fldCharType="end"/>
+      </w:r>
+      <w:bookmarkEnd w:id="69"/>
+      <w:r>
+        <w:t>: Initiale Oberfläche der clientseitigen Software</w:t>
+      </w:r>
       <w:bookmarkEnd w:id="70"/>
-      <w:r>
-        <w:t>: Initiale Oberfläche der clientseitigen Software</w:t>
-      </w:r>
-      <w:bookmarkEnd w:id="71"/>
     </w:p>
     <w:p>
       <w:r>
@@ -12868,24 +13101,37 @@
       <w:pPr>
         <w:pStyle w:val="Beschriftung"/>
       </w:pPr>
-      <w:bookmarkStart w:id="72" w:name="_Ref485826573"/>
-      <w:bookmarkStart w:id="73" w:name="_Toc485995583"/>
+      <w:bookmarkStart w:id="71" w:name="_Ref485826573"/>
+      <w:bookmarkStart w:id="72" w:name="_Toc485995583"/>
       <w:r>
         <w:t xml:space="preserve">Abbildung </w:t>
       </w:r>
-      <w:fldSimple w:instr=" SEQ Abbildung \* ARABIC ">
-        <w:r>
-          <w:rPr>
-            <w:noProof/>
-          </w:rPr>
-          <w:t>18</w:t>
-        </w:r>
-      </w:fldSimple>
+      <w:r>
+        <w:fldChar w:fldCharType="begin"/>
+      </w:r>
+      <w:r>
+        <w:instrText xml:space="preserve"> SEQ Abbildung \* ARABIC </w:instrText>
+      </w:r>
+      <w:r>
+        <w:fldChar w:fldCharType="separate"/>
+      </w:r>
+      <w:r>
+        <w:rPr>
+          <w:noProof/>
+        </w:rPr>
+        <w:t>18</w:t>
+      </w:r>
+      <w:r>
+        <w:rPr>
+          <w:noProof/>
+        </w:rPr>
+        <w:fldChar w:fldCharType="end"/>
+      </w:r>
+      <w:bookmarkEnd w:id="71"/>
+      <w:r>
+        <w:t>: Ausschnitt der graphischen Nutzeroberfläche nach Auswahl eines Rezeptes</w:t>
+      </w:r>
       <w:bookmarkEnd w:id="72"/>
-      <w:r>
-        <w:t>: Ausschnitt der graphischen Nutzeroberfläche nach Auswahl eines Rezeptes</w:t>
-      </w:r>
-      <w:bookmarkEnd w:id="73"/>
     </w:p>
     <w:p>
       <w:r>
@@ -13075,11 +13321,11 @@
       <w:pPr>
         <w:pStyle w:val="berschrift3"/>
       </w:pPr>
-      <w:bookmarkStart w:id="74" w:name="_Toc485995562"/>
+      <w:bookmarkStart w:id="73" w:name="_Toc485995562"/>
       <w:r>
         <w:t>5.2.2 Serielle Schnittstelle</w:t>
       </w:r>
-      <w:bookmarkEnd w:id="74"/>
+      <w:bookmarkEnd w:id="73"/>
     </w:p>
     <w:p>
       <w:r>
@@ -13182,24 +13428,37 @@
       <w:pPr>
         <w:pStyle w:val="Beschriftung"/>
       </w:pPr>
-      <w:bookmarkStart w:id="75" w:name="_Ref485886674"/>
-      <w:bookmarkStart w:id="76" w:name="_Toc485995584"/>
+      <w:bookmarkStart w:id="74" w:name="_Ref485886674"/>
+      <w:bookmarkStart w:id="75" w:name="_Toc485995584"/>
       <w:r>
         <w:t xml:space="preserve">Abbildung </w:t>
       </w:r>
-      <w:fldSimple w:instr=" SEQ Abbildung \* ARABIC ">
-        <w:r>
-          <w:rPr>
-            <w:noProof/>
-          </w:rPr>
-          <w:t>19</w:t>
-        </w:r>
-      </w:fldSimple>
+      <w:r>
+        <w:fldChar w:fldCharType="begin"/>
+      </w:r>
+      <w:r>
+        <w:instrText xml:space="preserve"> SEQ Abbildung \* ARABIC </w:instrText>
+      </w:r>
+      <w:r>
+        <w:fldChar w:fldCharType="separate"/>
+      </w:r>
+      <w:r>
+        <w:rPr>
+          <w:noProof/>
+        </w:rPr>
+        <w:t>19</w:t>
+      </w:r>
+      <w:r>
+        <w:rPr>
+          <w:noProof/>
+        </w:rPr>
+        <w:fldChar w:fldCharType="end"/>
+      </w:r>
+      <w:bookmarkEnd w:id="74"/>
+      <w:r>
+        <w:t>: Oberfläche zur Konfiguration der seriellen Schnittstelle in der clientseitigen Software</w:t>
+      </w:r>
       <w:bookmarkEnd w:id="75"/>
-      <w:r>
-        <w:t>: Oberfläche zur Konfiguration der seriellen Schnittstelle in der clientseitigen Software</w:t>
-      </w:r>
-      <w:bookmarkEnd w:id="76"/>
     </w:p>
     <w:p>
       <w:r>
@@ -13271,11 +13530,11 @@
       <w:pPr>
         <w:pStyle w:val="berschrift3"/>
       </w:pPr>
-      <w:bookmarkStart w:id="77" w:name="_Toc485995563"/>
+      <w:bookmarkStart w:id="76" w:name="_Toc485995563"/>
       <w:r>
         <w:t>5.2.3 Datenbankverbindung</w:t>
       </w:r>
-      <w:bookmarkEnd w:id="77"/>
+      <w:bookmarkEnd w:id="76"/>
     </w:p>
     <w:p>
       <w:r>
@@ -13395,24 +13654,37 @@
       <w:pPr>
         <w:pStyle w:val="Beschriftung"/>
       </w:pPr>
-      <w:bookmarkStart w:id="78" w:name="_Ref485889924"/>
-      <w:bookmarkStart w:id="79" w:name="_Toc485995585"/>
+      <w:bookmarkStart w:id="77" w:name="_Ref485889924"/>
+      <w:bookmarkStart w:id="78" w:name="_Toc485995585"/>
       <w:r>
         <w:t xml:space="preserve">Abbildung </w:t>
       </w:r>
-      <w:fldSimple w:instr=" SEQ Abbildung \* ARABIC ">
-        <w:r>
-          <w:rPr>
-            <w:noProof/>
-          </w:rPr>
-          <w:t>20</w:t>
-        </w:r>
-      </w:fldSimple>
+      <w:r>
+        <w:fldChar w:fldCharType="begin"/>
+      </w:r>
+      <w:r>
+        <w:instrText xml:space="preserve"> SEQ Abbildung \* ARABIC </w:instrText>
+      </w:r>
+      <w:r>
+        <w:fldChar w:fldCharType="separate"/>
+      </w:r>
+      <w:r>
+        <w:rPr>
+          <w:noProof/>
+        </w:rPr>
+        <w:t>20</w:t>
+      </w:r>
+      <w:r>
+        <w:rPr>
+          <w:noProof/>
+        </w:rPr>
+        <w:fldChar w:fldCharType="end"/>
+      </w:r>
+      <w:bookmarkEnd w:id="77"/>
+      <w:r>
+        <w:t>: Oberfläche zur Konfiguration der Datenbankverbindung in der clientseitigen Software</w:t>
+      </w:r>
       <w:bookmarkEnd w:id="78"/>
-      <w:r>
-        <w:t>: Oberfläche zur Konfiguration der Datenbankverbindung in der clientseitigen Software</w:t>
-      </w:r>
-      <w:bookmarkEnd w:id="79"/>
     </w:p>
     <w:p>
       <w:r>
@@ -13557,31 +13829,39 @@
       <w:pPr>
         <w:pStyle w:val="berschrift1"/>
       </w:pPr>
-      <w:bookmarkStart w:id="80" w:name="_Toc485995564"/>
+      <w:bookmarkStart w:id="79" w:name="_Toc485995564"/>
       <w:r>
         <w:lastRenderedPageBreak/>
         <w:t>6 Produktionsumgebung</w:t>
       </w:r>
+      <w:bookmarkEnd w:id="79"/>
+    </w:p>
+    <w:p>
+      <w:r>
+        <w:t xml:space="preserve">Die Software wurde zum Zeitpunkt dieser Arbeit in dem beschriebenen Funktionsumfang in der QuoData GmbH unter realen Bedingungen verwendet. Die Chemikaliendatenbank lief dabei auf </w:t>
+      </w:r>
+      <w:r>
+        <w:t>der</w:t>
+      </w:r>
+      <w:r>
+        <w:t xml:space="preserve"> virtuellen Maschine</w:t>
+      </w:r>
+      <w:r>
+        <w:t xml:space="preserve"> </w:t>
+      </w:r>
+      <w:r>
+        <w:rPr>
+          <w:i/>
+        </w:rPr>
+        <w:t>intern</w:t>
+      </w:r>
+      <w:bookmarkStart w:id="80" w:name="_GoBack"/>
       <w:bookmarkEnd w:id="80"/>
-    </w:p>
-    <w:p>
-      <w:r>
-        <w:t xml:space="preserve">Die Software wurde zum Zeitpunkt dieser Arbeit in dem beschriebenen Funktionsumfang in der QuoData GmbH unter realen Bedingungen verwendet. Die Chemikaliendatenbank lief dabei auf </w:t>
-      </w:r>
-      <w:r>
-        <w:t>der</w:t>
-      </w:r>
-      <w:r>
-        <w:t xml:space="preserve"> virtuellen Maschine</w:t>
-      </w:r>
-      <w:r>
-        <w:t xml:space="preserve"> </w:t>
-      </w:r>
       <w:r>
         <w:rPr>
           <w:i/>
         </w:rPr>
-        <w:t>intern-01</w:t>
+        <w:t>01</w:t>
       </w:r>
       <w:r>
         <w:t xml:space="preserve"> mit einem </w:t>
@@ -15410,14 +15690,30 @@
         <w:bottom w:val="single" w:sz="4" w:space="1" w:color="auto"/>
       </w:pBdr>
     </w:pPr>
-    <w:fldSimple w:instr=" STYLEREF  &quot;Überschrift 1&quot;  \* MERGEFORMAT ">
-      <w:r>
-        <w:rPr>
-          <w:noProof/>
-        </w:rPr>
-        <w:t>Inhaltsverzeichnis</w:t>
-      </w:r>
-    </w:fldSimple>
+    <w:r>
+      <w:fldChar w:fldCharType="begin"/>
+    </w:r>
+    <w:r>
+      <w:instrText xml:space="preserve"> STYLEREF  "Überschrift 1"  \*</w:instrText>
+    </w:r>
+    <w:r>
+      <w:instrText xml:space="preserve"> MERGEFORMAT </w:instrText>
+    </w:r>
+    <w:r>
+      <w:fldChar w:fldCharType="separate"/>
+    </w:r>
+    <w:r>
+      <w:rPr>
+        <w:noProof/>
+      </w:rPr>
+      <w:t>Inhaltsverzeichnis</w:t>
+    </w:r>
+    <w:r>
+      <w:rPr>
+        <w:noProof/>
+      </w:rPr>
+      <w:fldChar w:fldCharType="end"/>
+    </w:r>
     <w:r>
       <w:tab/>
     </w:r>
@@ -15456,14 +15752,27 @@
         <w:bottom w:val="single" w:sz="4" w:space="1" w:color="auto"/>
       </w:pBdr>
     </w:pPr>
-    <w:fldSimple w:instr=" STYLEREF  &quot;Überschrift 1&quot;  \* MERGEFORMAT ">
-      <w:r>
-        <w:rPr>
-          <w:noProof/>
-        </w:rPr>
-        <w:t>4 Geräte und Software</w:t>
-      </w:r>
-    </w:fldSimple>
+    <w:r>
+      <w:fldChar w:fldCharType="begin"/>
+    </w:r>
+    <w:r>
+      <w:instrText xml:space="preserve"> STYLEREF  "Überschrift 1"  \* MERGEFORMAT </w:instrText>
+    </w:r>
+    <w:r>
+      <w:fldChar w:fldCharType="separate"/>
+    </w:r>
+    <w:r>
+      <w:rPr>
+        <w:noProof/>
+      </w:rPr>
+      <w:t>6 Produktionsumgebung</w:t>
+    </w:r>
+    <w:r>
+      <w:rPr>
+        <w:noProof/>
+      </w:rPr>
+      <w:fldChar w:fldCharType="end"/>
+    </w:r>
     <w:r>
       <w:tab/>
     </w:r>
@@ -15484,7 +15793,7 @@
       <w:rPr>
         <w:noProof/>
       </w:rPr>
-      <w:t>32</w:t>
+      <w:t>49</w:t>
     </w:r>
     <w:r>
       <w:fldChar w:fldCharType="end"/>
@@ -21842,7 +22151,7 @@
 </file>
 
 <file path=customXml/itemProps1.xml><?xml version="1.0" encoding="utf-8"?>
-<ds:datastoreItem xmlns:ds="http://schemas.openxmlformats.org/officeDocument/2006/customXml" ds:itemID="{B7A009C5-54C3-4518-A1F2-8B1F26E339E5}">
+<ds:datastoreItem xmlns:ds="http://schemas.openxmlformats.org/officeDocument/2006/customXml" ds:itemID="{0B189ED5-7794-4CF1-9F46-E4605DF5BBEB}">
   <ds:schemaRefs>
     <ds:schemaRef ds:uri="http://schemas.openxmlformats.org/officeDocument/2006/bibliography"/>
   </ds:schemaRefs>

</xml_diff>

<commit_message>
Korrektur der Bachelorarbeit von Christian, muss noch formatiert werden
</commit_message>
<xml_diff>
--- a/Bachelor/Bachelorarbeit_2017_06_23.docx
+++ b/Bachelor/Bachelorarbeit_2017_06_23.docx
@@ -411,13 +411,23 @@
         </w:rPr>
         <w:tab/>
       </w:r>
+      <w:proofErr w:type="spellStart"/>
       <w:r>
         <w:rPr>
           <w:rFonts w:eastAsia="Times New Roman"/>
           <w:szCs w:val="26"/>
           <w:lang w:eastAsia="de-DE" w:bidi="en-US"/>
         </w:rPr>
-        <w:t>QuoData GmbH</w:t>
+        <w:t>QuoData</w:t>
+      </w:r>
+      <w:proofErr w:type="spellEnd"/>
+      <w:r>
+        <w:rPr>
+          <w:rFonts w:eastAsia="Times New Roman"/>
+          <w:szCs w:val="26"/>
+          <w:lang w:eastAsia="de-DE" w:bidi="en-US"/>
+        </w:rPr>
+        <w:t xml:space="preserve"> GmbH</w:t>
       </w:r>
       <w:r>
         <w:rPr>
@@ -688,9 +698,9 @@
           <w:highlight w:val="yellow"/>
           <w:lang w:val="en-US" w:eastAsia="de-DE" w:bidi="en-US"/>
         </w:rPr>
-        <w:t xml:space="preserve"> (QuoData GmbH</w:t>
-      </w:r>
-      <w:proofErr w:type="gramStart"/>
+        <w:t xml:space="preserve"> (</w:t>
+      </w:r>
+      <w:proofErr w:type="spellStart"/>
       <w:r>
         <w:rPr>
           <w:rFonts w:eastAsia="Times New Roman"/>
@@ -698,9 +708,9 @@
           <w:highlight w:val="yellow"/>
           <w:lang w:val="en-US" w:eastAsia="de-DE" w:bidi="en-US"/>
         </w:rPr>
-        <w:t>)</w:t>
-      </w:r>
-      <w:proofErr w:type="gramEnd"/>
+        <w:t>QuoData</w:t>
+      </w:r>
+      <w:proofErr w:type="spellEnd"/>
       <w:r>
         <w:rPr>
           <w:rFonts w:eastAsia="Times New Roman"/>
@@ -708,9 +718,9 @@
           <w:highlight w:val="yellow"/>
           <w:lang w:val="en-US" w:eastAsia="de-DE" w:bidi="en-US"/>
         </w:rPr>
-        <w:br/>
-        <w:t xml:space="preserve">Herr </w:t>
-      </w:r>
+        <w:t xml:space="preserve"> GmbH</w:t>
+      </w:r>
+      <w:proofErr w:type="gramStart"/>
       <w:r>
         <w:rPr>
           <w:rFonts w:eastAsia="Times New Roman"/>
@@ -718,9 +728,9 @@
           <w:highlight w:val="yellow"/>
           <w:lang w:val="en-US" w:eastAsia="de-DE" w:bidi="en-US"/>
         </w:rPr>
-        <w:t>Prof. Dr.-</w:t>
-      </w:r>
-      <w:proofErr w:type="spellStart"/>
+        <w:t>)</w:t>
+      </w:r>
+      <w:proofErr w:type="gramEnd"/>
       <w:r>
         <w:rPr>
           <w:rFonts w:eastAsia="Times New Roman"/>
@@ -728,43 +738,64 @@
           <w:highlight w:val="yellow"/>
           <w:lang w:val="en-US" w:eastAsia="de-DE" w:bidi="en-US"/>
         </w:rPr>
-        <w:t>Ing</w:t>
-      </w:r>
-      <w:proofErr w:type="spellEnd"/>
+        <w:br/>
+      </w:r>
       <w:r>
         <w:rPr>
           <w:rFonts w:eastAsia="Times New Roman"/>
           <w:szCs w:val="26"/>
-          <w:highlight w:val="yellow"/>
           <w:lang w:val="en-US" w:eastAsia="de-DE" w:bidi="en-US"/>
         </w:rPr>
-        <w:t xml:space="preserve">. </w:t>
+        <w:t xml:space="preserve">Herr </w:t>
       </w:r>
       <w:r>
         <w:rPr>
           <w:rFonts w:eastAsia="Times New Roman"/>
           <w:szCs w:val="26"/>
-          <w:highlight w:val="yellow"/>
-          <w:lang w:eastAsia="de-DE" w:bidi="en-US"/>
-        </w:rPr>
-        <w:t xml:space="preserve">Andreas </w:t>
+          <w:lang w:val="en-US" w:eastAsia="de-DE" w:bidi="en-US"/>
+        </w:rPr>
+        <w:t>Prof. Dr.-</w:t>
       </w:r>
       <w:proofErr w:type="spellStart"/>
       <w:r>
         <w:rPr>
           <w:rFonts w:eastAsia="Times New Roman"/>
           <w:szCs w:val="26"/>
-          <w:highlight w:val="yellow"/>
-          <w:lang w:eastAsia="de-DE" w:bidi="en-US"/>
-        </w:rPr>
-        <w:t>Zehnsdorf</w:t>
+          <w:lang w:val="en-US" w:eastAsia="de-DE" w:bidi="en-US"/>
+        </w:rPr>
+        <w:t>Ing</w:t>
       </w:r>
       <w:proofErr w:type="spellEnd"/>
       <w:r>
         <w:rPr>
           <w:rFonts w:eastAsia="Times New Roman"/>
           <w:szCs w:val="26"/>
-          <w:highlight w:val="yellow"/>
+          <w:lang w:val="en-US" w:eastAsia="de-DE" w:bidi="en-US"/>
+        </w:rPr>
+        <w:t xml:space="preserve">. </w:t>
+      </w:r>
+      <w:r>
+        <w:rPr>
+          <w:rFonts w:eastAsia="Times New Roman"/>
+          <w:szCs w:val="26"/>
+          <w:lang w:eastAsia="de-DE" w:bidi="en-US"/>
+        </w:rPr>
+        <w:t xml:space="preserve">Andreas </w:t>
+      </w:r>
+      <w:proofErr w:type="spellStart"/>
+      <w:r>
+        <w:rPr>
+          <w:rFonts w:eastAsia="Times New Roman"/>
+          <w:szCs w:val="26"/>
+          <w:lang w:eastAsia="de-DE" w:bidi="en-US"/>
+        </w:rPr>
+        <w:t>Zehnsdorf</w:t>
+      </w:r>
+      <w:proofErr w:type="spellEnd"/>
+      <w:r>
+        <w:rPr>
+          <w:rFonts w:eastAsia="Times New Roman"/>
+          <w:szCs w:val="26"/>
           <w:lang w:eastAsia="de-DE" w:bidi="en-US"/>
         </w:rPr>
         <w:t xml:space="preserve"> (Helmholtz-Zentrum für Umweltforschung)</w:t>
@@ -838,10 +869,7 @@
       </w:r>
       <w:proofErr w:type="spellEnd"/>
       <w:r>
-        <w:t xml:space="preserve"> Manager von Siemens</w:t>
-      </w:r>
-      <w:r>
-        <w:t>.</w:t>
+        <w:t xml:space="preserve"> Manager von Siemens.</w:t>
       </w:r>
     </w:p>
     <w:p>
@@ -874,11 +902,19 @@
       <w:r>
         <w:t xml:space="preserve">In dieser Arbeit konnte ein </w:t>
       </w:r>
+      <w:proofErr w:type="spellStart"/>
       <w:r>
         <w:rPr>
           <w:i/>
         </w:rPr>
-        <w:t xml:space="preserve">Proof </w:t>
+        <w:t>Proof</w:t>
+      </w:r>
+      <w:proofErr w:type="spellEnd"/>
+      <w:r>
+        <w:rPr>
+          <w:i/>
+        </w:rPr>
+        <w:t xml:space="preserve"> </w:t>
       </w:r>
       <w:proofErr w:type="spellStart"/>
       <w:r>
@@ -915,13 +951,7 @@
         <w:t xml:space="preserve">Es wurde gezeigt, dass die Echtzeiterfassung und Speicherung von Einwaagen </w:t>
       </w:r>
       <w:r>
-        <w:t xml:space="preserve">der Laborwaage KERN </w:t>
-      </w:r>
-      <w:r>
-        <w:t>ABJ120-4M</w:t>
-      </w:r>
-      <w:r>
-        <w:t xml:space="preserve"> </w:t>
+        <w:t xml:space="preserve">der Laborwaage KERN ABJ120-4M </w:t>
       </w:r>
       <w:r>
         <w:t xml:space="preserve">möglich ist </w:t>
@@ -959,13 +989,7 @@
       </w:r>
       <w:proofErr w:type="spellEnd"/>
       <w:r>
-        <w:t xml:space="preserve"> keine allgemeingültige Schnittstellenkonfiguration festgelegt werden. Dementsprechend war die entwickelte Software ausschließlich mit der </w:t>
-      </w:r>
-      <w:r>
-        <w:t>Laborwaage KERN ABJ120-4M</w:t>
-      </w:r>
-      <w:r>
-        <w:t xml:space="preserve"> kompatibel. </w:t>
+        <w:t xml:space="preserve"> keine allgemeingültige Schnittstellenkonfiguration festgelegt werden. Dementsprechend war die entwickelte Software ausschließlich mit der Laborwaage KERN ABJ120-4M kompatibel. </w:t>
       </w:r>
       <w:r>
         <w:t xml:space="preserve">Mit dieser Waage konnten das Auslesen der Einwaagen und das Eintragen in die Datenbank erfolgreich getestet werden. Perspektivisch sollten die Kommunikationsparameter verschiedener </w:t>
@@ -978,16 +1002,14 @@
       <w:r>
         <w:t xml:space="preserve"> ebenfalls in der Datenbank gespeichert werden, um einen schnellen Wechsel der Modelle zu ermöglichen.</w:t>
       </w:r>
-      <w:bookmarkStart w:id="3" w:name="_GoBack"/>
-      <w:bookmarkEnd w:id="3"/>
     </w:p>
     <w:p>
       <w:r>
         <w:br w:type="page"/>
       </w:r>
     </w:p>
-    <w:bookmarkStart w:id="4" w:name="_Toc318367886" w:displacedByCustomXml="next"/>
-    <w:bookmarkStart w:id="5" w:name="_Toc485995533" w:displacedByCustomXml="next"/>
+    <w:bookmarkStart w:id="3" w:name="_Toc318367886" w:displacedByCustomXml="next"/>
+    <w:bookmarkStart w:id="4" w:name="_Toc485995533" w:displacedByCustomXml="next"/>
     <w:sdt>
       <w:sdtPr>
         <w:rPr>
@@ -1016,8 +1038,8 @@
           <w:r>
             <w:t>Inhaltsverzeichnis</w:t>
           </w:r>
-          <w:bookmarkEnd w:id="5"/>
           <w:bookmarkEnd w:id="4"/>
+          <w:bookmarkEnd w:id="3"/>
         </w:p>
         <w:sdt>
           <w:sdtPr>
@@ -3780,9 +3802,9 @@
       <w:pPr>
         <w:pStyle w:val="berschrift1"/>
       </w:pPr>
-      <w:bookmarkStart w:id="6" w:name="_Ref318365954"/>
-      <w:bookmarkStart w:id="7" w:name="_Toc318367888"/>
-      <w:bookmarkStart w:id="8" w:name="_Toc485995534"/>
+      <w:bookmarkStart w:id="5" w:name="_Ref318365954"/>
+      <w:bookmarkStart w:id="6" w:name="_Toc318367888"/>
+      <w:bookmarkStart w:id="7" w:name="_Toc485995534"/>
       <w:r>
         <w:lastRenderedPageBreak/>
         <w:t>Abbildungsverzeichn</w:t>
@@ -3793,9 +3815,9 @@
       <w:r>
         <w:t>s</w:t>
       </w:r>
+      <w:bookmarkEnd w:id="5"/>
       <w:bookmarkEnd w:id="6"/>
       <w:bookmarkEnd w:id="7"/>
-      <w:bookmarkEnd w:id="8"/>
     </w:p>
     <w:p>
       <w:pPr>
@@ -5431,14 +5453,14 @@
       <w:pPr>
         <w:pStyle w:val="berschrift1"/>
       </w:pPr>
-      <w:bookmarkStart w:id="9" w:name="_Toc318367889"/>
-      <w:bookmarkStart w:id="10" w:name="_Toc485995535"/>
+      <w:bookmarkStart w:id="8" w:name="_Toc318367889"/>
+      <w:bookmarkStart w:id="9" w:name="_Toc485995535"/>
       <w:r>
         <w:lastRenderedPageBreak/>
         <w:t>Abkürzungsverzeichnis</w:t>
       </w:r>
+      <w:bookmarkEnd w:id="8"/>
       <w:bookmarkEnd w:id="9"/>
-      <w:bookmarkEnd w:id="10"/>
     </w:p>
     <w:tbl>
       <w:tblPr>
@@ -6343,12 +6365,12 @@
       <w:pPr>
         <w:pStyle w:val="berschrift1"/>
       </w:pPr>
-      <w:bookmarkStart w:id="11" w:name="_Toc485995536"/>
+      <w:bookmarkStart w:id="10" w:name="_Toc485995536"/>
       <w:r>
         <w:lastRenderedPageBreak/>
         <w:t>1 Einleitung</w:t>
       </w:r>
-      <w:bookmarkEnd w:id="11"/>
+      <w:bookmarkEnd w:id="10"/>
     </w:p>
     <w:p>
       <w:r>
@@ -6605,22 +6627,22 @@
       <w:pPr>
         <w:pStyle w:val="berschrift1"/>
       </w:pPr>
-      <w:bookmarkStart w:id="12" w:name="_Toc485995537"/>
+      <w:bookmarkStart w:id="11" w:name="_Toc485995537"/>
       <w:r>
         <w:lastRenderedPageBreak/>
         <w:t>2. Theoretische Grundlagen</w:t>
       </w:r>
+      <w:bookmarkEnd w:id="11"/>
+    </w:p>
+    <w:p>
+      <w:pPr>
+        <w:pStyle w:val="berschrift2"/>
+      </w:pPr>
+      <w:bookmarkStart w:id="12" w:name="_Toc485995538"/>
+      <w:r>
+        <w:t>2.1 Serielle Kommunikation</w:t>
+      </w:r>
       <w:bookmarkEnd w:id="12"/>
-    </w:p>
-    <w:p>
-      <w:pPr>
-        <w:pStyle w:val="berschrift2"/>
-      </w:pPr>
-      <w:bookmarkStart w:id="13" w:name="_Toc485995538"/>
-      <w:r>
-        <w:t>2.1 Serielle Kommunikation</w:t>
-      </w:r>
-      <w:bookmarkEnd w:id="13"/>
     </w:p>
     <w:p>
       <w:r>
@@ -6890,8 +6912,8 @@
         <w:pStyle w:val="Beschriftung"/>
         <w:ind w:left="708" w:hanging="708"/>
       </w:pPr>
-      <w:bookmarkStart w:id="14" w:name="_Ref481582226"/>
-      <w:bookmarkStart w:id="15" w:name="_Toc485995566"/>
+      <w:bookmarkStart w:id="13" w:name="_Ref481582226"/>
+      <w:bookmarkStart w:id="14" w:name="_Toc485995566"/>
       <w:r>
         <w:t xml:space="preserve">Abbildung </w:t>
       </w:r>
@@ -6903,11 +6925,11 @@
           <w:t>1</w:t>
         </w:r>
       </w:fldSimple>
+      <w:bookmarkEnd w:id="13"/>
+      <w:r>
+        <w:t>: Spannungsverhalten von bipolar NRZ-codierten binären Werten</w:t>
+      </w:r>
       <w:bookmarkEnd w:id="14"/>
-      <w:r>
-        <w:t>: Spannungsverhalten von bipolar NRZ-codierten binären Werten</w:t>
-      </w:r>
-      <w:bookmarkEnd w:id="15"/>
     </w:p>
     <w:p>
       <w:r>
@@ -7126,8 +7148,8 @@
       <w:pPr>
         <w:pStyle w:val="Beschriftung"/>
       </w:pPr>
-      <w:bookmarkStart w:id="16" w:name="_Ref481581713"/>
-      <w:bookmarkStart w:id="17" w:name="_Toc485995567"/>
+      <w:bookmarkStart w:id="15" w:name="_Ref481581713"/>
+      <w:bookmarkStart w:id="16" w:name="_Toc485995567"/>
       <w:r>
         <w:t xml:space="preserve">Abbildung </w:t>
       </w:r>
@@ -7139,17 +7161,17 @@
           <w:t>2</w:t>
         </w:r>
       </w:fldSimple>
+      <w:bookmarkEnd w:id="15"/>
+      <w:r>
+        <w:t>: Prinzip der asymmetrischen (a) und symmetrischen (b) Verbindung als Anwendung in der Tontechnik [</w:t>
+      </w:r>
+      <w:r>
+        <w:t>http://hbernstaedt.de/Test/Asm_Asm.jpg</w:t>
+      </w:r>
+      <w:r>
+        <w:t>]</w:t>
+      </w:r>
       <w:bookmarkEnd w:id="16"/>
-      <w:r>
-        <w:t>: Prinzip der asymmetrischen (a) und symmetrischen (b) Verbindung als Anwendung in der Tontechnik [</w:t>
-      </w:r>
-      <w:r>
-        <w:t>http://hbernstaedt.de/Test/Asm_Asm.jpg</w:t>
-      </w:r>
-      <w:r>
-        <w:t>]</w:t>
-      </w:r>
-      <w:bookmarkEnd w:id="17"/>
     </w:p>
     <w:p>
       <w:r>
@@ -7194,7 +7216,7 @@
           <w:szCs w:val="26"/>
         </w:rPr>
       </w:pPr>
-      <w:bookmarkStart w:id="18" w:name="_Toc485995539"/>
+      <w:bookmarkStart w:id="17" w:name="_Toc485995539"/>
       <w:r>
         <w:br w:type="page"/>
       </w:r>
@@ -7207,7 +7229,7 @@
         <w:lastRenderedPageBreak/>
         <w:t>2.2 RS-232</w:t>
       </w:r>
-      <w:bookmarkEnd w:id="18"/>
+      <w:bookmarkEnd w:id="17"/>
     </w:p>
     <w:p>
       <w:pPr>
@@ -7459,8 +7481,8 @@
       <w:pPr>
         <w:pStyle w:val="Beschriftung"/>
       </w:pPr>
-      <w:bookmarkStart w:id="19" w:name="_Ref481742204"/>
-      <w:bookmarkStart w:id="20" w:name="_Toc485995568"/>
+      <w:bookmarkStart w:id="18" w:name="_Ref481742204"/>
+      <w:bookmarkStart w:id="19" w:name="_Toc485995568"/>
       <w:r>
         <w:t xml:space="preserve">Abbildung </w:t>
       </w:r>
@@ -7472,25 +7494,25 @@
           <w:t>3</w:t>
         </w:r>
       </w:fldSimple>
+      <w:bookmarkEnd w:id="18"/>
+      <w:r>
+        <w:t xml:space="preserve">: </w:t>
+      </w:r>
+      <w:proofErr w:type="spellStart"/>
+      <w:r>
+        <w:t>Pinbelegung</w:t>
+      </w:r>
+      <w:proofErr w:type="spellEnd"/>
+      <w:r>
+        <w:t xml:space="preserve"> des 9-poligen D-Sub-Steckers [</w:t>
+      </w:r>
+      <w:r>
+        <w:t>https://www.db9-pinout.com/db9-pinout/db9-pinout.gif</w:t>
+      </w:r>
+      <w:r>
+        <w:t>]</w:t>
+      </w:r>
       <w:bookmarkEnd w:id="19"/>
-      <w:r>
-        <w:t xml:space="preserve">: </w:t>
-      </w:r>
-      <w:proofErr w:type="spellStart"/>
-      <w:r>
-        <w:t>Pinbelegung</w:t>
-      </w:r>
-      <w:proofErr w:type="spellEnd"/>
-      <w:r>
-        <w:t xml:space="preserve"> des 9-poligen D-Sub-Steckers [</w:t>
-      </w:r>
-      <w:r>
-        <w:t>https://www.db9-pinout.com/db9-pinout/db9-pinout.gif</w:t>
-      </w:r>
-      <w:r>
-        <w:t>]</w:t>
-      </w:r>
-      <w:bookmarkEnd w:id="20"/>
     </w:p>
     <w:p>
       <w:r>
@@ -7623,8 +7645,8 @@
       <w:pPr>
         <w:pStyle w:val="Beschriftung"/>
       </w:pPr>
-      <w:bookmarkStart w:id="21" w:name="_Ref481748031"/>
-      <w:bookmarkStart w:id="22" w:name="_Toc485995569"/>
+      <w:bookmarkStart w:id="20" w:name="_Ref481748031"/>
+      <w:bookmarkStart w:id="21" w:name="_Toc485995569"/>
       <w:r>
         <w:t xml:space="preserve">Abbildung </w:t>
       </w:r>
@@ -7636,65 +7658,65 @@
           <w:t>4</w:t>
         </w:r>
       </w:fldSimple>
+      <w:bookmarkEnd w:id="20"/>
+      <w:r>
+        <w:t>: Rahmenbildung nach RS-232 mit 8 Datenbits und einem Stoppbit [Frenzel Handbook]</w:t>
+      </w:r>
       <w:bookmarkEnd w:id="21"/>
-      <w:r>
-        <w:t>: Rahmenbildung nach RS-232 mit 8 Datenbits und einem Stoppbit [Frenzel Handbook]</w:t>
+    </w:p>
+    <w:p>
+      <w:r>
+        <w:t xml:space="preserve">Um den, bei der NRZ-Codierung auftretenden, Verlust des Datentaktes durch lange Folgen gleicher Signale zu verhindern, werden die Bits bei diesem Standard in definierte Rahmen verteilt. Jeder Rahmen beginnt dabei, wie in </w:t>
+      </w:r>
+      <w:r>
+        <w:fldChar w:fldCharType="begin"/>
+      </w:r>
+      <w:r>
+        <w:instrText xml:space="preserve"> REF _Ref481748031 \h </w:instrText>
+      </w:r>
+      <w:r>
+        <w:fldChar w:fldCharType="separate"/>
+      </w:r>
+      <w:r>
+        <w:t xml:space="preserve">Abbildung </w:t>
+      </w:r>
+      <w:r>
+        <w:rPr>
+          <w:noProof/>
+        </w:rPr>
+        <w:t>4</w:t>
+      </w:r>
+      <w:r>
+        <w:fldChar w:fldCharType="end"/>
+      </w:r>
+      <w:r>
+        <w:t xml:space="preserve"> gezeigt, mit einem Start-Bit, gefolgt von 5 bis 8 Datenbits und maximal 2 Stoppbits. Optional kann ein Paritätsbit mitgeführt werden, um die Integrität der übertragenen Datenbits zu überprüfen. Jedes Signal, als Repräsentant eines Bits, wird dabei für eine festgelegte Dauer gesendet. Die Dauer des Signals hängt von der Baudrate der Verbindung ab. Dieser Wert gibt die maximale Anzahl von Signaländerungen pro Sekunde an und ist damit direkt proportional zur Übertragungsrate. Je höher die Baudrate, desto kürzer ist die Dauer jedes Bits. Die Baudrate, die Anzahl der Daten- und Stoppbits, das verwendete Handshakeprotokoll sowie die Art des optionalen Paritätsbits sind Parameter, die bei Computer und Peripheriegerät übereinstimmen müssen, um eine Kommunikation zu ermöglichen, und beeinflussen die Übertragungsgeschwindigkeit der Verbindung. </w:t>
+      </w:r>
+      <w:r>
+        <w:t>[</w:t>
+      </w:r>
+      <w:r>
+        <w:t>FRENZEL, 2016</w:t>
+      </w:r>
+      <w:r>
+        <w:t xml:space="preserve">, </w:t>
+      </w:r>
+      <w:r>
+        <w:t>TEXAS INSTRUMENTS, 2002</w:t>
+      </w:r>
+      <w:r>
+        <w:t>]</w:t>
+      </w:r>
+    </w:p>
+    <w:p>
+      <w:pPr>
+        <w:pStyle w:val="berschrift2"/>
+      </w:pPr>
+      <w:bookmarkStart w:id="22" w:name="_Toc485995540"/>
+      <w:r>
+        <w:t>2.3 Datenbanken</w:t>
       </w:r>
       <w:bookmarkEnd w:id="22"/>
-    </w:p>
-    <w:p>
-      <w:r>
-        <w:t xml:space="preserve">Um den, bei der NRZ-Codierung auftretenden, Verlust des Datentaktes durch lange Folgen gleicher Signale zu verhindern, werden die Bits bei diesem Standard in definierte Rahmen verteilt. Jeder Rahmen beginnt dabei, wie in </w:t>
-      </w:r>
-      <w:r>
-        <w:fldChar w:fldCharType="begin"/>
-      </w:r>
-      <w:r>
-        <w:instrText xml:space="preserve"> REF _Ref481748031 \h </w:instrText>
-      </w:r>
-      <w:r>
-        <w:fldChar w:fldCharType="separate"/>
-      </w:r>
-      <w:r>
-        <w:t xml:space="preserve">Abbildung </w:t>
-      </w:r>
-      <w:r>
-        <w:rPr>
-          <w:noProof/>
-        </w:rPr>
-        <w:t>4</w:t>
-      </w:r>
-      <w:r>
-        <w:fldChar w:fldCharType="end"/>
-      </w:r>
-      <w:r>
-        <w:t xml:space="preserve"> gezeigt, mit einem Start-Bit, gefolgt von 5 bis 8 Datenbits und maximal 2 Stoppbits. Optional kann ein Paritätsbit mitgeführt werden, um die Integrität der übertragenen Datenbits zu überprüfen. Jedes Signal, als Repräsentant eines Bits, wird dabei für eine festgelegte Dauer gesendet. Die Dauer des Signals hängt von der Baudrate der Verbindung ab. Dieser Wert gibt die maximale Anzahl von Signaländerungen pro Sekunde an und ist damit direkt proportional zur Übertragungsrate. Je höher die Baudrate, desto kürzer ist die Dauer jedes Bits. Die Baudrate, die Anzahl der Daten- und Stoppbits, das verwendete Handshakeprotokoll sowie die Art des optionalen Paritätsbits sind Parameter, die bei Computer und Peripheriegerät übereinstimmen müssen, um eine Kommunikation zu ermöglichen, und beeinflussen die Übertragungsgeschwindigkeit der Verbindung. </w:t>
-      </w:r>
-      <w:r>
-        <w:t>[</w:t>
-      </w:r>
-      <w:r>
-        <w:t>FRENZEL, 2016</w:t>
-      </w:r>
-      <w:r>
-        <w:t xml:space="preserve">, </w:t>
-      </w:r>
-      <w:r>
-        <w:t>TEXAS INSTRUMENTS, 2002</w:t>
-      </w:r>
-      <w:r>
-        <w:t>]</w:t>
-      </w:r>
-    </w:p>
-    <w:p>
-      <w:pPr>
-        <w:pStyle w:val="berschrift2"/>
-      </w:pPr>
-      <w:bookmarkStart w:id="23" w:name="_Toc485995540"/>
-      <w:r>
-        <w:t>2.3 Datenbanken</w:t>
-      </w:r>
-      <w:bookmarkEnd w:id="23"/>
     </w:p>
     <w:p>
       <w:r>
@@ -7878,7 +7900,7 @@
       <w:pPr>
         <w:pStyle w:val="Beschriftung"/>
       </w:pPr>
-      <w:bookmarkStart w:id="24" w:name="_Toc485995570"/>
+      <w:bookmarkStart w:id="23" w:name="_Toc485995570"/>
       <w:r>
         <w:t xml:space="preserve">Abbildung </w:t>
       </w:r>
@@ -7896,7 +7918,7 @@
       <w:r>
         <w:t>Beispielhafter Aufbau einer Tabelle als Teil einer relationalen Datenbank</w:t>
       </w:r>
-      <w:bookmarkEnd w:id="24"/>
+      <w:bookmarkEnd w:id="23"/>
     </w:p>
     <w:p>
       <w:r>
@@ -8003,8 +8025,8 @@
       <w:pPr>
         <w:pStyle w:val="Beschriftung"/>
       </w:pPr>
-      <w:bookmarkStart w:id="25" w:name="_Ref482264809"/>
-      <w:bookmarkStart w:id="26" w:name="_Toc485995571"/>
+      <w:bookmarkStart w:id="24" w:name="_Ref482264809"/>
+      <w:bookmarkStart w:id="25" w:name="_Toc485995571"/>
       <w:r>
         <w:t xml:space="preserve">Abbildung </w:t>
       </w:r>
@@ -8016,26 +8038,26 @@
           <w:t>6</w:t>
         </w:r>
       </w:fldSimple>
+      <w:bookmarkEnd w:id="24"/>
+      <w:r>
+        <w:t xml:space="preserve">: </w:t>
+      </w:r>
+      <w:r>
+        <w:t xml:space="preserve">Verknüpfung von zwei Tabellen über einen </w:t>
+      </w:r>
+      <w:proofErr w:type="spellStart"/>
+      <w:r>
+        <w:t>foreign</w:t>
+      </w:r>
+      <w:proofErr w:type="spellEnd"/>
+      <w:r>
+        <w:t xml:space="preserve"> </w:t>
+      </w:r>
+      <w:proofErr w:type="spellStart"/>
+      <w:r>
+        <w:t>key</w:t>
+      </w:r>
       <w:bookmarkEnd w:id="25"/>
-      <w:r>
-        <w:t xml:space="preserve">: </w:t>
-      </w:r>
-      <w:r>
-        <w:t xml:space="preserve">Verknüpfung von zwei Tabellen über einen </w:t>
-      </w:r>
-      <w:proofErr w:type="spellStart"/>
-      <w:r>
-        <w:t>foreign</w:t>
-      </w:r>
-      <w:proofErr w:type="spellEnd"/>
-      <w:r>
-        <w:t xml:space="preserve"> </w:t>
-      </w:r>
-      <w:proofErr w:type="spellStart"/>
-      <w:r>
-        <w:t>key</w:t>
-      </w:r>
-      <w:bookmarkEnd w:id="26"/>
       <w:proofErr w:type="spellEnd"/>
     </w:p>
     <w:p>
@@ -8301,7 +8323,15 @@
         <w:t xml:space="preserve"> oder Apache Cassandra und werden von bekannten Platt</w:t>
       </w:r>
       <w:r>
-        <w:t>formen wie Twitter, eB</w:t>
+        <w:t xml:space="preserve">formen wie </w:t>
+      </w:r>
+      <w:proofErr w:type="spellStart"/>
+      <w:r>
+        <w:t>Twitter</w:t>
+      </w:r>
+      <w:proofErr w:type="spellEnd"/>
+      <w:r>
+        <w:t>, eB</w:t>
       </w:r>
       <w:r>
         <w:t xml:space="preserve">ay oder </w:t>
@@ -8330,7 +8360,7 @@
           <w:szCs w:val="26"/>
         </w:rPr>
       </w:pPr>
-      <w:bookmarkStart w:id="27" w:name="_Toc485995541"/>
+      <w:bookmarkStart w:id="26" w:name="_Toc485995541"/>
       <w:r>
         <w:br w:type="page"/>
       </w:r>
@@ -8347,51 +8377,51 @@
       <w:r>
         <w:t>Softwarestacks</w:t>
       </w:r>
+      <w:bookmarkEnd w:id="26"/>
+      <w:proofErr w:type="spellEnd"/>
+    </w:p>
+    <w:p>
+      <w:r>
+        <w:t xml:space="preserve">Als </w:t>
+      </w:r>
+      <w:proofErr w:type="spellStart"/>
+      <w:r>
+        <w:t>Softwarestacks</w:t>
+      </w:r>
+      <w:proofErr w:type="spellEnd"/>
+      <w:r>
+        <w:t>, oder Soft</w:t>
+      </w:r>
+      <w:r>
+        <w:t xml:space="preserve">warestapel, wird ein Satz aufeinander aufbauender Softwaresysteme bezeichnet, die zusammen eine Plattform ergeben. Für diese Stacks entwickelte Anwendungen funktionieren mit diesen Plattformen ohne zusätzliche Software. Man spricht davon, dass die Anwendungen „auf der Plattform laufen“. </w:t>
+      </w:r>
+      <w:proofErr w:type="spellStart"/>
+      <w:r>
+        <w:t>Softwarestacks</w:t>
+      </w:r>
+      <w:proofErr w:type="spellEnd"/>
+      <w:r>
+        <w:t xml:space="preserve"> werden eingesetzt, um einheitliche Umgebungen für Anwendungen zu erhalten und damit die Ausführbarkeit von Anwendungen </w:t>
+      </w:r>
+      <w:r>
+        <w:t xml:space="preserve">auf verschiedenen Geräten </w:t>
+      </w:r>
+      <w:r>
+        <w:t>zu garantieren.</w:t>
+      </w:r>
+      <w:r>
+        <w:t xml:space="preserve"> [SEIDLER, 2006]</w:t>
+      </w:r>
+    </w:p>
+    <w:p>
+      <w:pPr>
+        <w:pStyle w:val="berschrift3"/>
+      </w:pPr>
+      <w:bookmarkStart w:id="27" w:name="_Toc485995542"/>
+      <w:r>
+        <w:t>2.4.1 Webservices</w:t>
+      </w:r>
       <w:bookmarkEnd w:id="27"/>
-      <w:proofErr w:type="spellEnd"/>
-    </w:p>
-    <w:p>
-      <w:r>
-        <w:t xml:space="preserve">Als </w:t>
-      </w:r>
-      <w:proofErr w:type="spellStart"/>
-      <w:r>
-        <w:t>Softwarestacks</w:t>
-      </w:r>
-      <w:proofErr w:type="spellEnd"/>
-      <w:r>
-        <w:t>, oder Soft</w:t>
-      </w:r>
-      <w:r>
-        <w:t xml:space="preserve">warestapel, wird ein Satz aufeinander aufbauender Softwaresysteme bezeichnet, die zusammen eine Plattform ergeben. Für diese Stacks entwickelte Anwendungen funktionieren mit diesen Plattformen ohne zusätzliche Software. Man spricht davon, dass die Anwendungen „auf der Plattform laufen“. </w:t>
-      </w:r>
-      <w:proofErr w:type="spellStart"/>
-      <w:r>
-        <w:t>Softwarestacks</w:t>
-      </w:r>
-      <w:proofErr w:type="spellEnd"/>
-      <w:r>
-        <w:t xml:space="preserve"> werden eingesetzt, um einheitliche Umgebungen für Anwendungen zu erhalten und damit die Ausführbarkeit von Anwendungen </w:t>
-      </w:r>
-      <w:r>
-        <w:t xml:space="preserve">auf verschiedenen Geräten </w:t>
-      </w:r>
-      <w:r>
-        <w:t>zu garantieren.</w:t>
-      </w:r>
-      <w:r>
-        <w:t xml:space="preserve"> [SEIDLER, 2006]</w:t>
-      </w:r>
-    </w:p>
-    <w:p>
-      <w:pPr>
-        <w:pStyle w:val="berschrift3"/>
-      </w:pPr>
-      <w:bookmarkStart w:id="28" w:name="_Toc485995542"/>
-      <w:r>
-        <w:t>2.4.1 Webservices</w:t>
-      </w:r>
-      <w:bookmarkEnd w:id="28"/>
     </w:p>
     <w:p>
       <w:r>
@@ -8515,8 +8545,8 @@
       <w:pPr>
         <w:pStyle w:val="Beschriftung"/>
       </w:pPr>
-      <w:bookmarkStart w:id="29" w:name="_Ref482863849"/>
-      <w:bookmarkStart w:id="30" w:name="_Toc485995572"/>
+      <w:bookmarkStart w:id="28" w:name="_Ref482863849"/>
+      <w:bookmarkStart w:id="29" w:name="_Toc485995572"/>
       <w:r>
         <w:t xml:space="preserve">Abbildung </w:t>
       </w:r>
@@ -8528,17 +8558,17 @@
           <w:t>7</w:t>
         </w:r>
       </w:fldSimple>
+      <w:bookmarkEnd w:id="28"/>
+      <w:r>
+        <w:t>: Aufbau des LAMP-Pakets (</w:t>
+      </w:r>
+      <w:r>
+        <w:t>https://i2.wp.com/blog.novatrend.ch/wp-content/uploads/2014/11/LAMP.png</w:t>
+      </w:r>
+      <w:r>
+        <w:t>)</w:t>
+      </w:r>
       <w:bookmarkEnd w:id="29"/>
-      <w:r>
-        <w:t>: Aufbau des LAMP-Pakets (</w:t>
-      </w:r>
-      <w:r>
-        <w:t>https://i2.wp.com/blog.novatrend.ch/wp-content/uploads/2014/11/LAMP.png</w:t>
-      </w:r>
-      <w:r>
-        <w:t>)</w:t>
-      </w:r>
-      <w:bookmarkEnd w:id="30"/>
     </w:p>
     <w:p>
       <w:r>
@@ -8689,8 +8719,8 @@
       <w:pPr>
         <w:pStyle w:val="Beschriftung"/>
       </w:pPr>
-      <w:bookmarkStart w:id="31" w:name="_Ref482866560"/>
-      <w:bookmarkStart w:id="32" w:name="_Toc485995573"/>
+      <w:bookmarkStart w:id="30" w:name="_Ref482866560"/>
+      <w:bookmarkStart w:id="31" w:name="_Toc485995573"/>
       <w:r>
         <w:t xml:space="preserve">Abbildung </w:t>
       </w:r>
@@ -8702,41 +8732,41 @@
           <w:t>8</w:t>
         </w:r>
       </w:fldSimple>
+      <w:bookmarkEnd w:id="30"/>
+      <w:r>
+        <w:t>: Dynamische Erstellung von Inhalten mit PHP (</w:t>
+      </w:r>
+      <w:r>
+        <w:t>https://de.wikipedia.org/wiki/LAMP_(Softwarepaket)#/media/File:PHP_funktionsweise.svg)</w:t>
+      </w:r>
       <w:bookmarkEnd w:id="31"/>
-      <w:r>
-        <w:t>: Dynamische Erstellung von Inhalten mit PHP (</w:t>
-      </w:r>
-      <w:r>
-        <w:t>https://de.wikipedia.org/wiki/LAMP_(Softwarepaket)#/media/File:PHP_funktionsweise.svg)</w:t>
+    </w:p>
+    <w:p>
+      <w:r>
+        <w:t>Der Client sendet, beispielsweise mit einem Browser, eine Anfrage mit ei</w:t>
+      </w:r>
+      <w:r>
+        <w:t xml:space="preserve">ner Adresse an den Server. Der </w:t>
+      </w:r>
+      <w:r>
+        <w:t>Webserver lädt die von der Adresse identifizierte Datei aus dem Dateisystem und übergibt sie an den PHP-Interpreter. Der Interpreter führt den, in der Datei enthaltenen, Code aus und erzeugt eine dynamische Antwort, meist in Form von HTML-Code. Die erzeugte Datei wird an den Webserver zurückgegeben und über das Internet an den Client versendet. [</w:t>
+      </w:r>
+      <w:r>
+        <w:t>GILMORE, 2002</w:t>
+      </w:r>
+      <w:r>
+        <w:t>]</w:t>
+      </w:r>
+    </w:p>
+    <w:p>
+      <w:pPr>
+        <w:pStyle w:val="berschrift3"/>
+      </w:pPr>
+      <w:bookmarkStart w:id="32" w:name="_Toc485995543"/>
+      <w:r>
+        <w:t>2.4.2 C#</w:t>
       </w:r>
       <w:bookmarkEnd w:id="32"/>
-    </w:p>
-    <w:p>
-      <w:r>
-        <w:t>Der Client sendet, beispielsweise mit einem Browser, eine Anfrage mit ei</w:t>
-      </w:r>
-      <w:r>
-        <w:t xml:space="preserve">ner Adresse an den Server. Der </w:t>
-      </w:r>
-      <w:r>
-        <w:t>Webserver lädt die von der Adresse identifizierte Datei aus dem Dateisystem und übergibt sie an den PHP-Interpreter. Der Interpreter führt den, in der Datei enthaltenen, Code aus und erzeugt eine dynamische Antwort, meist in Form von HTML-Code. Die erzeugte Datei wird an den Webserver zurückgegeben und über das Internet an den Client versendet. [</w:t>
-      </w:r>
-      <w:r>
-        <w:t>GILMORE, 2002</w:t>
-      </w:r>
-      <w:r>
-        <w:t>]</w:t>
-      </w:r>
-    </w:p>
-    <w:p>
-      <w:pPr>
-        <w:pStyle w:val="berschrift3"/>
-      </w:pPr>
-      <w:bookmarkStart w:id="33" w:name="_Toc485995543"/>
-      <w:r>
-        <w:t>2.4.2 C#</w:t>
-      </w:r>
-      <w:bookmarkEnd w:id="33"/>
     </w:p>
     <w:p>
       <w:r>
@@ -8802,7 +8832,7 @@
           <w:szCs w:val="28"/>
         </w:rPr>
       </w:pPr>
-      <w:bookmarkStart w:id="34" w:name="_Toc485995544"/>
+      <w:bookmarkStart w:id="33" w:name="_Toc485995544"/>
       <w:r>
         <w:br w:type="page"/>
       </w:r>
@@ -8815,27 +8845,27 @@
         <w:lastRenderedPageBreak/>
         <w:t>3 Konzeption</w:t>
       </w:r>
+      <w:bookmarkEnd w:id="33"/>
+    </w:p>
+    <w:p>
+      <w:pPr>
+        <w:pStyle w:val="berschrift2"/>
+      </w:pPr>
+      <w:bookmarkStart w:id="34" w:name="_Toc485995545"/>
+      <w:r>
+        <w:t>3.1 Serverseitig</w:t>
+      </w:r>
       <w:bookmarkEnd w:id="34"/>
     </w:p>
     <w:p>
       <w:pPr>
-        <w:pStyle w:val="berschrift2"/>
-      </w:pPr>
-      <w:bookmarkStart w:id="35" w:name="_Toc485995545"/>
-      <w:r>
-        <w:t>3.1 Serverseitig</w:t>
+        <w:pStyle w:val="berschrift3"/>
+      </w:pPr>
+      <w:bookmarkStart w:id="35" w:name="_Toc485995546"/>
+      <w:r>
+        <w:t>3.1.1 Datenbank- und Speicherstruktur</w:t>
       </w:r>
       <w:bookmarkEnd w:id="35"/>
-    </w:p>
-    <w:p>
-      <w:pPr>
-        <w:pStyle w:val="berschrift3"/>
-      </w:pPr>
-      <w:bookmarkStart w:id="36" w:name="_Toc485995546"/>
-      <w:r>
-        <w:t>3.1.1 Datenbank- und Speicherstruktur</w:t>
-      </w:r>
-      <w:bookmarkEnd w:id="36"/>
     </w:p>
     <w:p>
       <w:r>
@@ -9146,8 +9176,8 @@
       <w:pPr>
         <w:pStyle w:val="Beschriftung"/>
       </w:pPr>
-      <w:bookmarkStart w:id="37" w:name="_Ref482882933"/>
-      <w:bookmarkStart w:id="38" w:name="_Toc485995574"/>
+      <w:bookmarkStart w:id="36" w:name="_Ref482882933"/>
+      <w:bookmarkStart w:id="37" w:name="_Toc485995574"/>
       <w:r>
         <w:t xml:space="preserve">Abbildung </w:t>
       </w:r>
@@ -9159,11 +9189,11 @@
           <w:t>9</w:t>
         </w:r>
       </w:fldSimple>
+      <w:bookmarkEnd w:id="36"/>
+      <w:r>
+        <w:t>: Konzeptionelle Datenbankstruktur mit Attributen und zugehörigen Datentypen</w:t>
+      </w:r>
       <w:bookmarkEnd w:id="37"/>
-      <w:r>
-        <w:t>: Konzeptionelle Datenbankstruktur mit Attributen und zugehörigen Datentypen</w:t>
-      </w:r>
-      <w:bookmarkEnd w:id="38"/>
     </w:p>
     <w:p>
       <w:r>
@@ -9272,7 +9302,7 @@
           <w:sz w:val="28"/>
         </w:rPr>
       </w:pPr>
-      <w:bookmarkStart w:id="39" w:name="_Toc485995547"/>
+      <w:bookmarkStart w:id="38" w:name="_Toc485995547"/>
       <w:r>
         <w:br w:type="page"/>
       </w:r>
@@ -9285,7 +9315,7 @@
         <w:lastRenderedPageBreak/>
         <w:t>3.1.2 Webinterface</w:t>
       </w:r>
-      <w:bookmarkEnd w:id="39"/>
+      <w:bookmarkEnd w:id="38"/>
     </w:p>
     <w:p>
       <w:r>
@@ -9511,11 +9541,11 @@
       <w:pPr>
         <w:pStyle w:val="berschrift3"/>
       </w:pPr>
-      <w:bookmarkStart w:id="40" w:name="_Toc485995548"/>
+      <w:bookmarkStart w:id="39" w:name="_Toc485995548"/>
       <w:r>
         <w:t>3.1.3 Zugangsbeschränkung und Rechteverwaltung</w:t>
       </w:r>
-      <w:bookmarkEnd w:id="40"/>
+      <w:bookmarkEnd w:id="39"/>
     </w:p>
     <w:p>
       <w:r>
@@ -9543,7 +9573,7 @@
           <w:szCs w:val="26"/>
         </w:rPr>
       </w:pPr>
-      <w:bookmarkStart w:id="41" w:name="_Toc485995549"/>
+      <w:bookmarkStart w:id="40" w:name="_Toc485995549"/>
       <w:r>
         <w:br w:type="page"/>
       </w:r>
@@ -9556,17 +9586,22 @@
         <w:lastRenderedPageBreak/>
         <w:t>3.2 Clientseitig</w:t>
       </w:r>
+      <w:bookmarkEnd w:id="40"/>
+    </w:p>
+    <w:p>
+      <w:r>
+        <w:t>In dieser Arbeit wurde das Programm für die Anbindung der Waagen sowie alle weiteren, auf den Client-Rechnern gespeicherten, Daten von Relevanz für die Funktionsfähigkeit des Programms als „clientseitige Software“ bezeichnet. Ein Client-Rechner ist dabei jeder vom dem Server verschiedener Rechner, der mit dieser Software ausgestattet und an die Datenbank angeschlossen ist.</w:t>
+      </w:r>
+    </w:p>
+    <w:p>
+      <w:pPr>
+        <w:pStyle w:val="berschrift3"/>
+      </w:pPr>
+      <w:bookmarkStart w:id="41" w:name="_Toc485995550"/>
+      <w:r>
+        <w:t>3.2.1 Benutzeroberfläche</w:t>
+      </w:r>
       <w:bookmarkEnd w:id="41"/>
-    </w:p>
-    <w:p>
-      <w:pPr>
-        <w:pStyle w:val="berschrift3"/>
-      </w:pPr>
-      <w:bookmarkStart w:id="42" w:name="_Toc485995550"/>
-      <w:r>
-        <w:t>3.2.1 Benutzeroberfläche</w:t>
-      </w:r>
-      <w:bookmarkEnd w:id="42"/>
     </w:p>
     <w:p>
       <w:r>
@@ -9701,7 +9736,11 @@
     </w:p>
     <w:p>
       <w:r>
-        <w:t>In einem weiteren Bereich sollte die Konfiguration der seriellen Schnittstelle möglich sein. Dabei sollte die Auswahl der verwendeten Baudraten, Stopp- und Paritätsbits sowie des Handshakes und der Nummer des verwendeten seriellen Ports einzustellen sein. Weiterhin sollte in diesem Bereich ein einfaches serielles Terminal zu Verfügung gestellt werden, um die serielle Kommunikation mit der Waage zu überwachen und direkt Befehle an die Waage übertragen zu können.</w:t>
+        <w:t xml:space="preserve">In einem weiteren Bereich sollte die Konfiguration der seriellen Schnittstelle möglich sein. Dabei sollte die Auswahl der verwendeten Baudraten, Stopp- und Paritätsbits sowie des Handshakes und der Nummer des verwendeten seriellen Ports einzustellen sein. Weiterhin sollte in diesem Bereich ein einfaches serielles Terminal </w:t>
+      </w:r>
+      <w:r>
+        <w:lastRenderedPageBreak/>
+        <w:t>zu Verfügung gestellt werden, um die serielle Kommunikation mit der Waage zu überwachen und direkt Befehle an die Waage übertragen zu können.</w:t>
       </w:r>
     </w:p>
     <w:p>
@@ -9711,55 +9750,58 @@
     </w:p>
     <w:p>
       <w:r>
+        <w:t>Alle getroffenen Einstellungen, für die serielle Schnittstelle wie für die Datenbankverbindung, sollten gespeichert und bei einem Neustart des Programmes wieder geladen werden. Das Passwort für den Datenbankzugriff sollte dabei verschlüsselt gespeichert werden.</w:t>
+      </w:r>
+    </w:p>
+    <w:p>
+      <w:pPr>
+        <w:pStyle w:val="berschrift3"/>
+      </w:pPr>
+      <w:bookmarkStart w:id="42" w:name="_Toc485995551"/>
+      <w:r>
+        <w:t>3.2.2 Serielle Schnittstelle zur Waage</w:t>
+      </w:r>
+      <w:bookmarkEnd w:id="42"/>
+    </w:p>
+    <w:p>
+      <w:r>
+        <w:t>Als Anschluss am Rechner sollte eine COM-Port, eine RS</w:t>
+      </w:r>
+      <w:r>
+        <w:t>-</w:t>
+      </w:r>
+      <w:r>
+        <w:t>232-Schnittstelle, verwendet werden. Dabei handelt es sich um einen 9-poligen seriellen Anschluss, der besonders bei Modems, aber früher auch bei Rechnern häufig integriert wurde. Es sollte zur Entwicklung der Software vorerst nur eine bestimmte Waage angeschlossen werden und eventuell später die Unterstützung verschiedener Waagen integriert werden. Für diesen Zweck sollte die Präzisionswaage KERN ABJ120-4M mit einem Computer verbunden und für die Einbindung in die Software konfiguriert werden.</w:t>
+      </w:r>
+    </w:p>
+    <w:p>
+      <w:r>
+        <w:t>Es sollte anschließend ein Modul programmiert werden, über das die Kommunikation mit der Waage realisiert werden sollte. Dieses Modul sollte einerseits in der Lage sein, beliebige Befehle an die Waage zu senden und andererseits die empfangenen Informationen verarbeiten und an die grafische Bedienfläche der Software übergeben können. Dieses Modul sollte auf den nativen Komponenten des .NET-Frameworks aufgebaut werden, um Kompatibilität mit jedem .NET-fähigen Betriebssystem zu gewährleisten.</w:t>
+      </w:r>
+    </w:p>
+    <w:p>
+      <w:pPr>
+        <w:pStyle w:val="berschrift3"/>
+      </w:pPr>
+      <w:bookmarkStart w:id="43" w:name="_Toc485995552"/>
+      <w:r>
+        <w:t>3.2.3 Datenbankschnittstelle</w:t>
+      </w:r>
+      <w:bookmarkEnd w:id="43"/>
+    </w:p>
+    <w:p>
+      <w:r>
+        <w:t>In dem .NET-Framework</w:t>
+      </w:r>
+      <w:r>
+        <w:t xml:space="preserve"> Version 4.6</w:t>
+      </w:r>
+      <w:r>
+        <w:t xml:space="preserve"> sind keine Treiber für die Verbindung mit MySQL-Datenbanken vorhanden, deshalb sollte für dieses Modul auf frei erhältliche Software aus Open-Source-Projekten zurückgegriffen werden. Mithilfe dieser Software sollte ein Modul entwickelt werden, dass auf lokale und externe MySQL-Datenbanken zugreifen kann. Das Modul sollte die wichtigsten Befehle, wie das gefilterte Abrufen von Chemikalienlieferungen und das Eintragen von </w:t>
+      </w:r>
+      <w:r>
         <w:lastRenderedPageBreak/>
-        <w:t>Alle getroffenen Einstellungen, für die serielle Schnittstelle wie für die Datenbankverbindung, sollten gespeichert und bei einem Neustart des Programmes wieder geladen werden. Das Passwort für den Datenbankzugriff sollte dabei verschlüsselt gespeichert werden.</w:t>
-      </w:r>
-    </w:p>
-    <w:p>
-      <w:pPr>
-        <w:pStyle w:val="berschrift3"/>
-      </w:pPr>
-      <w:bookmarkStart w:id="43" w:name="_Toc485995551"/>
-      <w:r>
-        <w:t>3.2.2 Serielle Schnittstelle zur Waage</w:t>
-      </w:r>
-      <w:bookmarkEnd w:id="43"/>
-    </w:p>
-    <w:p>
-      <w:r>
-        <w:t>Als Anschluss am Rechner sollte eine COM-Port, eine RS</w:t>
-      </w:r>
-      <w:r>
-        <w:t>-</w:t>
-      </w:r>
-      <w:r>
-        <w:t>232-Schnittstelle, verwendet werden. Dabei handelt es sich um einen 9-poligen seriellen Anschluss, der besonders bei Modems, aber früher auch bei Rechnern häufig integriert wurde. Es sollte zur Entwicklung der Software vorerst nur eine bestimmte Waage angeschlossen werden und eventuell später die Unterstützung verschiedener Waagen integriert werden. Für diesen Zweck sollte die Präzisionswaage KERN ABJ120-4M mit einem Computer verbunden und für die Einbindung in die Software konfiguriert werden.</w:t>
-      </w:r>
-    </w:p>
-    <w:p>
-      <w:r>
-        <w:t>Es sollte anschließend ein Modul programmiert werden, über das die Kommunikation mit der Waage realisiert werden sollte. Dieses Modul sollte einerseits in der Lage sein, beliebige Befehle an die Waage zu senden und andererseits die empfangenen Informationen verarbeiten und an die grafische Bedienfläche der Software übergeben können. Dieses Modul sollte auf den nativen Komponenten des .NET-Frameworks aufgebaut werden, um Kompatibilität mit jedem .NET-fähigen Betriebssystem zu gewährleisten.</w:t>
-      </w:r>
-    </w:p>
-    <w:p>
-      <w:pPr>
-        <w:pStyle w:val="berschrift3"/>
-      </w:pPr>
-      <w:bookmarkStart w:id="44" w:name="_Toc485995552"/>
-      <w:r>
-        <w:t>3.2.3 Datenbankschnittstelle</w:t>
-      </w:r>
-      <w:bookmarkEnd w:id="44"/>
-    </w:p>
-    <w:p>
-      <w:r>
-        <w:t>In dem .NET-Framework</w:t>
-      </w:r>
-      <w:r>
-        <w:t xml:space="preserve"> Version 4.6</w:t>
-      </w:r>
-      <w:r>
-        <w:t xml:space="preserve"> sind keine Treiber für die Verbindung mit MySQL-Datenbanken vorhanden, deshalb sollte für dieses Modul auf frei erhältliche Software aus Open-Source-Projekten zurückgegriffen werden. Mithilfe dieser Software sollte ein Modul entwickelt werden, dass auf lokale und externe MySQL-Datenbanken zugreifen kann. Das Modul sollte die wichtigsten Befehle, wie das gefilterte Abrufen von Chemikalienlieferungen und das Eintragen von Chemikalienverbrauch, bereitstellen. Das Modul sollte dabei eine Abstraktionsschicht zwischen der Benutzeroberfläche und der Datenbank darstellen, um die Ausführung von ungewollten und potentiell schädlichen SQL-Befehlen durch die Nutzer zu verhindern.</w:t>
+        <w:t>Chemikalienverbrauch, bereitstellen. Das Modul sollte dabei eine Abstraktionsschicht zwischen der Benutzeroberfläche und der Datenbank darstellen, um die Ausführung von ungewollten und potentiell schädlichen SQL-Befehlen durch die Nutzer zu verhindern.</w:t>
       </w:r>
       <w:r>
         <w:br w:type="page"/>
@@ -9769,12 +9811,12 @@
       <w:pPr>
         <w:pStyle w:val="berschrift1"/>
       </w:pPr>
-      <w:bookmarkStart w:id="45" w:name="_Toc485995553"/>
+      <w:bookmarkStart w:id="44" w:name="_Toc485995553"/>
       <w:r>
         <w:lastRenderedPageBreak/>
         <w:t>4 Geräte und Software</w:t>
       </w:r>
-      <w:bookmarkEnd w:id="45"/>
+      <w:bookmarkEnd w:id="44"/>
     </w:p>
     <w:p>
       <w:r>
@@ -9786,7 +9828,7 @@
         <w:pStyle w:val="Beschriftung"/>
         <w:keepNext/>
       </w:pPr>
-      <w:bookmarkStart w:id="46" w:name="_Toc485995596"/>
+      <w:bookmarkStart w:id="45" w:name="_Toc485995596"/>
       <w:r>
         <w:t xml:space="preserve">Tabelle </w:t>
       </w:r>
@@ -9801,7 +9843,7 @@
       <w:r>
         <w:t>: Liste der verwendeten Entwicklungsumgebungen</w:t>
       </w:r>
-      <w:bookmarkEnd w:id="46"/>
+      <w:bookmarkEnd w:id="45"/>
     </w:p>
     <w:tbl>
       <w:tblPr>
@@ -9976,7 +10018,7 @@
         <w:pStyle w:val="Beschriftung"/>
         <w:keepNext/>
       </w:pPr>
-      <w:bookmarkStart w:id="47" w:name="_Toc485995597"/>
+      <w:bookmarkStart w:id="46" w:name="_Toc485995597"/>
       <w:r>
         <w:t xml:space="preserve">Tabelle </w:t>
       </w:r>
@@ -9991,7 +10033,7 @@
       <w:r>
         <w:t>: Liste der verwendeten Softwarepakete und Programmierwerkzeuge</w:t>
       </w:r>
-      <w:bookmarkEnd w:id="47"/>
+      <w:bookmarkEnd w:id="46"/>
     </w:p>
     <w:tbl>
       <w:tblPr>
@@ -10283,7 +10325,7 @@
           <w:szCs w:val="28"/>
         </w:rPr>
       </w:pPr>
-      <w:bookmarkStart w:id="48" w:name="_Toc485995554"/>
+      <w:bookmarkStart w:id="47" w:name="_Toc485995554"/>
       <w:r>
         <w:br w:type="page"/>
       </w:r>
@@ -10296,27 +10338,27 @@
         <w:lastRenderedPageBreak/>
         <w:t>5 Implementation</w:t>
       </w:r>
+      <w:bookmarkEnd w:id="47"/>
+    </w:p>
+    <w:p>
+      <w:pPr>
+        <w:pStyle w:val="berschrift2"/>
+      </w:pPr>
+      <w:bookmarkStart w:id="48" w:name="_Toc485995555"/>
+      <w:r>
+        <w:t>5.1 Serverseitig</w:t>
+      </w:r>
       <w:bookmarkEnd w:id="48"/>
     </w:p>
     <w:p>
       <w:pPr>
-        <w:pStyle w:val="berschrift2"/>
-      </w:pPr>
-      <w:bookmarkStart w:id="49" w:name="_Toc485995555"/>
-      <w:r>
-        <w:t>5.1 Serverseitig</w:t>
+        <w:pStyle w:val="berschrift3"/>
+      </w:pPr>
+      <w:bookmarkStart w:id="49" w:name="_Toc485995556"/>
+      <w:r>
+        <w:t>5.1.1 Datenbank- und Speicherstruktur</w:t>
       </w:r>
       <w:bookmarkEnd w:id="49"/>
-    </w:p>
-    <w:p>
-      <w:pPr>
-        <w:pStyle w:val="berschrift3"/>
-      </w:pPr>
-      <w:bookmarkStart w:id="50" w:name="_Toc485995556"/>
-      <w:r>
-        <w:t>5.1.1 Datenbank- und Speicherstruktur</w:t>
-      </w:r>
-      <w:bookmarkEnd w:id="50"/>
     </w:p>
     <w:p>
       <w:r>
@@ -10428,8 +10470,8 @@
       <w:pPr>
         <w:pStyle w:val="Beschriftung"/>
       </w:pPr>
-      <w:bookmarkStart w:id="51" w:name="_Ref484093904"/>
-      <w:bookmarkStart w:id="52" w:name="_Toc485995575"/>
+      <w:bookmarkStart w:id="50" w:name="_Ref484093904"/>
+      <w:bookmarkStart w:id="51" w:name="_Toc485995575"/>
       <w:r>
         <w:t xml:space="preserve">Abbildung </w:t>
       </w:r>
@@ -10441,11 +10483,11 @@
           <w:t>10</w:t>
         </w:r>
       </w:fldSimple>
+      <w:bookmarkEnd w:id="50"/>
+      <w:r>
+        <w:t>: Implementierte Datenbankstruktur des Chemikalienverzeichnisses mit Attributen und zugehörigen Datentypen</w:t>
+      </w:r>
       <w:bookmarkEnd w:id="51"/>
-      <w:r>
-        <w:t>: Implementierte Datenbankstruktur des Chemikalienverzeichnisses mit Attributen und zugehörigen Datentypen</w:t>
-      </w:r>
-      <w:bookmarkEnd w:id="52"/>
     </w:p>
     <w:p>
       <w:r>
@@ -10696,11 +10738,11 @@
       <w:pPr>
         <w:pStyle w:val="berschrift3"/>
       </w:pPr>
-      <w:bookmarkStart w:id="53" w:name="_Toc485995557"/>
+      <w:bookmarkStart w:id="52" w:name="_Toc485995557"/>
       <w:r>
         <w:t>5.1.2 Webinterface</w:t>
       </w:r>
-      <w:bookmarkEnd w:id="53"/>
+      <w:bookmarkEnd w:id="52"/>
     </w:p>
     <w:p>
       <w:r>
@@ -10886,8 +10928,8 @@
       <w:pPr>
         <w:pStyle w:val="Beschriftung"/>
       </w:pPr>
-      <w:bookmarkStart w:id="54" w:name="_Ref484166229"/>
-      <w:bookmarkStart w:id="55" w:name="_Toc485995576"/>
+      <w:bookmarkStart w:id="53" w:name="_Ref484166229"/>
+      <w:bookmarkStart w:id="54" w:name="_Toc485995576"/>
       <w:r>
         <w:t xml:space="preserve">Abbildung </w:t>
       </w:r>
@@ -10899,11 +10941,11 @@
           <w:t>11</w:t>
         </w:r>
       </w:fldSimple>
+      <w:bookmarkEnd w:id="53"/>
+      <w:r>
+        <w:t>: Ausschnitt der Übersichtsseite für die gefilterte Anzeige von Chemikalienlieferungen</w:t>
+      </w:r>
       <w:bookmarkEnd w:id="54"/>
-      <w:r>
-        <w:t>: Ausschnitt der Übersichtsseite für die gefilterte Anzeige von Chemikalienlieferungen</w:t>
-      </w:r>
-      <w:bookmarkEnd w:id="55"/>
     </w:p>
     <w:p>
       <w:r>
@@ -11190,8 +11232,8 @@
       <w:pPr>
         <w:pStyle w:val="Beschriftung"/>
       </w:pPr>
-      <w:bookmarkStart w:id="56" w:name="_Ref485902807"/>
-      <w:bookmarkStart w:id="57" w:name="_Toc485995577"/>
+      <w:bookmarkStart w:id="55" w:name="_Ref485902807"/>
+      <w:bookmarkStart w:id="56" w:name="_Toc485995577"/>
       <w:r>
         <w:t xml:space="preserve">Abbildung </w:t>
       </w:r>
@@ -11203,11 +11245,11 @@
           <w:t>12</w:t>
         </w:r>
       </w:fldSimple>
+      <w:bookmarkEnd w:id="55"/>
+      <w:r>
+        <w:t>: Detailansicht einer beispielhaften Lieferung</w:t>
+      </w:r>
       <w:bookmarkEnd w:id="56"/>
-      <w:r>
-        <w:t>: Detailansicht einer beispielhaften Lieferung</w:t>
-      </w:r>
-      <w:bookmarkEnd w:id="57"/>
     </w:p>
     <w:p>
       <w:r>
@@ -11334,8 +11376,8 @@
       <w:pPr>
         <w:pStyle w:val="Beschriftung"/>
       </w:pPr>
-      <w:bookmarkStart w:id="58" w:name="_Ref485388012"/>
-      <w:bookmarkStart w:id="59" w:name="_Toc485995578"/>
+      <w:bookmarkStart w:id="57" w:name="_Ref485388012"/>
+      <w:bookmarkStart w:id="58" w:name="_Toc485995578"/>
       <w:r>
         <w:t xml:space="preserve">Abbildung </w:t>
       </w:r>
@@ -11347,17 +11389,17 @@
           <w:t>13</w:t>
         </w:r>
       </w:fldSimple>
+      <w:bookmarkEnd w:id="57"/>
+      <w:r>
+        <w:t xml:space="preserve">: Struktur der </w:t>
+      </w:r>
+      <w:r>
+        <w:t>Oberfläche</w:t>
+      </w:r>
+      <w:r>
+        <w:t xml:space="preserve"> zum Einfügen und Bearbeiten von Lieferungen</w:t>
+      </w:r>
       <w:bookmarkEnd w:id="58"/>
-      <w:r>
-        <w:t xml:space="preserve">: Struktur der </w:t>
-      </w:r>
-      <w:r>
-        <w:t>Oberfläche</w:t>
-      </w:r>
-      <w:r>
-        <w:t xml:space="preserve"> zum Einfügen und Bearbeiten von Lieferungen</w:t>
-      </w:r>
-      <w:bookmarkEnd w:id="59"/>
     </w:p>
     <w:p>
       <w:r>
@@ -11806,8 +11848,8 @@
       <w:pPr>
         <w:pStyle w:val="Beschriftung"/>
       </w:pPr>
-      <w:bookmarkStart w:id="60" w:name="_Ref485391500"/>
-      <w:bookmarkStart w:id="61" w:name="_Toc485995579"/>
+      <w:bookmarkStart w:id="59" w:name="_Ref485391500"/>
+      <w:bookmarkStart w:id="60" w:name="_Toc485995579"/>
       <w:r>
         <w:t xml:space="preserve">Abbildung </w:t>
       </w:r>
@@ -11819,17 +11861,17 @@
           <w:t>14</w:t>
         </w:r>
       </w:fldSimple>
+      <w:bookmarkEnd w:id="59"/>
+      <w:r>
+        <w:t xml:space="preserve">: </w:t>
+      </w:r>
+      <w:r>
+        <w:t>Struktur der Oberfl</w:t>
+      </w:r>
+      <w:r>
+        <w:t>äche zum Eintragen neuer Chemikalien</w:t>
+      </w:r>
       <w:bookmarkEnd w:id="60"/>
-      <w:r>
-        <w:t xml:space="preserve">: </w:t>
-      </w:r>
-      <w:r>
-        <w:t>Struktur der Oberfl</w:t>
-      </w:r>
-      <w:r>
-        <w:t>äche zum Eintragen neuer Chemikalien</w:t>
-      </w:r>
-      <w:bookmarkEnd w:id="61"/>
     </w:p>
     <w:p>
       <w:r>
@@ -12050,11 +12092,11 @@
       <w:pPr>
         <w:pStyle w:val="berschrift3"/>
       </w:pPr>
-      <w:bookmarkStart w:id="62" w:name="_Toc485995558"/>
+      <w:bookmarkStart w:id="61" w:name="_Toc485995558"/>
       <w:r>
         <w:t>5.1.3 Rezepte definieren und verwalten</w:t>
       </w:r>
-      <w:bookmarkEnd w:id="62"/>
+      <w:bookmarkEnd w:id="61"/>
     </w:p>
     <w:p>
       <w:r>
@@ -12171,8 +12213,8 @@
       <w:pPr>
         <w:pStyle w:val="Beschriftung"/>
       </w:pPr>
-      <w:bookmarkStart w:id="63" w:name="_Ref485723087"/>
-      <w:bookmarkStart w:id="64" w:name="_Toc485995580"/>
+      <w:bookmarkStart w:id="62" w:name="_Ref485723087"/>
+      <w:bookmarkStart w:id="63" w:name="_Toc485995580"/>
       <w:r>
         <w:t xml:space="preserve">Abbildung </w:t>
       </w:r>
@@ -12184,11 +12226,11 @@
           <w:t>15</w:t>
         </w:r>
       </w:fldSimple>
+      <w:bookmarkEnd w:id="62"/>
+      <w:r>
+        <w:t>: Nutzeroberfläche für die Verwaltung von Rezepten im Webinterface</w:t>
+      </w:r>
       <w:bookmarkEnd w:id="63"/>
-      <w:r>
-        <w:t>: Nutzeroberfläche für die Verwaltung von Rezepten im Webinterface</w:t>
-      </w:r>
-      <w:bookmarkEnd w:id="64"/>
     </w:p>
     <w:p>
       <w:r>
@@ -12305,8 +12347,8 @@
       <w:pPr>
         <w:pStyle w:val="Beschriftung"/>
       </w:pPr>
-      <w:bookmarkStart w:id="65" w:name="_Ref485996149"/>
-      <w:bookmarkStart w:id="66" w:name="_Toc485995581"/>
+      <w:bookmarkStart w:id="64" w:name="_Ref485996149"/>
+      <w:bookmarkStart w:id="65" w:name="_Toc485995581"/>
       <w:r>
         <w:t xml:space="preserve">Abbildung </w:t>
       </w:r>
@@ -12318,11 +12360,11 @@
           <w:t>16</w:t>
         </w:r>
       </w:fldSimple>
+      <w:bookmarkEnd w:id="64"/>
+      <w:r>
+        <w:t>: Formular für das Eintragen eines Rezeptes mit 5 Komponenten, teilweise gefüllt mit Beispielwerten</w:t>
+      </w:r>
       <w:bookmarkEnd w:id="65"/>
-      <w:r>
-        <w:t>: Formular für das Eintragen eines Rezeptes mit 5 Komponenten, teilweise gefüllt mit Beispielwerten</w:t>
-      </w:r>
-      <w:bookmarkEnd w:id="66"/>
     </w:p>
     <w:p>
       <w:r>
@@ -12345,11 +12387,11 @@
       <w:pPr>
         <w:pStyle w:val="berschrift3"/>
       </w:pPr>
-      <w:bookmarkStart w:id="67" w:name="_Toc485995559"/>
+      <w:bookmarkStart w:id="66" w:name="_Toc485995559"/>
       <w:r>
         <w:t>5.1.4 Administrativer Bereich und Erweiterungen</w:t>
       </w:r>
-      <w:bookmarkEnd w:id="67"/>
+      <w:bookmarkEnd w:id="66"/>
     </w:p>
     <w:p>
       <w:r>
@@ -12591,21 +12633,21 @@
       <w:pPr>
         <w:pStyle w:val="berschrift2"/>
       </w:pPr>
-      <w:bookmarkStart w:id="68" w:name="_Toc485995560"/>
+      <w:bookmarkStart w:id="67" w:name="_Toc485995560"/>
       <w:r>
         <w:t>5.2 Clientseitig</w:t>
       </w:r>
+      <w:bookmarkEnd w:id="67"/>
+    </w:p>
+    <w:p>
+      <w:pPr>
+        <w:pStyle w:val="berschrift3"/>
+      </w:pPr>
+      <w:bookmarkStart w:id="68" w:name="_Toc485995561"/>
+      <w:r>
+        <w:t>5.2.1 Benutzeroberfläche</w:t>
+      </w:r>
       <w:bookmarkEnd w:id="68"/>
-    </w:p>
-    <w:p>
-      <w:pPr>
-        <w:pStyle w:val="berschrift3"/>
-      </w:pPr>
-      <w:bookmarkStart w:id="69" w:name="_Toc485995561"/>
-      <w:r>
-        <w:t>5.2.1 Benutzeroberfläche</w:t>
-      </w:r>
-      <w:bookmarkEnd w:id="69"/>
     </w:p>
     <w:p>
       <w:r>
@@ -12701,8 +12743,8 @@
       <w:pPr>
         <w:pStyle w:val="Beschriftung"/>
       </w:pPr>
-      <w:bookmarkStart w:id="70" w:name="_Ref485824478"/>
-      <w:bookmarkStart w:id="71" w:name="_Toc485995582"/>
+      <w:bookmarkStart w:id="69" w:name="_Ref485824478"/>
+      <w:bookmarkStart w:id="70" w:name="_Toc485995582"/>
       <w:r>
         <w:t xml:space="preserve">Abbildung </w:t>
       </w:r>
@@ -12714,11 +12756,11 @@
           <w:t>17</w:t>
         </w:r>
       </w:fldSimple>
+      <w:bookmarkEnd w:id="69"/>
+      <w:r>
+        <w:t>: Initiale Oberfläche der clientseitigen Software</w:t>
+      </w:r>
       <w:bookmarkEnd w:id="70"/>
-      <w:r>
-        <w:t>: Initiale Oberfläche der clientseitigen Software</w:t>
-      </w:r>
-      <w:bookmarkEnd w:id="71"/>
     </w:p>
     <w:p>
       <w:r>
@@ -12868,8 +12910,8 @@
       <w:pPr>
         <w:pStyle w:val="Beschriftung"/>
       </w:pPr>
-      <w:bookmarkStart w:id="72" w:name="_Ref485826573"/>
-      <w:bookmarkStart w:id="73" w:name="_Toc485995583"/>
+      <w:bookmarkStart w:id="71" w:name="_Ref485826573"/>
+      <w:bookmarkStart w:id="72" w:name="_Toc485995583"/>
       <w:r>
         <w:t xml:space="preserve">Abbildung </w:t>
       </w:r>
@@ -12881,11 +12923,11 @@
           <w:t>18</w:t>
         </w:r>
       </w:fldSimple>
+      <w:bookmarkEnd w:id="71"/>
+      <w:r>
+        <w:t>: Ausschnitt der graphischen Nutzeroberfläche nach Auswahl eines Rezeptes</w:t>
+      </w:r>
       <w:bookmarkEnd w:id="72"/>
-      <w:r>
-        <w:t>: Ausschnitt der graphischen Nutzeroberfläche nach Auswahl eines Rezeptes</w:t>
-      </w:r>
-      <w:bookmarkEnd w:id="73"/>
     </w:p>
     <w:p>
       <w:r>
@@ -13075,11 +13117,11 @@
       <w:pPr>
         <w:pStyle w:val="berschrift3"/>
       </w:pPr>
-      <w:bookmarkStart w:id="74" w:name="_Toc485995562"/>
+      <w:bookmarkStart w:id="73" w:name="_Toc485995562"/>
       <w:r>
         <w:t>5.2.2 Serielle Schnittstelle</w:t>
       </w:r>
-      <w:bookmarkEnd w:id="74"/>
+      <w:bookmarkEnd w:id="73"/>
     </w:p>
     <w:p>
       <w:r>
@@ -13182,8 +13224,8 @@
       <w:pPr>
         <w:pStyle w:val="Beschriftung"/>
       </w:pPr>
-      <w:bookmarkStart w:id="75" w:name="_Ref485886674"/>
-      <w:bookmarkStart w:id="76" w:name="_Toc485995584"/>
+      <w:bookmarkStart w:id="74" w:name="_Ref485886674"/>
+      <w:bookmarkStart w:id="75" w:name="_Toc485995584"/>
       <w:r>
         <w:t xml:space="preserve">Abbildung </w:t>
       </w:r>
@@ -13195,11 +13237,11 @@
           <w:t>19</w:t>
         </w:r>
       </w:fldSimple>
+      <w:bookmarkEnd w:id="74"/>
+      <w:r>
+        <w:t>: Oberfläche zur Konfiguration der seriellen Schnittstelle in der clientseitigen Software</w:t>
+      </w:r>
       <w:bookmarkEnd w:id="75"/>
-      <w:r>
-        <w:t>: Oberfläche zur Konfiguration der seriellen Schnittstelle in der clientseitigen Software</w:t>
-      </w:r>
-      <w:bookmarkEnd w:id="76"/>
     </w:p>
     <w:p>
       <w:r>
@@ -13271,11 +13313,11 @@
       <w:pPr>
         <w:pStyle w:val="berschrift3"/>
       </w:pPr>
-      <w:bookmarkStart w:id="77" w:name="_Toc485995563"/>
+      <w:bookmarkStart w:id="76" w:name="_Toc485995563"/>
       <w:r>
         <w:t>5.2.3 Datenbankverbindung</w:t>
       </w:r>
-      <w:bookmarkEnd w:id="77"/>
+      <w:bookmarkEnd w:id="76"/>
     </w:p>
     <w:p>
       <w:r>
@@ -13395,8 +13437,8 @@
       <w:pPr>
         <w:pStyle w:val="Beschriftung"/>
       </w:pPr>
-      <w:bookmarkStart w:id="78" w:name="_Ref485889924"/>
-      <w:bookmarkStart w:id="79" w:name="_Toc485995585"/>
+      <w:bookmarkStart w:id="77" w:name="_Ref485889924"/>
+      <w:bookmarkStart w:id="78" w:name="_Toc485995585"/>
       <w:r>
         <w:t xml:space="preserve">Abbildung </w:t>
       </w:r>
@@ -13408,11 +13450,11 @@
           <w:t>20</w:t>
         </w:r>
       </w:fldSimple>
+      <w:bookmarkEnd w:id="77"/>
+      <w:r>
+        <w:t>: Oberfläche zur Konfiguration der Datenbankverbindung in der clientseitigen Software</w:t>
+      </w:r>
       <w:bookmarkEnd w:id="78"/>
-      <w:r>
-        <w:t>: Oberfläche zur Konfiguration der Datenbankverbindung in der clientseitigen Software</w:t>
-      </w:r>
-      <w:bookmarkEnd w:id="79"/>
     </w:p>
     <w:p>
       <w:r>
@@ -13557,12 +13599,28 @@
       <w:pPr>
         <w:pStyle w:val="berschrift1"/>
       </w:pPr>
-      <w:bookmarkStart w:id="80" w:name="_Toc485995564"/>
+      <w:bookmarkStart w:id="79" w:name="_Toc485995564"/>
       <w:r>
         <w:lastRenderedPageBreak/>
         <w:t>6 Produktionsumgebung</w:t>
       </w:r>
-      <w:bookmarkEnd w:id="80"/>
+      <w:bookmarkEnd w:id="79"/>
+    </w:p>
+    <w:p>
+      <w:pPr>
+        <w:pStyle w:val="berschrift2"/>
+      </w:pPr>
+      <w:r>
+        <w:t>6.1 Serverseitig</w:t>
+      </w:r>
+    </w:p>
+    <w:p>
+      <w:pPr>
+        <w:pStyle w:val="berschrift3"/>
+      </w:pPr>
+      <w:r>
+        <w:t>6.1.1 Einsatz</w:t>
+      </w:r>
     </w:p>
     <w:p>
       <w:r>
@@ -13581,7 +13639,13 @@
         <w:rPr>
           <w:i/>
         </w:rPr>
-        <w:t>intern-01</w:t>
+        <w:t>intern</w:t>
+      </w:r>
+      <w:r>
+        <w:rPr>
+          <w:i/>
+        </w:rPr>
+        <w:t>01</w:t>
       </w:r>
       <w:r>
         <w:t xml:space="preserve"> mit einem </w:t>
@@ -13603,7 +13667,18 @@
       </w:r>
       <w:proofErr w:type="spellEnd"/>
       <w:r>
-        <w:t>-Host mit Windows Server 2012 Standard, der mit dem lokalen Netzwerk der QuoData GmbH verbunden war.</w:t>
+        <w:t xml:space="preserve">-Host mit Windows Server 2012 Standard, der mit dem lokalen Netzwerk der </w:t>
+      </w:r>
+      <w:proofErr w:type="spellStart"/>
+      <w:r>
+        <w:t>QuoData</w:t>
+      </w:r>
+      <w:proofErr w:type="spellEnd"/>
+      <w:r>
+        <w:t xml:space="preserve"> GmbH verbunden </w:t>
+      </w:r>
+      <w:r>
+        <w:t>und nicht über das Internet erreichbar war.</w:t>
       </w:r>
       <w:r>
         <w:t xml:space="preserve"> Für den Zugriff auf die Datenbank durch die clientseitige Software der Chemikaliendatenbank wurde ein neuer Benutzer angelegt, der ausschließlich auf die benötigte Datenbank zugreifen konnte und keine Rechte für die Veränderung ihrer Struktur besaß. </w:t>
@@ -13706,7 +13781,11 @@
         <w:t xml:space="preserve">Alle vorgestellten Abläufe, Anzeige- und Auswahlmodi wurden mit den Labormitarbeitern besprochen und an deren Vorschläge angepasst, um die Bedienung so intuitiv wie möglich zu gestalten. </w:t>
       </w:r>
       <w:r>
-        <w:t xml:space="preserve">Die Anzeige von Restmengen, Lieferdaten und Gefahrstoffsymbolen </w:t>
+        <w:t xml:space="preserve">Die Anzeige von Restmengen, Lieferdaten und </w:t>
+      </w:r>
+      <w:r>
+        <w:lastRenderedPageBreak/>
+        <w:t xml:space="preserve">Gefahrstoffsymbolen </w:t>
       </w:r>
       <w:r>
         <w:t>erfolgte nicht für alle Einträge</w:t>
@@ -13721,63 +13800,116 @@
         <w:t xml:space="preserve"> </w:t>
       </w:r>
       <w:r>
-        <w:t xml:space="preserve">Die für den Import und Export von Datensätzen entwickelten Erweiterungen wurden ebenfalls getestet und </w:t>
-      </w:r>
+        <w:t>Die für den Import und Export von Datensätzen entwickelten Erweiterungen wurden ebenfalls getestet und funktionierten fehlerfrei.</w:t>
+      </w:r>
+      <w:r>
+        <w:t xml:space="preserve"> </w:t>
+      </w:r>
+    </w:p>
+    <w:p>
+      <w:pPr>
+        <w:pStyle w:val="berschrift3"/>
+      </w:pPr>
+      <w:r>
+        <w:t>6.1.2 Ausblick</w:t>
+      </w:r>
+    </w:p>
+    <w:p>
+      <w:r>
+        <w:t xml:space="preserve">Um das Potential der gespeicherten Daten weiter zu nutzen, wurde die Einrichtung eines Systems geplant, dass den Lieferungen Warnwerte zuweist, bei deren Unterschreitung der Nutzer eine Benachrichtigung erhält. Auf diese Weise </w:t>
+      </w:r>
+      <w:r>
+        <w:t>könnten Verzögerungen durch Lieferzeiten effektiv verringert werden. Weiterhin sollte bei der Anzeige von Rezepten gewarnt werden, falls die Komponenten nicht mehr in der benöt</w:t>
+      </w:r>
+      <w:r>
+        <w:t>igten Menge auf Lager sind. Weiterhin ist es möglich, anhand der Verbrau</w:t>
+      </w:r>
+      <w:r>
+        <w:t>chswerte Statistiken zu dem monatlichen Chemikalienbedarf zu erstellen und für eine effizientere Lagerhaltung zu verwenden.</w:t>
+      </w:r>
+      <w:r>
+        <w:t xml:space="preserve"> Diese Features </w:t>
+      </w:r>
+      <w:r>
+        <w:t>konnten aus Zeitgründen nicht umgesetzt werden und sollen im Anschluss an diese Arbeit implementiert werden.</w:t>
+      </w:r>
+    </w:p>
+    <w:p>
+      <w:pPr>
+        <w:pStyle w:val="berschrift2"/>
+      </w:pPr>
+      <w:r>
+        <w:t>6.2 Clientseitig</w:t>
+      </w:r>
+    </w:p>
+    <w:p>
+      <w:pPr>
+        <w:pStyle w:val="berschrift3"/>
+      </w:pPr>
+      <w:r>
+        <w:t>6.2.1 Einsatz</w:t>
+      </w:r>
+    </w:p>
+    <w:p>
+      <w:r>
+        <w:t xml:space="preserve">Die Software für die Anbindung der Waagen </w:t>
+      </w:r>
+      <w:r>
+        <w:t>lief auf einem Rechner mit Windows 10 und dem .NET-Framework 4.6</w:t>
+      </w:r>
+      <w:r>
+        <w:t xml:space="preserve">. Zum Zeitpunkt dieser Arbeit waren die unter </w:t>
+      </w:r>
+      <w:r>
+        <w:t xml:space="preserve">5.2 beschriebenen Funktionen implementiert und getestet, allerdings wurde die Software nicht im Laborbetrieb verwendet. Die Grundfunktionen der Software, beispielsweise das Eintragen oder Ändern von Verbrauchseinträgen oder die Suche nach bestimmten Chemikalienlieferungen, konnten bereits unter realitätsnahen Bedingungen getestet werden, allerdings </w:t>
+      </w:r>
+      <w:r>
+        <w:t xml:space="preserve">fehlte die Unterstützung von verschiedenen </w:t>
+      </w:r>
+      <w:proofErr w:type="spellStart"/>
+      <w:r>
+        <w:t>Waagenmodellen</w:t>
+      </w:r>
+      <w:proofErr w:type="spellEnd"/>
+      <w:r>
+        <w:t xml:space="preserve"> und eine Möglichkeit, eine drahtlose Verbindung zu den Waagen herzustellen. </w:t>
+      </w:r>
+      <w:r>
+        <w:t xml:space="preserve">Der Aufbau einer seriellen Verbindung mit einem Kabel führte zu einer Störung der Arbeitsplätze um die Waage herum und konnte nicht langfristig verwendet werden. </w:t>
+      </w:r>
+    </w:p>
+    <w:p>
+      <w:pPr>
+        <w:pStyle w:val="berschrift3"/>
+      </w:pPr>
+      <w:r>
+        <w:t>6.2.2 Ausblick</w:t>
+      </w:r>
+    </w:p>
+    <w:p>
+      <w:r>
+        <w:t>Im Anschluss an diese Arbeit sollten die folgenden Features in die clientseitige Software implementiert werden:</w:t>
+      </w:r>
+    </w:p>
+    <w:p>
+      <w:pPr>
+        <w:pStyle w:val="Listenabsatz"/>
+        <w:numPr>
+          <w:ilvl w:val="0"/>
+          <w:numId w:val="40"/>
+        </w:numPr>
+      </w:pPr>
       <w:r>
         <w:lastRenderedPageBreak/>
-        <w:t>funktionierten fehlerfrei.</w:t>
-      </w:r>
-      <w:r>
-        <w:t xml:space="preserve"> </w:t>
-      </w:r>
-      <w:r>
-        <w:t xml:space="preserve">Um das Potential der gespeicherten Daten weiter zu nutzen, wurde die Einrichtung eines Systems geplant, dass den Lieferungen Warnwerte zuweist, bei deren Unterschreitung der Nutzer eine Benachrichtigung erhält. Auf diese Weise </w:t>
-      </w:r>
-      <w:r>
-        <w:t>könnten Verzögerungen durch Lieferzeiten effektiv verringert werden. Weiterhin sollte bei der Anzeige von Rezepten gewarnt werden, falls die Komponenten nicht mehr in der benöt</w:t>
-      </w:r>
-      <w:r>
-        <w:t>igten Menge auf Lager sind. Weiterhin ist es möglich, anhand der Verbrau</w:t>
-      </w:r>
-      <w:r>
-        <w:t>chswerte Statistiken zu dem monatlichen Chemikalienbedarf zu erstellen und für eine effizientere Lagerhaltung zu verwenden.</w:t>
-      </w:r>
-      <w:r>
-        <w:t xml:space="preserve"> Diese Features </w:t>
-      </w:r>
-      <w:r>
-        <w:t>konnten aus Zeitgründen nicht umgesetzt werden und sollen im Anschluss an diese Arbeit implementiert werden.</w:t>
-      </w:r>
-    </w:p>
-    <w:p>
-      <w:r>
-        <w:t xml:space="preserve">Die Software für die Anbindung der Waagen </w:t>
-      </w:r>
-      <w:r>
-        <w:t>lief auf einem Rechner mit Windows 10 und dem .NET-Framework 4.6</w:t>
-      </w:r>
-      <w:r>
-        <w:t xml:space="preserve">. Zum Zeitpunkt dieser Arbeit waren die unter </w:t>
-      </w:r>
-      <w:r>
-        <w:t xml:space="preserve">5.2 beschriebenen Funktionen implementiert und getestet, allerdings wurde die Software nicht im Laborbetrieb verwendet. Die Grundfunktionen der Software, beispielsweise das Eintragen oder Ändern von Verbrauchseinträgen oder die Suche nach bestimmten Chemikalienlieferungen, konnten bereits unter realitätsnahen Bedingungen getestet werden, allerdings </w:t>
-      </w:r>
-      <w:r>
-        <w:t xml:space="preserve">fehlte die Unterstützung von verschiedenen </w:t>
+        <w:t xml:space="preserve">Unterstützung weiterer </w:t>
       </w:r>
       <w:proofErr w:type="spellStart"/>
       <w:r>
-        <w:t>Waagenmodellen</w:t>
+        <w:t>Waagenmodelle</w:t>
       </w:r>
       <w:proofErr w:type="spellEnd"/>
       <w:r>
-        <w:t xml:space="preserve"> und eine Möglichkeit, eine drahtlose Verbindung zu den Waagen herzustellen. </w:t>
-      </w:r>
-      <w:r>
-        <w:t xml:space="preserve">Der Aufbau einer seriellen Verbindung mit einem Kabel führte zu einer Störung der Arbeitsplätze um die Waage herum und konnte nicht langfristig verwendet werden. Dementsprechend </w:t>
-      </w:r>
-      <w:r>
-        <w:t>sollen im Anschluss an diese Arbeit die folgenden Funktionalitäten implementiert werden:</w:t>
+        <w:t>, beispielsweise KERN-EG2200</w:t>
       </w:r>
     </w:p>
     <w:p>
@@ -13789,15 +13921,19 @@
         </w:numPr>
       </w:pPr>
       <w:r>
-        <w:t xml:space="preserve">Unterstützung weiterer </w:t>
-      </w:r>
-      <w:proofErr w:type="spellStart"/>
-      <w:r>
-        <w:t>Waagenmodelle</w:t>
-      </w:r>
-      <w:proofErr w:type="spellEnd"/>
-      <w:r>
-        <w:t>, beispielsweise KERN-EG2200</w:t>
+        <w:t xml:space="preserve">Einfache </w:t>
+      </w:r>
+      <w:r>
+        <w:t xml:space="preserve">Funktion zur Einrichtung </w:t>
+      </w:r>
+      <w:r>
+        <w:t>andere</w:t>
+      </w:r>
+      <w:r>
+        <w:t>r</w:t>
+      </w:r>
+      <w:r>
+        <w:t xml:space="preserve"> Waagen</w:t>
       </w:r>
     </w:p>
     <w:p>
@@ -13809,19 +13945,7 @@
         </w:numPr>
       </w:pPr>
       <w:r>
-        <w:t xml:space="preserve">Einfache </w:t>
-      </w:r>
-      <w:r>
-        <w:t xml:space="preserve">Funktion zur Einrichtung </w:t>
-      </w:r>
-      <w:r>
-        <w:t>andere</w:t>
-      </w:r>
-      <w:r>
-        <w:t>r</w:t>
-      </w:r>
-      <w:r>
-        <w:t xml:space="preserve"> Waagen</w:t>
+        <w:t>Drahtlose Kommunikation mit den Waagen</w:t>
       </w:r>
     </w:p>
     <w:p>
@@ -13833,7 +13957,7 @@
         </w:numPr>
       </w:pPr>
       <w:r>
-        <w:t>Drahtlose Kommunikation mit den Waagen</w:t>
+        <w:t>Änderung beliebiger Verbrauchseinträge</w:t>
       </w:r>
     </w:p>
     <w:p>
@@ -13845,7 +13969,7 @@
         </w:numPr>
       </w:pPr>
       <w:r>
-        <w:t>Änderung beliebiger Verbrauchseinträge</w:t>
+        <w:t>Vereinfachte Auswahl der eingewogenen Chemikalienlieferung</w:t>
       </w:r>
     </w:p>
     <w:p>
@@ -13866,7 +13990,6 @@
     </w:p>
     <w:p>
       <w:r>
-        <w:lastRenderedPageBreak/>
         <w:t>Die drahtlose Kommunikation mit den Waagen könnte mithilfe eines RS-232-Bluetooth-Adapters umgesetzt werden. Diese Ad</w:t>
       </w:r>
       <w:r>
@@ -13924,6 +14047,55 @@
       </w:r>
       <w:r>
         <w:t>.</w:t>
+      </w:r>
+    </w:p>
+    <w:p>
+      <w:r>
+        <w:t>Die manuelle Auswahl der Chemikalienlieferung vor dem Ein</w:t>
+      </w:r>
+      <w:r>
+        <w:t xml:space="preserve">wiegen wurde als der zeitaufwändigste Arbeitsschritt bei der Bedienung der clientseitigen Software erkannt. </w:t>
+      </w:r>
+      <w:r>
+        <w:t xml:space="preserve">Als alternativer Ansatz zur manuellen Eingabe war eine Erkennung über eine angeschlossene Kamera und ein Barcode-Scan oder die Erkennung eines QR-Codes auf der Verpackung der Chemikalie. Dafür müsste die ID jeder Lieferung aus der Datenbank entsprechend codiert auf der Verpackung angebracht werden. Über die Kamera könnte ein Bild aufgenommen und mithilfe der .NET Barcode Reader Library beziehungsweise </w:t>
+      </w:r>
+      <w:proofErr w:type="spellStart"/>
+      <w:r>
+        <w:t>OpenSource</w:t>
+      </w:r>
+      <w:proofErr w:type="spellEnd"/>
+      <w:r>
+        <w:t>-Projekten wie dem QR-</w:t>
+      </w:r>
+      <w:proofErr w:type="spellStart"/>
+      <w:r>
+        <w:t>Coder</w:t>
+      </w:r>
+      <w:proofErr w:type="spellEnd"/>
+      <w:r>
+        <w:t xml:space="preserve"> von R. </w:t>
+      </w:r>
+      <w:proofErr w:type="spellStart"/>
+      <w:r>
+        <w:t>Herrman</w:t>
+      </w:r>
+      <w:proofErr w:type="spellEnd"/>
+      <w:r>
+        <w:t xml:space="preserve"> ausgewertet werden</w:t>
+      </w:r>
+      <w:r>
+        <w:t xml:space="preserve"> [CODEBUDE, 2017]</w:t>
+      </w:r>
+      <w:bookmarkStart w:id="80" w:name="_GoBack"/>
+      <w:bookmarkEnd w:id="80"/>
+      <w:r>
+        <w:t xml:space="preserve">. Nach Erkennung der ID könnte die Einwaage sofort erfolgen, ohne manuell auf die Software am Rechner zuzugreifen. Perspektivisch könnte damit ein Betrieb ohne </w:t>
+      </w:r>
+      <w:r>
+        <w:t xml:space="preserve">manuelle </w:t>
+      </w:r>
+      <w:r>
+        <w:t>Bedienung der Software realisiert werden, wodurch die Rechner nicht mehr mit Eingabegeräten oder Monitoren ausgestattet werden müssten.</w:t>
       </w:r>
     </w:p>
     <w:p/>
@@ -15160,6 +15332,132 @@
           </w:p>
         </w:tc>
       </w:tr>
+      <w:tr>
+        <w:tc>
+          <w:tcPr>
+            <w:tcW w:w="483" w:type="dxa"/>
+          </w:tcPr>
+          <w:p>
+            <w:pPr>
+              <w:rPr>
+                <w:lang w:val="en-US"/>
+              </w:rPr>
+            </w:pPr>
+            <w:r>
+              <w:rPr>
+                <w:lang w:val="en-US"/>
+              </w:rPr>
+              <w:t>24</w:t>
+            </w:r>
+          </w:p>
+        </w:tc>
+        <w:tc>
+          <w:tcPr>
+            <w:tcW w:w="8805" w:type="dxa"/>
+          </w:tcPr>
+          <w:p>
+            <w:pPr>
+              <w:rPr>
+                <w:lang w:val="en-US"/>
+              </w:rPr>
+            </w:pPr>
+            <w:r>
+              <w:rPr>
+                <w:lang w:val="en-US"/>
+              </w:rPr>
+              <w:t xml:space="preserve">CODEBUDE (2017): </w:t>
+            </w:r>
+            <w:proofErr w:type="spellStart"/>
+            <w:r>
+              <w:rPr>
+                <w:lang w:val="en-US"/>
+              </w:rPr>
+              <w:t>QRCoder</w:t>
+            </w:r>
+            <w:proofErr w:type="spellEnd"/>
+            <w:r>
+              <w:rPr>
+                <w:lang w:val="en-US"/>
+              </w:rPr>
+              <w:t xml:space="preserve"> – </w:t>
+            </w:r>
+            <w:proofErr w:type="spellStart"/>
+            <w:r>
+              <w:rPr>
+                <w:lang w:val="en-US"/>
+              </w:rPr>
+              <w:t>eine</w:t>
+            </w:r>
+            <w:proofErr w:type="spellEnd"/>
+            <w:r>
+              <w:rPr>
+                <w:lang w:val="en-US"/>
+              </w:rPr>
+              <w:t xml:space="preserve"> </w:t>
+            </w:r>
+            <w:proofErr w:type="spellStart"/>
+            <w:r>
+              <w:rPr>
+                <w:lang w:val="en-US"/>
+              </w:rPr>
+              <w:t>OpenSource</w:t>
+            </w:r>
+            <w:proofErr w:type="spellEnd"/>
+            <w:r>
+              <w:rPr>
+                <w:lang w:val="en-US"/>
+              </w:rPr>
+              <w:t xml:space="preserve"> QR-Code </w:t>
+            </w:r>
+            <w:proofErr w:type="spellStart"/>
+            <w:r>
+              <w:rPr>
+                <w:lang w:val="en-US"/>
+              </w:rPr>
+              <w:t>Implementierung</w:t>
+            </w:r>
+            <w:proofErr w:type="spellEnd"/>
+            <w:r>
+              <w:rPr>
+                <w:lang w:val="en-US"/>
+              </w:rPr>
+              <w:t xml:space="preserve"> in C#, CodeBude.net</w:t>
+            </w:r>
+            <w:r>
+              <w:rPr>
+                <w:lang w:val="en-US"/>
+              </w:rPr>
+              <w:t>, 2017</w:t>
+            </w:r>
+          </w:p>
+          <w:p>
+            <w:pPr>
+              <w:rPr>
+                <w:lang w:val="en-US"/>
+              </w:rPr>
+            </w:pPr>
+            <w:r>
+              <w:rPr>
+                <w:lang w:val="en-US"/>
+              </w:rPr>
+              <w:t>https://code-bude.net/2013/10/17/qrcoder-eine-open-source-qr-code-implementierung-in-csharp/</w:t>
+            </w:r>
+          </w:p>
+          <w:p>
+            <w:pPr>
+              <w:rPr>
+                <w:lang w:val="en-US"/>
+              </w:rPr>
+            </w:pPr>
+            <w:r>
+              <w:rPr>
+                <w:lang w:val="en-US"/>
+              </w:rPr>
+              <w:t>Stand 01.07.2017</w:t>
+            </w:r>
+          </w:p>
+        </w:tc>
+      </w:tr>
     </w:tbl>
     <w:p>
       <w:pPr>
@@ -15415,7 +15713,7 @@
         <w:rPr>
           <w:noProof/>
         </w:rPr>
-        <w:t>Inhaltsverzeichnis</w:t>
+        <w:t>Abkürzungsverzeichnis</w:t>
       </w:r>
     </w:fldSimple>
     <w:r>
@@ -15438,7 +15736,7 @@
       <w:rPr>
         <w:noProof/>
       </w:rPr>
-      <w:t>III</w:t>
+      <w:t>VII</w:t>
     </w:r>
     <w:r>
       <w:fldChar w:fldCharType="end"/>
@@ -15461,7 +15759,7 @@
         <w:rPr>
           <w:noProof/>
         </w:rPr>
-        <w:t>4 Geräte und Software</w:t>
+        <w:t>6 Produktionsumgebung</w:t>
       </w:r>
     </w:fldSimple>
     <w:r>
@@ -15484,7 +15782,7 @@
       <w:rPr>
         <w:noProof/>
       </w:rPr>
-      <w:t>32</w:t>
+      <w:t>51</w:t>
     </w:r>
     <w:r>
       <w:fldChar w:fldCharType="end"/>
@@ -15525,7 +15823,7 @@
       <w:rPr>
         <w:noProof/>
       </w:rPr>
-      <w:t>53</w:t>
+      <w:t>54</w:t>
     </w:r>
     <w:r>
       <w:fldChar w:fldCharType="end"/>
@@ -17184,6 +17482,119 @@
     </w:lvl>
   </w:abstractNum>
   <w:abstractNum w:abstractNumId="17">
+    <w:nsid w:val="314C62A8"/>
+    <w:multiLevelType w:val="hybridMultilevel"/>
+    <w:tmpl w:val="399ED4D0"/>
+    <w:lvl w:ilvl="0" w:tplc="04070001">
+      <w:start w:val="1"/>
+      <w:numFmt w:val="bullet"/>
+      <w:lvlText w:val=""/>
+      <w:lvlJc w:val="left"/>
+      <w:pPr>
+        <w:ind w:left="720" w:hanging="360"/>
+      </w:pPr>
+      <w:rPr>
+        <w:rFonts w:ascii="Symbol" w:hAnsi="Symbol" w:hint="default"/>
+      </w:rPr>
+    </w:lvl>
+    <w:lvl w:ilvl="1" w:tplc="04070003" w:tentative="1">
+      <w:start w:val="1"/>
+      <w:numFmt w:val="bullet"/>
+      <w:lvlText w:val="o"/>
+      <w:lvlJc w:val="left"/>
+      <w:pPr>
+        <w:ind w:left="1440" w:hanging="360"/>
+      </w:pPr>
+      <w:rPr>
+        <w:rFonts w:ascii="Courier New" w:hAnsi="Courier New" w:cs="Courier New" w:hint="default"/>
+      </w:rPr>
+    </w:lvl>
+    <w:lvl w:ilvl="2" w:tplc="04070005" w:tentative="1">
+      <w:start w:val="1"/>
+      <w:numFmt w:val="bullet"/>
+      <w:lvlText w:val=""/>
+      <w:lvlJc w:val="left"/>
+      <w:pPr>
+        <w:ind w:left="2160" w:hanging="360"/>
+      </w:pPr>
+      <w:rPr>
+        <w:rFonts w:ascii="Wingdings" w:hAnsi="Wingdings" w:hint="default"/>
+      </w:rPr>
+    </w:lvl>
+    <w:lvl w:ilvl="3" w:tplc="04070001" w:tentative="1">
+      <w:start w:val="1"/>
+      <w:numFmt w:val="bullet"/>
+      <w:lvlText w:val=""/>
+      <w:lvlJc w:val="left"/>
+      <w:pPr>
+        <w:ind w:left="2880" w:hanging="360"/>
+      </w:pPr>
+      <w:rPr>
+        <w:rFonts w:ascii="Symbol" w:hAnsi="Symbol" w:hint="default"/>
+      </w:rPr>
+    </w:lvl>
+    <w:lvl w:ilvl="4" w:tplc="04070003" w:tentative="1">
+      <w:start w:val="1"/>
+      <w:numFmt w:val="bullet"/>
+      <w:lvlText w:val="o"/>
+      <w:lvlJc w:val="left"/>
+      <w:pPr>
+        <w:ind w:left="3600" w:hanging="360"/>
+      </w:pPr>
+      <w:rPr>
+        <w:rFonts w:ascii="Courier New" w:hAnsi="Courier New" w:cs="Courier New" w:hint="default"/>
+      </w:rPr>
+    </w:lvl>
+    <w:lvl w:ilvl="5" w:tplc="04070005" w:tentative="1">
+      <w:start w:val="1"/>
+      <w:numFmt w:val="bullet"/>
+      <w:lvlText w:val=""/>
+      <w:lvlJc w:val="left"/>
+      <w:pPr>
+        <w:ind w:left="4320" w:hanging="360"/>
+      </w:pPr>
+      <w:rPr>
+        <w:rFonts w:ascii="Wingdings" w:hAnsi="Wingdings" w:hint="default"/>
+      </w:rPr>
+    </w:lvl>
+    <w:lvl w:ilvl="6" w:tplc="04070001" w:tentative="1">
+      <w:start w:val="1"/>
+      <w:numFmt w:val="bullet"/>
+      <w:lvlText w:val=""/>
+      <w:lvlJc w:val="left"/>
+      <w:pPr>
+        <w:ind w:left="5040" w:hanging="360"/>
+      </w:pPr>
+      <w:rPr>
+        <w:rFonts w:ascii="Symbol" w:hAnsi="Symbol" w:hint="default"/>
+      </w:rPr>
+    </w:lvl>
+    <w:lvl w:ilvl="7" w:tplc="04070003" w:tentative="1">
+      <w:start w:val="1"/>
+      <w:numFmt w:val="bullet"/>
+      <w:lvlText w:val="o"/>
+      <w:lvlJc w:val="left"/>
+      <w:pPr>
+        <w:ind w:left="5760" w:hanging="360"/>
+      </w:pPr>
+      <w:rPr>
+        <w:rFonts w:ascii="Courier New" w:hAnsi="Courier New" w:cs="Courier New" w:hint="default"/>
+      </w:rPr>
+    </w:lvl>
+    <w:lvl w:ilvl="8" w:tplc="04070005" w:tentative="1">
+      <w:start w:val="1"/>
+      <w:numFmt w:val="bullet"/>
+      <w:lvlText w:val=""/>
+      <w:lvlJc w:val="left"/>
+      <w:pPr>
+        <w:ind w:left="6480" w:hanging="360"/>
+      </w:pPr>
+      <w:rPr>
+        <w:rFonts w:ascii="Wingdings" w:hAnsi="Wingdings" w:hint="default"/>
+      </w:rPr>
+    </w:lvl>
+  </w:abstractNum>
+  <w:abstractNum w:abstractNumId="18">
     <w:nsid w:val="34554CB4"/>
     <w:multiLevelType w:val="hybridMultilevel"/>
     <w:tmpl w:val="3F0E54C0"/>
@@ -17296,7 +17707,7 @@
       </w:rPr>
     </w:lvl>
   </w:abstractNum>
-  <w:abstractNum w:abstractNumId="18">
+  <w:abstractNum w:abstractNumId="19">
     <w:nsid w:val="3792284E"/>
     <w:multiLevelType w:val="hybridMultilevel"/>
     <w:tmpl w:val="D13A3B30"/>
@@ -17409,7 +17820,7 @@
       </w:rPr>
     </w:lvl>
   </w:abstractNum>
-  <w:abstractNum w:abstractNumId="19">
+  <w:abstractNum w:abstractNumId="20">
     <w:nsid w:val="37FB57B5"/>
     <w:multiLevelType w:val="hybridMultilevel"/>
     <w:tmpl w:val="1E121532"/>
@@ -17522,7 +17933,7 @@
       </w:rPr>
     </w:lvl>
   </w:abstractNum>
-  <w:abstractNum w:abstractNumId="20">
+  <w:abstractNum w:abstractNumId="21">
     <w:nsid w:val="3AB868FD"/>
     <w:multiLevelType w:val="hybridMultilevel"/>
     <w:tmpl w:val="F356C0AA"/>
@@ -17635,7 +18046,7 @@
       </w:rPr>
     </w:lvl>
   </w:abstractNum>
-  <w:abstractNum w:abstractNumId="21">
+  <w:abstractNum w:abstractNumId="22">
     <w:nsid w:val="3DAD46EB"/>
     <w:multiLevelType w:val="hybridMultilevel"/>
     <w:tmpl w:val="DE224732"/>
@@ -17748,7 +18159,7 @@
       </w:rPr>
     </w:lvl>
   </w:abstractNum>
-  <w:abstractNum w:abstractNumId="22">
+  <w:abstractNum w:abstractNumId="23">
     <w:nsid w:val="3E962FE4"/>
     <w:multiLevelType w:val="multilevel"/>
     <w:tmpl w:val="0407001F"/>
@@ -17834,7 +18245,7 @@
       </w:pPr>
     </w:lvl>
   </w:abstractNum>
-  <w:abstractNum w:abstractNumId="23">
+  <w:abstractNum w:abstractNumId="24">
     <w:nsid w:val="40D60AE0"/>
     <w:multiLevelType w:val="multilevel"/>
     <w:tmpl w:val="DDB88EEE"/>
@@ -17920,7 +18331,7 @@
       </w:pPr>
     </w:lvl>
   </w:abstractNum>
-  <w:abstractNum w:abstractNumId="24">
+  <w:abstractNum w:abstractNumId="25">
     <w:nsid w:val="420D3E10"/>
     <w:multiLevelType w:val="hybridMultilevel"/>
     <w:tmpl w:val="ACD84932"/>
@@ -18009,7 +18420,7 @@
       </w:pPr>
     </w:lvl>
   </w:abstractNum>
-  <w:abstractNum w:abstractNumId="25">
+  <w:abstractNum w:abstractNumId="26">
     <w:nsid w:val="51585267"/>
     <w:multiLevelType w:val="hybridMultilevel"/>
     <w:tmpl w:val="E68AB89A"/>
@@ -18098,7 +18509,7 @@
       </w:pPr>
     </w:lvl>
   </w:abstractNum>
-  <w:abstractNum w:abstractNumId="26">
+  <w:abstractNum w:abstractNumId="27">
     <w:nsid w:val="54504B49"/>
     <w:multiLevelType w:val="hybridMultilevel"/>
     <w:tmpl w:val="E5D6EFFC"/>
@@ -18211,7 +18622,7 @@
       </w:rPr>
     </w:lvl>
   </w:abstractNum>
-  <w:abstractNum w:abstractNumId="27">
+  <w:abstractNum w:abstractNumId="28">
     <w:nsid w:val="562B6879"/>
     <w:multiLevelType w:val="hybridMultilevel"/>
     <w:tmpl w:val="6B7CFAD8"/>
@@ -18324,7 +18735,7 @@
       </w:rPr>
     </w:lvl>
   </w:abstractNum>
-  <w:abstractNum w:abstractNumId="28">
+  <w:abstractNum w:abstractNumId="29">
     <w:nsid w:val="573E3416"/>
     <w:multiLevelType w:val="hybridMultilevel"/>
     <w:tmpl w:val="D72C74F8"/>
@@ -18437,7 +18848,7 @@
       </w:rPr>
     </w:lvl>
   </w:abstractNum>
-  <w:abstractNum w:abstractNumId="29">
+  <w:abstractNum w:abstractNumId="30">
     <w:nsid w:val="57564C60"/>
     <w:multiLevelType w:val="hybridMultilevel"/>
     <w:tmpl w:val="9C5CDF00"/>
@@ -18550,7 +18961,7 @@
       </w:rPr>
     </w:lvl>
   </w:abstractNum>
-  <w:abstractNum w:abstractNumId="30">
+  <w:abstractNum w:abstractNumId="31">
     <w:nsid w:val="62FD5BA1"/>
     <w:multiLevelType w:val="hybridMultilevel"/>
     <w:tmpl w:val="0504C01E"/>
@@ -18663,7 +19074,7 @@
       </w:rPr>
     </w:lvl>
   </w:abstractNum>
-  <w:abstractNum w:abstractNumId="31">
+  <w:abstractNum w:abstractNumId="32">
     <w:nsid w:val="67A02A53"/>
     <w:multiLevelType w:val="multilevel"/>
     <w:tmpl w:val="0407001F"/>
@@ -18749,7 +19160,7 @@
       </w:pPr>
     </w:lvl>
   </w:abstractNum>
-  <w:abstractNum w:abstractNumId="32">
+  <w:abstractNum w:abstractNumId="33">
     <w:nsid w:val="6DF52EF6"/>
     <w:multiLevelType w:val="hybridMultilevel"/>
     <w:tmpl w:val="A82A0162"/>
@@ -18863,7 +19274,7 @@
       </w:pPr>
     </w:lvl>
   </w:abstractNum>
-  <w:abstractNum w:abstractNumId="33">
+  <w:abstractNum w:abstractNumId="34">
     <w:nsid w:val="725B6DB8"/>
     <w:multiLevelType w:val="hybridMultilevel"/>
     <w:tmpl w:val="051C64C8"/>
@@ -18976,7 +19387,7 @@
       </w:rPr>
     </w:lvl>
   </w:abstractNum>
-  <w:abstractNum w:abstractNumId="34">
+  <w:abstractNum w:abstractNumId="35">
     <w:nsid w:val="7CE07578"/>
     <w:multiLevelType w:val="hybridMultilevel"/>
     <w:tmpl w:val="D1F07842"/>
@@ -19089,7 +19500,7 @@
       </w:rPr>
     </w:lvl>
   </w:abstractNum>
-  <w:abstractNum w:abstractNumId="35">
+  <w:abstractNum w:abstractNumId="36">
     <w:nsid w:val="7D6904F0"/>
     <w:multiLevelType w:val="hybridMultilevel"/>
     <w:tmpl w:val="5420C3E6"/>
@@ -19202,7 +19613,7 @@
       </w:rPr>
     </w:lvl>
   </w:abstractNum>
-  <w:abstractNum w:abstractNumId="36">
+  <w:abstractNum w:abstractNumId="37">
     <w:nsid w:val="7E6117F7"/>
     <w:multiLevelType w:val="hybridMultilevel"/>
     <w:tmpl w:val="1910DA24"/>
@@ -19316,7 +19727,7 @@
     </w:lvl>
   </w:abstractNum>
   <w:num w:numId="1">
-    <w:abstractNumId w:val="24"/>
+    <w:abstractNumId w:val="25"/>
   </w:num>
   <w:num w:numId="2">
     <w:abstractNumId w:val="14"/>
@@ -19331,43 +19742,43 @@
     <w:abstractNumId w:val="5"/>
   </w:num>
   <w:num w:numId="6">
-    <w:abstractNumId w:val="25"/>
+    <w:abstractNumId w:val="26"/>
   </w:num>
   <w:num w:numId="7">
     <w:abstractNumId w:val="16"/>
   </w:num>
   <w:num w:numId="8">
-    <w:abstractNumId w:val="22"/>
+    <w:abstractNumId w:val="23"/>
   </w:num>
   <w:num w:numId="9">
     <w:abstractNumId w:val="7"/>
   </w:num>
   <w:num w:numId="10">
-    <w:abstractNumId w:val="31"/>
+    <w:abstractNumId w:val="32"/>
   </w:num>
   <w:num w:numId="11">
-    <w:abstractNumId w:val="23"/>
+    <w:abstractNumId w:val="24"/>
   </w:num>
   <w:num w:numId="12">
     <w:abstractNumId w:val="2"/>
   </w:num>
   <w:num w:numId="13">
-    <w:abstractNumId w:val="32"/>
+    <w:abstractNumId w:val="33"/>
   </w:num>
   <w:num w:numId="14">
-    <w:abstractNumId w:val="32"/>
+    <w:abstractNumId w:val="33"/>
     <w:lvlOverride w:ilvl="0">
       <w:startOverride w:val="1"/>
     </w:lvlOverride>
   </w:num>
   <w:num w:numId="15">
-    <w:abstractNumId w:val="21"/>
+    <w:abstractNumId w:val="22"/>
   </w:num>
   <w:num w:numId="16">
-    <w:abstractNumId w:val="17"/>
+    <w:abstractNumId w:val="18"/>
   </w:num>
   <w:num w:numId="17">
-    <w:abstractNumId w:val="28"/>
+    <w:abstractNumId w:val="29"/>
   </w:num>
   <w:num w:numId="18">
     <w:abstractNumId w:val="12"/>
@@ -19376,31 +19787,31 @@
     <w:abstractNumId w:val="9"/>
   </w:num>
   <w:num w:numId="20">
-    <w:abstractNumId w:val="29"/>
+    <w:abstractNumId w:val="30"/>
   </w:num>
   <w:num w:numId="21">
     <w:abstractNumId w:val="15"/>
   </w:num>
   <w:num w:numId="22">
-    <w:abstractNumId w:val="33"/>
+    <w:abstractNumId w:val="34"/>
   </w:num>
   <w:num w:numId="23">
-    <w:abstractNumId w:val="30"/>
+    <w:abstractNumId w:val="31"/>
   </w:num>
   <w:num w:numId="24">
-    <w:abstractNumId w:val="35"/>
+    <w:abstractNumId w:val="36"/>
   </w:num>
   <w:num w:numId="25">
-    <w:abstractNumId w:val="36"/>
+    <w:abstractNumId w:val="37"/>
   </w:num>
   <w:num w:numId="26">
     <w:abstractNumId w:val="7"/>
   </w:num>
   <w:num w:numId="27">
-    <w:abstractNumId w:val="34"/>
+    <w:abstractNumId w:val="35"/>
   </w:num>
   <w:num w:numId="28">
-    <w:abstractNumId w:val="18"/>
+    <w:abstractNumId w:val="19"/>
   </w:num>
   <w:num w:numId="29">
     <w:abstractNumId w:val="8"/>
@@ -19409,19 +19820,19 @@
     <w:abstractNumId w:val="11"/>
   </w:num>
   <w:num w:numId="31">
-    <w:abstractNumId w:val="26"/>
+    <w:abstractNumId w:val="27"/>
   </w:num>
   <w:num w:numId="32">
     <w:abstractNumId w:val="3"/>
   </w:num>
   <w:num w:numId="33">
-    <w:abstractNumId w:val="27"/>
+    <w:abstractNumId w:val="28"/>
   </w:num>
   <w:num w:numId="34">
     <w:abstractNumId w:val="10"/>
   </w:num>
   <w:num w:numId="35">
-    <w:abstractNumId w:val="20"/>
+    <w:abstractNumId w:val="21"/>
   </w:num>
   <w:num w:numId="36">
     <w:abstractNumId w:val="4"/>
@@ -19433,7 +19844,10 @@
     <w:abstractNumId w:val="0"/>
   </w:num>
   <w:num w:numId="39">
-    <w:abstractNumId w:val="19"/>
+    <w:abstractNumId w:val="20"/>
+  </w:num>
+  <w:num w:numId="40">
+    <w:abstractNumId w:val="17"/>
   </w:num>
 </w:numbering>
 </file>
@@ -20325,6 +20739,7 @@
       <w:spacing w:after="0" w:line="240" w:lineRule="auto"/>
     </w:pPr>
     <w:tblPr>
+      <w:tblInd w:w="0" w:type="dxa"/>
       <w:tblBorders>
         <w:top w:val="single" w:sz="4" w:space="0" w:color="auto"/>
         <w:left w:val="single" w:sz="4" w:space="0" w:color="auto"/>
@@ -20333,6 +20748,12 @@
         <w:insideH w:val="single" w:sz="4" w:space="0" w:color="auto"/>
         <w:insideV w:val="single" w:sz="4" w:space="0" w:color="auto"/>
       </w:tblBorders>
+      <w:tblCellMar>
+        <w:top w:w="0" w:type="dxa"/>
+        <w:left w:w="108" w:type="dxa"/>
+        <w:bottom w:w="0" w:type="dxa"/>
+        <w:right w:w="108" w:type="dxa"/>
+      </w:tblCellMar>
     </w:tblPr>
   </w:style>
   <w:style w:type="paragraph" w:styleId="Abbildungsverzeichnis">
@@ -20360,10 +20781,17 @@
     <w:tblPr>
       <w:tblStyleRowBandSize w:val="1"/>
       <w:tblStyleColBandSize w:val="1"/>
+      <w:tblInd w:w="0" w:type="dxa"/>
       <w:tblBorders>
         <w:top w:val="single" w:sz="8" w:space="0" w:color="000000" w:themeColor="text1"/>
         <w:bottom w:val="single" w:sz="8" w:space="0" w:color="000000" w:themeColor="text1"/>
       </w:tblBorders>
+      <w:tblCellMar>
+        <w:top w:w="0" w:type="dxa"/>
+        <w:left w:w="108" w:type="dxa"/>
+        <w:bottom w:w="0" w:type="dxa"/>
+        <w:right w:w="108" w:type="dxa"/>
+      </w:tblCellMar>
     </w:tblPr>
     <w:tblStylePr w:type="firstRow">
       <w:pPr>
@@ -21382,6 +21810,7 @@
       <w:spacing w:after="0" w:line="240" w:lineRule="auto"/>
     </w:pPr>
     <w:tblPr>
+      <w:tblInd w:w="0" w:type="dxa"/>
       <w:tblBorders>
         <w:top w:val="single" w:sz="4" w:space="0" w:color="auto"/>
         <w:left w:val="single" w:sz="4" w:space="0" w:color="auto"/>
@@ -21390,6 +21819,12 @@
         <w:insideH w:val="single" w:sz="4" w:space="0" w:color="auto"/>
         <w:insideV w:val="single" w:sz="4" w:space="0" w:color="auto"/>
       </w:tblBorders>
+      <w:tblCellMar>
+        <w:top w:w="0" w:type="dxa"/>
+        <w:left w:w="108" w:type="dxa"/>
+        <w:bottom w:w="0" w:type="dxa"/>
+        <w:right w:w="108" w:type="dxa"/>
+      </w:tblCellMar>
     </w:tblPr>
   </w:style>
   <w:style w:type="paragraph" w:styleId="Abbildungsverzeichnis">
@@ -21417,10 +21852,17 @@
     <w:tblPr>
       <w:tblStyleRowBandSize w:val="1"/>
       <w:tblStyleColBandSize w:val="1"/>
+      <w:tblInd w:w="0" w:type="dxa"/>
       <w:tblBorders>
         <w:top w:val="single" w:sz="8" w:space="0" w:color="000000" w:themeColor="text1"/>
         <w:bottom w:val="single" w:sz="8" w:space="0" w:color="000000" w:themeColor="text1"/>
       </w:tblBorders>
+      <w:tblCellMar>
+        <w:top w:w="0" w:type="dxa"/>
+        <w:left w:w="108" w:type="dxa"/>
+        <w:bottom w:w="0" w:type="dxa"/>
+        <w:right w:w="108" w:type="dxa"/>
+      </w:tblCellMar>
     </w:tblPr>
     <w:tblStylePr w:type="firstRow">
       <w:pPr>
@@ -21842,7 +22284,7 @@
 </file>
 
 <file path=customXml/itemProps1.xml><?xml version="1.0" encoding="utf-8"?>
-<ds:datastoreItem xmlns:ds="http://schemas.openxmlformats.org/officeDocument/2006/customXml" ds:itemID="{B7A009C5-54C3-4518-A1F2-8B1F26E339E5}">
+<ds:datastoreItem xmlns:ds="http://schemas.openxmlformats.org/officeDocument/2006/customXml" ds:itemID="{30CEFCC2-5A18-4432-8D9D-44B281FFBE72}">
   <ds:schemaRefs>
     <ds:schemaRef ds:uri="http://schemas.openxmlformats.org/officeDocument/2006/bibliography"/>
   </ds:schemaRefs>

</xml_diff>